<commit_message>
Changed RA's name and updated raw datas
</commit_message>
<xml_diff>
--- a/Phase1/UserStoriesGrouped.docx
+++ b/Phase1/UserStoriesGrouped.docx
@@ -1,6 +1,6 @@
 
 <file path=word/document.xml><?xml version="1.0" encoding="utf-8"?>
-<w:document xmlns:wpc="http://schemas.microsoft.com/office/word/2010/wordprocessingCanvas" xmlns:mo="http://schemas.microsoft.com/office/mac/office/2008/main" xmlns:mc="http://schemas.openxmlformats.org/markup-compatibility/2006" xmlns:mv="urn:schemas-microsoft-com:mac:vml" xmlns:o="urn:schemas-microsoft-com:office:office" xmlns:r="http://schemas.openxmlformats.org/officeDocument/2006/relationships" xmlns:m="http://schemas.openxmlformats.org/officeDocument/2006/math" xmlns:v="urn:schemas-microsoft-com:vml" xmlns:wp14="http://schemas.microsoft.com/office/word/2010/wordprocessingDrawing" xmlns:wp="http://schemas.openxmlformats.org/drawingml/2006/wordprocessingDrawing" xmlns:w10="urn:schemas-microsoft-com:office:word" xmlns:w="http://schemas.openxmlformats.org/wordprocessingml/2006/main" xmlns:w14="http://schemas.microsoft.com/office/word/2010/wordml" xmlns:wpg="http://schemas.microsoft.com/office/word/2010/wordprocessingGroup" xmlns:wpi="http://schemas.microsoft.com/office/word/2010/wordprocessingInk" xmlns:wne="http://schemas.microsoft.com/office/word/2006/wordml" xmlns:wps="http://schemas.microsoft.com/office/word/2010/wordprocessingShape" mc:Ignorable="w14 wp14">
+<w:document xmlns:wpc="http://schemas.microsoft.com/office/word/2010/wordprocessingCanvas" xmlns:mc="http://schemas.openxmlformats.org/markup-compatibility/2006" xmlns:o="urn:schemas-microsoft-com:office:office" xmlns:r="http://schemas.openxmlformats.org/officeDocument/2006/relationships" xmlns:m="http://schemas.openxmlformats.org/officeDocument/2006/math" xmlns:v="urn:schemas-microsoft-com:vml" xmlns:wp14="http://schemas.microsoft.com/office/word/2010/wordprocessingDrawing" xmlns:wp="http://schemas.openxmlformats.org/drawingml/2006/wordprocessingDrawing" xmlns:w10="urn:schemas-microsoft-com:office:word" xmlns:w="http://schemas.openxmlformats.org/wordprocessingml/2006/main" xmlns:w14="http://schemas.microsoft.com/office/word/2010/wordml" xmlns:w15="http://schemas.microsoft.com/office/word/2012/wordml" xmlns:wpg="http://schemas.microsoft.com/office/word/2010/wordprocessingGroup" xmlns:wpi="http://schemas.microsoft.com/office/word/2010/wordprocessingInk" xmlns:wne="http://schemas.microsoft.com/office/word/2006/wordml" xmlns:wps="http://schemas.microsoft.com/office/word/2010/wordprocessingShape" mc:Ignorable="w14 w15 wp14">
   <w:body>
     <w:tbl>
       <w:tblPr>
@@ -273,18 +273,8 @@
             <w:r>
               <w:t>As a Library</w:t>
             </w:r>
-            <w:bookmarkStart w:id="0" w:name="_GoBack"/>
-            <w:bookmarkEnd w:id="0"/>
-            <w:r>
-              <w:t xml:space="preserve"> Programmer, I want the application to use Web </w:t>
-            </w:r>
-            <w:proofErr w:type="spellStart"/>
-            <w:r>
-              <w:t>ARChive</w:t>
-            </w:r>
-            <w:proofErr w:type="spellEnd"/>
-            <w:r>
-              <w:t xml:space="preserve"> (WARC) file format, so that it is compatible with my working environment.</w:t>
+            <w:r>
+              <w:t xml:space="preserve"> Programmer, I want the application to use Web ARChive (WARC) file format, so that it is compatible with my working environment.</w:t>
             </w:r>
           </w:p>
         </w:tc>
@@ -1118,7 +1108,7 @@
               <w:t xml:space="preserve">As a </w:t>
             </w:r>
             <w:r>
-              <w:t>Graduate Student</w:t>
+              <w:t>Research Assistant</w:t>
             </w:r>
             <w:r>
               <w:t>, I want to switch visualizations so that I can analyse data in different aspects.</w:t>
@@ -1177,7 +1167,12 @@
               <w:t xml:space="preserve">As a </w:t>
             </w:r>
             <w:r>
-              <w:t>Graduate Student</w:t>
+              <w:t>Research Assis</w:t>
+            </w:r>
+            <w:bookmarkStart w:id="0" w:name="_GoBack"/>
+            <w:bookmarkEnd w:id="0"/>
+            <w:r>
+              <w:t>tant</w:t>
             </w:r>
             <w:r>
               <w:t>, I want to help button, so that they non technological-savvy can ask for help easily.</w:t>
@@ -1214,7 +1209,7 @@
 </file>
 
 <file path=word/endnotes.xml><?xml version="1.0" encoding="utf-8"?>
-<w:endnotes xmlns:wpc="http://schemas.microsoft.com/office/word/2010/wordprocessingCanvas" xmlns:mo="http://schemas.microsoft.com/office/mac/office/2008/main" xmlns:mc="http://schemas.openxmlformats.org/markup-compatibility/2006" xmlns:mv="urn:schemas-microsoft-com:mac:vml" xmlns:o="urn:schemas-microsoft-com:office:office" xmlns:r="http://schemas.openxmlformats.org/officeDocument/2006/relationships" xmlns:m="http://schemas.openxmlformats.org/officeDocument/2006/math" xmlns:v="urn:schemas-microsoft-com:vml" xmlns:wp14="http://schemas.microsoft.com/office/word/2010/wordprocessingDrawing" xmlns:wp="http://schemas.openxmlformats.org/drawingml/2006/wordprocessingDrawing" xmlns:w10="urn:schemas-microsoft-com:office:word" xmlns:w="http://schemas.openxmlformats.org/wordprocessingml/2006/main" xmlns:w14="http://schemas.microsoft.com/office/word/2010/wordml" xmlns:wpg="http://schemas.microsoft.com/office/word/2010/wordprocessingGroup" xmlns:wpi="http://schemas.microsoft.com/office/word/2010/wordprocessingInk" xmlns:wne="http://schemas.microsoft.com/office/word/2006/wordml" xmlns:wps="http://schemas.microsoft.com/office/word/2010/wordprocessingShape" mc:Ignorable="w14 wp14">
+<w:endnotes xmlns:wpc="http://schemas.microsoft.com/office/word/2010/wordprocessingCanvas" xmlns:mc="http://schemas.openxmlformats.org/markup-compatibility/2006" xmlns:o="urn:schemas-microsoft-com:office:office" xmlns:r="http://schemas.openxmlformats.org/officeDocument/2006/relationships" xmlns:m="http://schemas.openxmlformats.org/officeDocument/2006/math" xmlns:v="urn:schemas-microsoft-com:vml" xmlns:wp14="http://schemas.microsoft.com/office/word/2010/wordprocessingDrawing" xmlns:wp="http://schemas.openxmlformats.org/drawingml/2006/wordprocessingDrawing" xmlns:w10="urn:schemas-microsoft-com:office:word" xmlns:w="http://schemas.openxmlformats.org/wordprocessingml/2006/main" xmlns:w14="http://schemas.microsoft.com/office/word/2010/wordml" xmlns:w15="http://schemas.microsoft.com/office/word/2012/wordml" xmlns:wpg="http://schemas.microsoft.com/office/word/2010/wordprocessingGroup" xmlns:wpi="http://schemas.microsoft.com/office/word/2010/wordprocessingInk" xmlns:wne="http://schemas.microsoft.com/office/word/2006/wordml" xmlns:wps="http://schemas.microsoft.com/office/word/2010/wordprocessingShape" mc:Ignorable="w14 w15 wp14">
   <w:endnote w:type="separator" w:id="-1">
     <w:p>
       <w:r>
@@ -1233,7 +1228,7 @@
 </file>
 
 <file path=word/footnotes.xml><?xml version="1.0" encoding="utf-8"?>
-<w:footnotes xmlns:wpc="http://schemas.microsoft.com/office/word/2010/wordprocessingCanvas" xmlns:mo="http://schemas.microsoft.com/office/mac/office/2008/main" xmlns:mc="http://schemas.openxmlformats.org/markup-compatibility/2006" xmlns:mv="urn:schemas-microsoft-com:mac:vml" xmlns:o="urn:schemas-microsoft-com:office:office" xmlns:r="http://schemas.openxmlformats.org/officeDocument/2006/relationships" xmlns:m="http://schemas.openxmlformats.org/officeDocument/2006/math" xmlns:v="urn:schemas-microsoft-com:vml" xmlns:wp14="http://schemas.microsoft.com/office/word/2010/wordprocessingDrawing" xmlns:wp="http://schemas.openxmlformats.org/drawingml/2006/wordprocessingDrawing" xmlns:w10="urn:schemas-microsoft-com:office:word" xmlns:w="http://schemas.openxmlformats.org/wordprocessingml/2006/main" xmlns:w14="http://schemas.microsoft.com/office/word/2010/wordml" xmlns:wpg="http://schemas.microsoft.com/office/word/2010/wordprocessingGroup" xmlns:wpi="http://schemas.microsoft.com/office/word/2010/wordprocessingInk" xmlns:wne="http://schemas.microsoft.com/office/word/2006/wordml" xmlns:wps="http://schemas.microsoft.com/office/word/2010/wordprocessingShape" mc:Ignorable="w14 wp14">
+<w:footnotes xmlns:wpc="http://schemas.microsoft.com/office/word/2010/wordprocessingCanvas" xmlns:mc="http://schemas.openxmlformats.org/markup-compatibility/2006" xmlns:o="urn:schemas-microsoft-com:office:office" xmlns:r="http://schemas.openxmlformats.org/officeDocument/2006/relationships" xmlns:m="http://schemas.openxmlformats.org/officeDocument/2006/math" xmlns:v="urn:schemas-microsoft-com:vml" xmlns:wp14="http://schemas.microsoft.com/office/word/2010/wordprocessingDrawing" xmlns:wp="http://schemas.openxmlformats.org/drawingml/2006/wordprocessingDrawing" xmlns:w10="urn:schemas-microsoft-com:office:word" xmlns:w="http://schemas.openxmlformats.org/wordprocessingml/2006/main" xmlns:w14="http://schemas.microsoft.com/office/word/2010/wordml" xmlns:w15="http://schemas.microsoft.com/office/word/2012/wordml" xmlns:wpg="http://schemas.microsoft.com/office/word/2010/wordprocessingGroup" xmlns:wpi="http://schemas.microsoft.com/office/word/2010/wordprocessingInk" xmlns:wne="http://schemas.microsoft.com/office/word/2006/wordml" xmlns:wps="http://schemas.microsoft.com/office/word/2010/wordprocessingShape" mc:Ignorable="w14 w15 wp14">
   <w:footnote w:type="separator" w:id="-1">
     <w:p>
       <w:r>
@@ -1255,7 +1250,7 @@
 </file>
 
 <file path=word/numbering.xml><?xml version="1.0" encoding="utf-8"?>
-<w:numbering xmlns:wpc="http://schemas.microsoft.com/office/word/2010/wordprocessingCanvas" xmlns:mo="http://schemas.microsoft.com/office/mac/office/2008/main" xmlns:mc="http://schemas.openxmlformats.org/markup-compatibility/2006" xmlns:mv="urn:schemas-microsoft-com:mac:vml" xmlns:o="urn:schemas-microsoft-com:office:office" xmlns:r="http://schemas.openxmlformats.org/officeDocument/2006/relationships" xmlns:m="http://schemas.openxmlformats.org/officeDocument/2006/math" xmlns:v="urn:schemas-microsoft-com:vml" xmlns:wp14="http://schemas.microsoft.com/office/word/2010/wordprocessingDrawing" xmlns:wp="http://schemas.openxmlformats.org/drawingml/2006/wordprocessingDrawing" xmlns:w10="urn:schemas-microsoft-com:office:word" xmlns:w="http://schemas.openxmlformats.org/wordprocessingml/2006/main" xmlns:w14="http://schemas.microsoft.com/office/word/2010/wordml" xmlns:wpg="http://schemas.microsoft.com/office/word/2010/wordprocessingGroup" xmlns:wpi="http://schemas.microsoft.com/office/word/2010/wordprocessingInk" xmlns:wne="http://schemas.microsoft.com/office/word/2006/wordml" xmlns:wps="http://schemas.microsoft.com/office/word/2010/wordprocessingShape" mc:Ignorable="w14 wp14">
+<w:numbering xmlns:wpc="http://schemas.microsoft.com/office/word/2010/wordprocessingCanvas" xmlns:mc="http://schemas.openxmlformats.org/markup-compatibility/2006" xmlns:o="urn:schemas-microsoft-com:office:office" xmlns:r="http://schemas.openxmlformats.org/officeDocument/2006/relationships" xmlns:m="http://schemas.openxmlformats.org/officeDocument/2006/math" xmlns:v="urn:schemas-microsoft-com:vml" xmlns:wp14="http://schemas.microsoft.com/office/word/2010/wordprocessingDrawing" xmlns:wp="http://schemas.openxmlformats.org/drawingml/2006/wordprocessingDrawing" xmlns:w10="urn:schemas-microsoft-com:office:word" xmlns:w="http://schemas.openxmlformats.org/wordprocessingml/2006/main" xmlns:w14="http://schemas.microsoft.com/office/word/2010/wordml" xmlns:w15="http://schemas.microsoft.com/office/word/2012/wordml" xmlns:wpg="http://schemas.microsoft.com/office/word/2010/wordprocessingGroup" xmlns:wpi="http://schemas.microsoft.com/office/word/2010/wordprocessingInk" xmlns:wne="http://schemas.microsoft.com/office/word/2006/wordml" xmlns:wps="http://schemas.microsoft.com/office/word/2010/wordprocessingShape" mc:Ignorable="w14 w15 wp14">
   <w:abstractNum w:abstractNumId="0">
     <w:nsid w:val="0CA96D3B"/>
     <w:multiLevelType w:val="multilevel"/>
@@ -1527,7 +1522,7 @@
 </file>
 
 <file path=word/styles.xml><?xml version="1.0" encoding="utf-8"?>
-<w:styles xmlns:mc="http://schemas.openxmlformats.org/markup-compatibility/2006" xmlns:r="http://schemas.openxmlformats.org/officeDocument/2006/relationships" xmlns:w="http://schemas.openxmlformats.org/wordprocessingml/2006/main" xmlns:w14="http://schemas.microsoft.com/office/word/2010/wordml" mc:Ignorable="w14">
+<w:styles xmlns:mc="http://schemas.openxmlformats.org/markup-compatibility/2006" xmlns:r="http://schemas.openxmlformats.org/officeDocument/2006/relationships" xmlns:w="http://schemas.openxmlformats.org/wordprocessingml/2006/main" xmlns:w14="http://schemas.microsoft.com/office/word/2010/wordml" xmlns:w15="http://schemas.microsoft.com/office/word/2012/wordml" mc:Ignorable="w14 w15">
   <w:docDefaults>
     <w:rPrDefault>
       <w:rPr>
@@ -1547,444 +1542,369 @@
       </w:pPr>
     </w:pPrDefault>
   </w:docDefaults>
-  <w:latentStyles w:defLockedState="0" w:defUIPriority="99" w:defSemiHidden="1" w:defUnhideWhenUsed="1" w:defQFormat="0" w:count="276">
-    <w:lsdException w:name="Normal" w:semiHidden="0" w:uiPriority="0" w:unhideWhenUsed="0" w:qFormat="1"/>
-    <w:lsdException w:name="heading 1" w:semiHidden="0" w:uiPriority="9" w:unhideWhenUsed="0" w:qFormat="1"/>
-    <w:lsdException w:name="heading 2" w:uiPriority="9" w:qFormat="1"/>
-    <w:lsdException w:name="heading 3" w:uiPriority="9" w:qFormat="1"/>
-    <w:lsdException w:name="heading 4" w:uiPriority="9" w:qFormat="1"/>
-    <w:lsdException w:name="heading 5" w:uiPriority="9" w:qFormat="1"/>
-    <w:lsdException w:name="heading 6" w:uiPriority="9" w:qFormat="1"/>
-    <w:lsdException w:name="heading 7" w:uiPriority="9" w:qFormat="1"/>
-    <w:lsdException w:name="heading 8" w:uiPriority="9" w:qFormat="1"/>
-    <w:lsdException w:name="heading 9" w:uiPriority="9" w:qFormat="1"/>
-    <w:lsdException w:name="toc 1" w:uiPriority="39"/>
-    <w:lsdException w:name="toc 2" w:uiPriority="39"/>
-    <w:lsdException w:name="toc 3" w:uiPriority="39"/>
-    <w:lsdException w:name="toc 4" w:uiPriority="39"/>
-    <w:lsdException w:name="toc 5" w:uiPriority="39"/>
-    <w:lsdException w:name="toc 6" w:uiPriority="39"/>
-    <w:lsdException w:name="toc 7" w:uiPriority="39"/>
-    <w:lsdException w:name="toc 8" w:uiPriority="39"/>
-    <w:lsdException w:name="toc 9" w:uiPriority="39"/>
-    <w:lsdException w:name="caption" w:uiPriority="35" w:qFormat="1"/>
-    <w:lsdException w:name="Title" w:semiHidden="0" w:uiPriority="10" w:unhideWhenUsed="0" w:qFormat="1"/>
-    <w:lsdException w:name="Default Paragraph Font" w:uiPriority="1"/>
-    <w:lsdException w:name="Subtitle" w:semiHidden="0" w:uiPriority="11" w:unhideWhenUsed="0" w:qFormat="1"/>
-    <w:lsdException w:name="Strong" w:semiHidden="0" w:uiPriority="22" w:unhideWhenUsed="0" w:qFormat="1"/>
-    <w:lsdException w:name="Emphasis" w:semiHidden="0" w:uiPriority="20" w:unhideWhenUsed="0" w:qFormat="1"/>
-    <w:lsdException w:name="Table Grid" w:semiHidden="0" w:uiPriority="39" w:unhideWhenUsed="0"/>
-    <w:lsdException w:name="Note Level 1" w:semiHidden="0" w:unhideWhenUsed="0"/>
-    <w:lsdException w:name="Note Level 2" w:semiHidden="0" w:unhideWhenUsed="0"/>
-    <w:lsdException w:name="Note Level 3" w:semiHidden="0" w:unhideWhenUsed="0"/>
-    <w:lsdException w:name="Note Level 4" w:semiHidden="0" w:unhideWhenUsed="0"/>
-    <w:lsdException w:name="Note Level 5" w:semiHidden="0" w:unhideWhenUsed="0"/>
-    <w:lsdException w:name="Note Level 6" w:semiHidden="0" w:unhideWhenUsed="0"/>
-    <w:lsdException w:name="Note Level 7" w:semiHidden="0" w:unhideWhenUsed="0"/>
-    <w:lsdException w:name="Note Level 8" w:semiHidden="0" w:unhideWhenUsed="0"/>
-    <w:lsdException w:name="Note Level 9" w:semiHidden="0" w:unhideWhenUsed="0"/>
-    <w:lsdException w:name="Placeholder Text" w:unhideWhenUsed="0"/>
-    <w:lsdException w:name="No Spacing" w:semiHidden="0" w:uiPriority="1" w:unhideWhenUsed="0" w:qFormat="1"/>
-    <w:lsdException w:name="Light Shading" w:semiHidden="0" w:uiPriority="60" w:unhideWhenUsed="0"/>
-    <w:lsdException w:name="Light List" w:semiHidden="0" w:uiPriority="61" w:unhideWhenUsed="0"/>
-    <w:lsdException w:name="Light Grid" w:semiHidden="0" w:uiPriority="62" w:unhideWhenUsed="0"/>
-    <w:lsdException w:name="Medium Shading 1" w:semiHidden="0" w:uiPriority="63" w:unhideWhenUsed="0"/>
-    <w:lsdException w:name="Medium Shading 2" w:semiHidden="0" w:uiPriority="64" w:unhideWhenUsed="0"/>
-    <w:lsdException w:name="Medium List 1" w:semiHidden="0" w:uiPriority="65" w:unhideWhenUsed="0"/>
-    <w:lsdException w:name="Medium List 2" w:semiHidden="0" w:uiPriority="66" w:unhideWhenUsed="0"/>
-    <w:lsdException w:name="Medium Grid 1" w:semiHidden="0" w:uiPriority="67" w:unhideWhenUsed="0"/>
-    <w:lsdException w:name="Medium Grid 2" w:semiHidden="0" w:uiPriority="68" w:unhideWhenUsed="0"/>
-    <w:lsdException w:name="Medium Grid 3" w:semiHidden="0" w:uiPriority="69" w:unhideWhenUsed="0"/>
-    <w:lsdException w:name="Dark List" w:semiHidden="0" w:uiPriority="70" w:unhideWhenUsed="0"/>
-    <w:lsdException w:name="Colorful Shading" w:semiHidden="0" w:uiPriority="71" w:unhideWhenUsed="0"/>
-    <w:lsdException w:name="Colorful List" w:semiHidden="0" w:uiPriority="72" w:unhideWhenUsed="0"/>
-    <w:lsdException w:name="Colorful Grid" w:semiHidden="0" w:uiPriority="73" w:unhideWhenUsed="0"/>
-    <w:lsdException w:name="Light Shading Accent 1" w:semiHidden="0" w:uiPriority="60" w:unhideWhenUsed="0"/>
-    <w:lsdException w:name="Light List Accent 1" w:semiHidden="0" w:uiPriority="61" w:unhideWhenUsed="0"/>
-    <w:lsdException w:name="Light Grid Accent 1" w:semiHidden="0" w:uiPriority="62" w:unhideWhenUsed="0"/>
-    <w:lsdException w:name="Medium Shading 1 Accent 1" w:semiHidden="0" w:uiPriority="63" w:unhideWhenUsed="0"/>
-    <w:lsdException w:name="Medium Shading 2 Accent 1" w:semiHidden="0" w:uiPriority="64" w:unhideWhenUsed="0"/>
-    <w:lsdException w:name="Medium List 1 Accent 1" w:semiHidden="0" w:uiPriority="65" w:unhideWhenUsed="0"/>
-    <w:lsdException w:name="Revision" w:unhideWhenUsed="0"/>
-    <w:lsdException w:name="List Paragraph" w:semiHidden="0" w:uiPriority="34" w:unhideWhenUsed="0" w:qFormat="1"/>
-    <w:lsdException w:name="Quote" w:semiHidden="0" w:uiPriority="29" w:unhideWhenUsed="0" w:qFormat="1"/>
-    <w:lsdException w:name="Intense Quote" w:semiHidden="0" w:uiPriority="30" w:unhideWhenUsed="0" w:qFormat="1"/>
-    <w:lsdException w:name="Medium List 2 Accent 1" w:semiHidden="0" w:uiPriority="66" w:unhideWhenUsed="0"/>
-    <w:lsdException w:name="Medium Grid 1 Accent 1" w:semiHidden="0" w:uiPriority="67" w:unhideWhenUsed="0"/>
-    <w:lsdException w:name="Medium Grid 2 Accent 1" w:semiHidden="0" w:uiPriority="68" w:unhideWhenUsed="0"/>
-    <w:lsdException w:name="Medium Grid 3 Accent 1" w:semiHidden="0" w:uiPriority="69" w:unhideWhenUsed="0"/>
-    <w:lsdException w:name="Dark List Accent 1" w:semiHidden="0" w:uiPriority="70" w:unhideWhenUsed="0"/>
-    <w:lsdException w:name="Colorful Shading Accent 1" w:semiHidden="0" w:uiPriority="71" w:unhideWhenUsed="0"/>
-    <w:lsdException w:name="Colorful List Accent 1" w:semiHidden="0" w:uiPriority="72" w:unhideWhenUsed="0"/>
-    <w:lsdException w:name="Colorful Grid Accent 1" w:semiHidden="0" w:uiPriority="73" w:unhideWhenUsed="0"/>
-    <w:lsdException w:name="Light Shading Accent 2" w:semiHidden="0" w:uiPriority="60" w:unhideWhenUsed="0"/>
-    <w:lsdException w:name="Light List Accent 2" w:semiHidden="0" w:uiPriority="61" w:unhideWhenUsed="0"/>
-    <w:lsdException w:name="Light Grid Accent 2" w:semiHidden="0" w:uiPriority="62" w:unhideWhenUsed="0"/>
-    <w:lsdException w:name="Medium Shading 1 Accent 2" w:semiHidden="0" w:uiPriority="63" w:unhideWhenUsed="0"/>
-    <w:lsdException w:name="Medium Shading 2 Accent 2" w:semiHidden="0" w:uiPriority="64" w:unhideWhenUsed="0"/>
-    <w:lsdException w:name="Medium List 1 Accent 2" w:semiHidden="0" w:uiPriority="65" w:unhideWhenUsed="0"/>
-    <w:lsdException w:name="Medium List 2 Accent 2" w:semiHidden="0" w:uiPriority="66" w:unhideWhenUsed="0"/>
-    <w:lsdException w:name="Medium Grid 1 Accent 2" w:semiHidden="0" w:uiPriority="67" w:unhideWhenUsed="0"/>
-    <w:lsdException w:name="Medium Grid 2 Accent 2" w:semiHidden="0" w:uiPriority="68" w:unhideWhenUsed="0"/>
-    <w:lsdException w:name="Medium Grid 3 Accent 2" w:semiHidden="0" w:uiPriority="69" w:unhideWhenUsed="0"/>
-    <w:lsdException w:name="Dark List Accent 2" w:semiHidden="0" w:uiPriority="70" w:unhideWhenUsed="0"/>
-    <w:lsdException w:name="Colorful Shading Accent 2" w:semiHidden="0" w:uiPriority="71" w:unhideWhenUsed="0"/>
-    <w:lsdException w:name="Colorful List Accent 2" w:semiHidden="0" w:uiPriority="72" w:unhideWhenUsed="0"/>
-    <w:lsdException w:name="Colorful Grid Accent 2" w:semiHidden="0" w:uiPriority="73" w:unhideWhenUsed="0"/>
-    <w:lsdException w:name="Light Shading Accent 3" w:semiHidden="0" w:uiPriority="60" w:unhideWhenUsed="0"/>
-    <w:lsdException w:name="Light List Accent 3" w:semiHidden="0" w:uiPriority="61" w:unhideWhenUsed="0"/>
-    <w:lsdException w:name="Light Grid Accent 3" w:semiHidden="0" w:uiPriority="62" w:unhideWhenUsed="0"/>
-    <w:lsdException w:name="Medium Shading 1 Accent 3" w:semiHidden="0" w:uiPriority="63" w:unhideWhenUsed="0"/>
-    <w:lsdException w:name="Medium Shading 2 Accent 3" w:semiHidden="0" w:uiPriority="64" w:unhideWhenUsed="0"/>
-    <w:lsdException w:name="Medium List 1 Accent 3" w:semiHidden="0" w:uiPriority="65" w:unhideWhenUsed="0"/>
-    <w:lsdException w:name="Medium List 2 Accent 3" w:semiHidden="0" w:uiPriority="66" w:unhideWhenUsed="0"/>
-    <w:lsdException w:name="Medium Grid 1 Accent 3" w:semiHidden="0" w:uiPriority="67" w:unhideWhenUsed="0"/>
-    <w:lsdException w:name="Medium Grid 2 Accent 3" w:semiHidden="0" w:uiPriority="68" w:unhideWhenUsed="0"/>
-    <w:lsdException w:name="Medium Grid 3 Accent 3" w:semiHidden="0" w:uiPriority="69" w:unhideWhenUsed="0"/>
-    <w:lsdException w:name="Dark List Accent 3" w:semiHidden="0" w:uiPriority="70" w:unhideWhenUsed="0"/>
-    <w:lsdException w:name="Colorful Shading Accent 3" w:semiHidden="0" w:uiPriority="71" w:unhideWhenUsed="0"/>
-    <w:lsdException w:name="Colorful List Accent 3" w:semiHidden="0" w:uiPriority="72" w:unhideWhenUsed="0"/>
-    <w:lsdException w:name="Colorful Grid Accent 3" w:semiHidden="0" w:uiPriority="73" w:unhideWhenUsed="0"/>
-    <w:lsdException w:name="Light Shading Accent 4" w:semiHidden="0" w:uiPriority="60" w:unhideWhenUsed="0"/>
-    <w:lsdException w:name="Light List Accent 4" w:semiHidden="0" w:uiPriority="61" w:unhideWhenUsed="0"/>
-    <w:lsdException w:name="Light Grid Accent 4" w:semiHidden="0" w:uiPriority="62" w:unhideWhenUsed="0"/>
-    <w:lsdException w:name="Medium Shading 1 Accent 4" w:semiHidden="0" w:uiPriority="63" w:unhideWhenUsed="0"/>
-    <w:lsdException w:name="Medium Shading 2 Accent 4" w:semiHidden="0" w:uiPriority="64" w:unhideWhenUsed="0"/>
-    <w:lsdException w:name="Medium List 1 Accent 4" w:semiHidden="0" w:uiPriority="65" w:unhideWhenUsed="0"/>
-    <w:lsdException w:name="Medium List 2 Accent 4" w:semiHidden="0" w:uiPriority="66" w:unhideWhenUsed="0"/>
-    <w:lsdException w:name="Medium Grid 1 Accent 4" w:semiHidden="0" w:uiPriority="67" w:unhideWhenUsed="0"/>
-    <w:lsdException w:name="Medium Grid 2 Accent 4" w:semiHidden="0" w:uiPriority="68" w:unhideWhenUsed="0"/>
-    <w:lsdException w:name="Medium Grid 3 Accent 4" w:semiHidden="0" w:uiPriority="69" w:unhideWhenUsed="0"/>
-    <w:lsdException w:name="Dark List Accent 4" w:semiHidden="0" w:uiPriority="70" w:unhideWhenUsed="0"/>
-    <w:lsdException w:name="Colorful Shading Accent 4" w:semiHidden="0" w:uiPriority="71" w:unhideWhenUsed="0"/>
-    <w:lsdException w:name="Colorful List Accent 4" w:semiHidden="0" w:uiPriority="72" w:unhideWhenUsed="0"/>
-    <w:lsdException w:name="Colorful Grid Accent 4" w:semiHidden="0" w:uiPriority="73" w:unhideWhenUsed="0"/>
-    <w:lsdException w:name="Light Shading Accent 5" w:semiHidden="0" w:uiPriority="60" w:unhideWhenUsed="0"/>
-    <w:lsdException w:name="Light List Accent 5" w:semiHidden="0" w:uiPriority="61" w:unhideWhenUsed="0"/>
-    <w:lsdException w:name="Light Grid Accent 5" w:semiHidden="0" w:uiPriority="62" w:unhideWhenUsed="0"/>
-    <w:lsdException w:name="Medium Shading 1 Accent 5" w:semiHidden="0" w:uiPriority="63" w:unhideWhenUsed="0"/>
-    <w:lsdException w:name="Medium Shading 2 Accent 5" w:semiHidden="0" w:uiPriority="64" w:unhideWhenUsed="0"/>
-    <w:lsdException w:name="Medium List 1 Accent 5" w:semiHidden="0" w:uiPriority="65" w:unhideWhenUsed="0"/>
-    <w:lsdException w:name="Medium List 2 Accent 5" w:semiHidden="0" w:uiPriority="66" w:unhideWhenUsed="0"/>
-    <w:lsdException w:name="Medium Grid 1 Accent 5" w:semiHidden="0" w:uiPriority="67" w:unhideWhenUsed="0"/>
-    <w:lsdException w:name="Medium Grid 2 Accent 5" w:semiHidden="0" w:uiPriority="68" w:unhideWhenUsed="0"/>
-    <w:lsdException w:name="Medium Grid 3 Accent 5" w:semiHidden="0" w:uiPriority="69" w:unhideWhenUsed="0"/>
-    <w:lsdException w:name="Dark List Accent 5" w:semiHidden="0" w:uiPriority="70" w:unhideWhenUsed="0"/>
-    <w:lsdException w:name="Colorful Shading Accent 5" w:semiHidden="0" w:uiPriority="71" w:unhideWhenUsed="0"/>
-    <w:lsdException w:name="Colorful List Accent 5" w:semiHidden="0" w:uiPriority="72" w:unhideWhenUsed="0"/>
-    <w:lsdException w:name="Colorful Grid Accent 5" w:semiHidden="0" w:uiPriority="73" w:unhideWhenUsed="0"/>
-    <w:lsdException w:name="Light Shading Accent 6" w:semiHidden="0" w:uiPriority="60" w:unhideWhenUsed="0"/>
-    <w:lsdException w:name="Light List Accent 6" w:semiHidden="0" w:uiPriority="61" w:unhideWhenUsed="0"/>
-    <w:lsdException w:name="Light Grid Accent 6" w:semiHidden="0" w:uiPriority="62" w:unhideWhenUsed="0"/>
-    <w:lsdException w:name="Medium Shading 1 Accent 6" w:semiHidden="0" w:uiPriority="63" w:unhideWhenUsed="0"/>
-    <w:lsdException w:name="Medium Shading 2 Accent 6" w:semiHidden="0" w:uiPriority="64" w:unhideWhenUsed="0"/>
-    <w:lsdException w:name="Medium List 1 Accent 6" w:semiHidden="0" w:uiPriority="65" w:unhideWhenUsed="0"/>
-    <w:lsdException w:name="Medium List 2 Accent 6" w:semiHidden="0" w:uiPriority="66" w:unhideWhenUsed="0"/>
-    <w:lsdException w:name="Medium Grid 1 Accent 6" w:semiHidden="0" w:uiPriority="67" w:unhideWhenUsed="0"/>
-    <w:lsdException w:name="Medium Grid 2 Accent 6" w:semiHidden="0" w:uiPriority="68" w:unhideWhenUsed="0"/>
-    <w:lsdException w:name="Medium Grid 3 Accent 6" w:semiHidden="0" w:uiPriority="69" w:unhideWhenUsed="0"/>
-    <w:lsdException w:name="Dark List Accent 6" w:semiHidden="0" w:uiPriority="70" w:unhideWhenUsed="0"/>
-    <w:lsdException w:name="Colorful Shading Accent 6" w:semiHidden="0" w:uiPriority="71" w:unhideWhenUsed="0"/>
-    <w:lsdException w:name="Colorful List Accent 6" w:semiHidden="0" w:uiPriority="72" w:unhideWhenUsed="0"/>
-    <w:lsdException w:name="Colorful Grid Accent 6" w:semiHidden="0" w:uiPriority="73" w:unhideWhenUsed="0"/>
-    <w:lsdException w:name="Subtle Emphasis" w:semiHidden="0" w:uiPriority="19" w:unhideWhenUsed="0" w:qFormat="1"/>
-    <w:lsdException w:name="Intense Emphasis" w:semiHidden="0" w:uiPriority="21" w:unhideWhenUsed="0" w:qFormat="1"/>
-    <w:lsdException w:name="Subtle Reference" w:semiHidden="0" w:uiPriority="31" w:unhideWhenUsed="0" w:qFormat="1"/>
-    <w:lsdException w:name="Intense Reference" w:semiHidden="0" w:uiPriority="32" w:unhideWhenUsed="0" w:qFormat="1"/>
-    <w:lsdException w:name="Book Title" w:semiHidden="0" w:uiPriority="33" w:unhideWhenUsed="0" w:qFormat="1"/>
-    <w:lsdException w:name="Bibliography" w:uiPriority="37"/>
-    <w:lsdException w:name="TOC Heading" w:uiPriority="39" w:qFormat="1"/>
-  </w:latentStyles>
-  <w:style w:type="paragraph" w:default="1" w:styleId="Normal">
-    <w:name w:val="Normal"/>
-    <w:qFormat/>
-  </w:style>
-  <w:style w:type="character" w:default="1" w:styleId="DefaultParagraphFont">
-    <w:name w:val="Default Paragraph Font"/>
-    <w:uiPriority w:val="1"/>
-    <w:semiHidden/>
-    <w:unhideWhenUsed/>
-  </w:style>
-  <w:style w:type="table" w:default="1" w:styleId="TableNormal">
-    <w:name w:val="Normal Table"/>
-    <w:uiPriority w:val="99"/>
-    <w:semiHidden/>
-    <w:unhideWhenUsed/>
-    <w:tblPr>
-      <w:tblInd w:w="0" w:type="dxa"/>
-      <w:tblCellMar>
-        <w:top w:w="0" w:type="dxa"/>
-        <w:left w:w="108" w:type="dxa"/>
-        <w:bottom w:w="0" w:type="dxa"/>
-        <w:right w:w="108" w:type="dxa"/>
-      </w:tblCellMar>
-    </w:tblPr>
-  </w:style>
-  <w:style w:type="numbering" w:default="1" w:styleId="NoList">
-    <w:name w:val="No List"/>
-    <w:uiPriority w:val="99"/>
-    <w:semiHidden/>
-    <w:unhideWhenUsed/>
-  </w:style>
-  <w:style w:type="paragraph" w:customStyle="1" w:styleId="Standard">
-    <w:name w:val="Standard"/>
-  </w:style>
-  <w:style w:type="paragraph" w:customStyle="1" w:styleId="Heading">
-    <w:name w:val="Heading"/>
-    <w:basedOn w:val="Standard"/>
-    <w:next w:val="Textbody"/>
-    <w:pPr>
-      <w:keepNext/>
-      <w:spacing w:before="240" w:after="120"/>
-    </w:pPr>
-    <w:rPr>
-      <w:rFonts w:ascii="Arial" w:hAnsi="Arial"/>
-      <w:sz w:val="28"/>
-      <w:szCs w:val="28"/>
-    </w:rPr>
-  </w:style>
-  <w:style w:type="paragraph" w:customStyle="1" w:styleId="Textbody">
-    <w:name w:val="Text body"/>
-    <w:basedOn w:val="Standard"/>
-    <w:pPr>
-      <w:spacing w:after="120"/>
-    </w:pPr>
-  </w:style>
-  <w:style w:type="paragraph" w:styleId="List">
-    <w:name w:val="List"/>
-    <w:basedOn w:val="Textbody"/>
-  </w:style>
-  <w:style w:type="paragraph" w:styleId="Caption">
-    <w:name w:val="caption"/>
-    <w:basedOn w:val="Standard"/>
-    <w:pPr>
-      <w:suppressLineNumbers/>
-      <w:spacing w:before="120" w:after="120"/>
-    </w:pPr>
-    <w:rPr>
-      <w:i/>
-      <w:iCs/>
-    </w:rPr>
-  </w:style>
-  <w:style w:type="paragraph" w:customStyle="1" w:styleId="Index">
-    <w:name w:val="Index"/>
-    <w:basedOn w:val="Standard"/>
-    <w:pPr>
-      <w:suppressLineNumbers/>
-    </w:pPr>
-  </w:style>
-  <w:style w:type="paragraph" w:customStyle="1" w:styleId="TableContents">
-    <w:name w:val="Table Contents"/>
-    <w:basedOn w:val="Standard"/>
-    <w:pPr>
-      <w:suppressLineNumbers/>
-    </w:pPr>
-  </w:style>
-  <w:style w:type="paragraph" w:customStyle="1" w:styleId="TableHeading">
-    <w:name w:val="Table Heading"/>
-    <w:basedOn w:val="TableContents"/>
-    <w:pPr>
-      <w:jc w:val="center"/>
-    </w:pPr>
-    <w:rPr>
-      <w:b/>
-      <w:bCs/>
-    </w:rPr>
-  </w:style>
-  <w:style w:type="table" w:styleId="TableGrid">
-    <w:name w:val="Table Grid"/>
-    <w:basedOn w:val="TableNormal"/>
-    <w:uiPriority w:val="39"/>
-    <w:rsid w:val="00A83C98"/>
-    <w:tblPr>
-      <w:tblInd w:w="0" w:type="dxa"/>
-      <w:tblBorders>
-        <w:top w:val="single" w:sz="4" w:space="0" w:color="auto"/>
-        <w:left w:val="single" w:sz="4" w:space="0" w:color="auto"/>
-        <w:bottom w:val="single" w:sz="4" w:space="0" w:color="auto"/>
-        <w:right w:val="single" w:sz="4" w:space="0" w:color="auto"/>
-        <w:insideH w:val="single" w:sz="4" w:space="0" w:color="auto"/>
-        <w:insideV w:val="single" w:sz="4" w:space="0" w:color="auto"/>
-      </w:tblBorders>
-      <w:tblCellMar>
-        <w:top w:w="0" w:type="dxa"/>
-        <w:left w:w="108" w:type="dxa"/>
-        <w:bottom w:w="0" w:type="dxa"/>
-        <w:right w:w="108" w:type="dxa"/>
-      </w:tblCellMar>
-    </w:tblPr>
-  </w:style>
-</w:styles>
-</file>
-
-<file path=word/stylesWithEffects.xml><?xml version="1.0" encoding="utf-8"?>
-<w:styles xmlns:wpc="http://schemas.microsoft.com/office/word/2010/wordprocessingCanvas" xmlns:mo="http://schemas.microsoft.com/office/mac/office/2008/main" xmlns:mc="http://schemas.openxmlformats.org/markup-compatibility/2006" xmlns:mv="urn:schemas-microsoft-com:mac:vml" xmlns:o="urn:schemas-microsoft-com:office:office" xmlns:r="http://schemas.openxmlformats.org/officeDocument/2006/relationships" xmlns:m="http://schemas.openxmlformats.org/officeDocument/2006/math" xmlns:v="urn:schemas-microsoft-com:vml" xmlns:wp14="http://schemas.microsoft.com/office/word/2010/wordprocessingDrawing" xmlns:wp="http://schemas.openxmlformats.org/drawingml/2006/wordprocessingDrawing" xmlns:w10="urn:schemas-microsoft-com:office:word" xmlns:w="http://schemas.openxmlformats.org/wordprocessingml/2006/main" xmlns:w14="http://schemas.microsoft.com/office/word/2010/wordml" xmlns:wpg="http://schemas.microsoft.com/office/word/2010/wordprocessingGroup" xmlns:wpi="http://schemas.microsoft.com/office/word/2010/wordprocessingInk" xmlns:wne="http://schemas.microsoft.com/office/word/2006/wordml" xmlns:wps="http://schemas.microsoft.com/office/word/2010/wordprocessingShape" mc:Ignorable="w14 wp14">
-  <w:docDefaults>
-    <w:rPrDefault>
-      <w:rPr>
-        <w:rFonts w:ascii="Times New Roman" w:eastAsia="Droid Sans Fallback" w:hAnsi="Times New Roman" w:cs="Lohit Hindi"/>
-        <w:kern w:val="3"/>
-        <w:sz w:val="24"/>
-        <w:szCs w:val="24"/>
-        <w:lang w:val="en-CA" w:eastAsia="zh-CN" w:bidi="hi-IN"/>
-      </w:rPr>
-    </w:rPrDefault>
-    <w:pPrDefault>
-      <w:pPr>
-        <w:widowControl w:val="0"/>
-        <w:suppressAutoHyphens/>
-        <w:autoSpaceDN w:val="0"/>
-        <w:textAlignment w:val="baseline"/>
-      </w:pPr>
-    </w:pPrDefault>
-  </w:docDefaults>
-  <w:latentStyles w:defLockedState="0" w:defUIPriority="99" w:defSemiHidden="1" w:defUnhideWhenUsed="1" w:defQFormat="0" w:count="276">
-    <w:lsdException w:name="Normal" w:semiHidden="0" w:uiPriority="0" w:unhideWhenUsed="0" w:qFormat="1"/>
-    <w:lsdException w:name="heading 1" w:semiHidden="0" w:uiPriority="9" w:unhideWhenUsed="0" w:qFormat="1"/>
-    <w:lsdException w:name="heading 2" w:uiPriority="9" w:qFormat="1"/>
-    <w:lsdException w:name="heading 3" w:uiPriority="9" w:qFormat="1"/>
-    <w:lsdException w:name="heading 4" w:uiPriority="9" w:qFormat="1"/>
-    <w:lsdException w:name="heading 5" w:uiPriority="9" w:qFormat="1"/>
-    <w:lsdException w:name="heading 6" w:uiPriority="9" w:qFormat="1"/>
-    <w:lsdException w:name="heading 7" w:uiPriority="9" w:qFormat="1"/>
-    <w:lsdException w:name="heading 8" w:uiPriority="9" w:qFormat="1"/>
-    <w:lsdException w:name="heading 9" w:uiPriority="9" w:qFormat="1"/>
-    <w:lsdException w:name="toc 1" w:uiPriority="39"/>
-    <w:lsdException w:name="toc 2" w:uiPriority="39"/>
-    <w:lsdException w:name="toc 3" w:uiPriority="39"/>
-    <w:lsdException w:name="toc 4" w:uiPriority="39"/>
-    <w:lsdException w:name="toc 5" w:uiPriority="39"/>
-    <w:lsdException w:name="toc 6" w:uiPriority="39"/>
-    <w:lsdException w:name="toc 7" w:uiPriority="39"/>
-    <w:lsdException w:name="toc 8" w:uiPriority="39"/>
-    <w:lsdException w:name="toc 9" w:uiPriority="39"/>
-    <w:lsdException w:name="caption" w:uiPriority="35" w:qFormat="1"/>
-    <w:lsdException w:name="Title" w:semiHidden="0" w:uiPriority="10" w:unhideWhenUsed="0" w:qFormat="1"/>
-    <w:lsdException w:name="Default Paragraph Font" w:uiPriority="1"/>
-    <w:lsdException w:name="Subtitle" w:semiHidden="0" w:uiPriority="11" w:unhideWhenUsed="0" w:qFormat="1"/>
-    <w:lsdException w:name="Strong" w:semiHidden="0" w:uiPriority="22" w:unhideWhenUsed="0" w:qFormat="1"/>
-    <w:lsdException w:name="Emphasis" w:semiHidden="0" w:uiPriority="20" w:unhideWhenUsed="0" w:qFormat="1"/>
-    <w:lsdException w:name="Table Grid" w:semiHidden="0" w:uiPriority="39" w:unhideWhenUsed="0"/>
-    <w:lsdException w:name="Note Level 1" w:semiHidden="0" w:unhideWhenUsed="0"/>
-    <w:lsdException w:name="Note Level 2" w:semiHidden="0" w:unhideWhenUsed="0"/>
-    <w:lsdException w:name="Note Level 3" w:semiHidden="0" w:unhideWhenUsed="0"/>
-    <w:lsdException w:name="Note Level 4" w:semiHidden="0" w:unhideWhenUsed="0"/>
-    <w:lsdException w:name="Note Level 5" w:semiHidden="0" w:unhideWhenUsed="0"/>
-    <w:lsdException w:name="Note Level 6" w:semiHidden="0" w:unhideWhenUsed="0"/>
-    <w:lsdException w:name="Note Level 7" w:semiHidden="0" w:unhideWhenUsed="0"/>
-    <w:lsdException w:name="Note Level 8" w:semiHidden="0" w:unhideWhenUsed="0"/>
-    <w:lsdException w:name="Note Level 9" w:semiHidden="0" w:unhideWhenUsed="0"/>
-    <w:lsdException w:name="Placeholder Text" w:unhideWhenUsed="0"/>
-    <w:lsdException w:name="No Spacing" w:semiHidden="0" w:uiPriority="1" w:unhideWhenUsed="0" w:qFormat="1"/>
-    <w:lsdException w:name="Light Shading" w:semiHidden="0" w:uiPriority="60" w:unhideWhenUsed="0"/>
-    <w:lsdException w:name="Light List" w:semiHidden="0" w:uiPriority="61" w:unhideWhenUsed="0"/>
-    <w:lsdException w:name="Light Grid" w:semiHidden="0" w:uiPriority="62" w:unhideWhenUsed="0"/>
-    <w:lsdException w:name="Medium Shading 1" w:semiHidden="0" w:uiPriority="63" w:unhideWhenUsed="0"/>
-    <w:lsdException w:name="Medium Shading 2" w:semiHidden="0" w:uiPriority="64" w:unhideWhenUsed="0"/>
-    <w:lsdException w:name="Medium List 1" w:semiHidden="0" w:uiPriority="65" w:unhideWhenUsed="0"/>
-    <w:lsdException w:name="Medium List 2" w:semiHidden="0" w:uiPriority="66" w:unhideWhenUsed="0"/>
-    <w:lsdException w:name="Medium Grid 1" w:semiHidden="0" w:uiPriority="67" w:unhideWhenUsed="0"/>
-    <w:lsdException w:name="Medium Grid 2" w:semiHidden="0" w:uiPriority="68" w:unhideWhenUsed="0"/>
-    <w:lsdException w:name="Medium Grid 3" w:semiHidden="0" w:uiPriority="69" w:unhideWhenUsed="0"/>
-    <w:lsdException w:name="Dark List" w:semiHidden="0" w:uiPriority="70" w:unhideWhenUsed="0"/>
-    <w:lsdException w:name="Colorful Shading" w:semiHidden="0" w:uiPriority="71" w:unhideWhenUsed="0"/>
-    <w:lsdException w:name="Colorful List" w:semiHidden="0" w:uiPriority="72" w:unhideWhenUsed="0"/>
-    <w:lsdException w:name="Colorful Grid" w:semiHidden="0" w:uiPriority="73" w:unhideWhenUsed="0"/>
-    <w:lsdException w:name="Light Shading Accent 1" w:semiHidden="0" w:uiPriority="60" w:unhideWhenUsed="0"/>
-    <w:lsdException w:name="Light List Accent 1" w:semiHidden="0" w:uiPriority="61" w:unhideWhenUsed="0"/>
-    <w:lsdException w:name="Light Grid Accent 1" w:semiHidden="0" w:uiPriority="62" w:unhideWhenUsed="0"/>
-    <w:lsdException w:name="Medium Shading 1 Accent 1" w:semiHidden="0" w:uiPriority="63" w:unhideWhenUsed="0"/>
-    <w:lsdException w:name="Medium Shading 2 Accent 1" w:semiHidden="0" w:uiPriority="64" w:unhideWhenUsed="0"/>
-    <w:lsdException w:name="Medium List 1 Accent 1" w:semiHidden="0" w:uiPriority="65" w:unhideWhenUsed="0"/>
-    <w:lsdException w:name="Revision" w:unhideWhenUsed="0"/>
-    <w:lsdException w:name="List Paragraph" w:semiHidden="0" w:uiPriority="34" w:unhideWhenUsed="0" w:qFormat="1"/>
-    <w:lsdException w:name="Quote" w:semiHidden="0" w:uiPriority="29" w:unhideWhenUsed="0" w:qFormat="1"/>
-    <w:lsdException w:name="Intense Quote" w:semiHidden="0" w:uiPriority="30" w:unhideWhenUsed="0" w:qFormat="1"/>
-    <w:lsdException w:name="Medium List 2 Accent 1" w:semiHidden="0" w:uiPriority="66" w:unhideWhenUsed="0"/>
-    <w:lsdException w:name="Medium Grid 1 Accent 1" w:semiHidden="0" w:uiPriority="67" w:unhideWhenUsed="0"/>
-    <w:lsdException w:name="Medium Grid 2 Accent 1" w:semiHidden="0" w:uiPriority="68" w:unhideWhenUsed="0"/>
-    <w:lsdException w:name="Medium Grid 3 Accent 1" w:semiHidden="0" w:uiPriority="69" w:unhideWhenUsed="0"/>
-    <w:lsdException w:name="Dark List Accent 1" w:semiHidden="0" w:uiPriority="70" w:unhideWhenUsed="0"/>
-    <w:lsdException w:name="Colorful Shading Accent 1" w:semiHidden="0" w:uiPriority="71" w:unhideWhenUsed="0"/>
-    <w:lsdException w:name="Colorful List Accent 1" w:semiHidden="0" w:uiPriority="72" w:unhideWhenUsed="0"/>
-    <w:lsdException w:name="Colorful Grid Accent 1" w:semiHidden="0" w:uiPriority="73" w:unhideWhenUsed="0"/>
-    <w:lsdException w:name="Light Shading Accent 2" w:semiHidden="0" w:uiPriority="60" w:unhideWhenUsed="0"/>
-    <w:lsdException w:name="Light List Accent 2" w:semiHidden="0" w:uiPriority="61" w:unhideWhenUsed="0"/>
-    <w:lsdException w:name="Light Grid Accent 2" w:semiHidden="0" w:uiPriority="62" w:unhideWhenUsed="0"/>
-    <w:lsdException w:name="Medium Shading 1 Accent 2" w:semiHidden="0" w:uiPriority="63" w:unhideWhenUsed="0"/>
-    <w:lsdException w:name="Medium Shading 2 Accent 2" w:semiHidden="0" w:uiPriority="64" w:unhideWhenUsed="0"/>
-    <w:lsdException w:name="Medium List 1 Accent 2" w:semiHidden="0" w:uiPriority="65" w:unhideWhenUsed="0"/>
-    <w:lsdException w:name="Medium List 2 Accent 2" w:semiHidden="0" w:uiPriority="66" w:unhideWhenUsed="0"/>
-    <w:lsdException w:name="Medium Grid 1 Accent 2" w:semiHidden="0" w:uiPriority="67" w:unhideWhenUsed="0"/>
-    <w:lsdException w:name="Medium Grid 2 Accent 2" w:semiHidden="0" w:uiPriority="68" w:unhideWhenUsed="0"/>
-    <w:lsdException w:name="Medium Grid 3 Accent 2" w:semiHidden="0" w:uiPriority="69" w:unhideWhenUsed="0"/>
-    <w:lsdException w:name="Dark List Accent 2" w:semiHidden="0" w:uiPriority="70" w:unhideWhenUsed="0"/>
-    <w:lsdException w:name="Colorful Shading Accent 2" w:semiHidden="0" w:uiPriority="71" w:unhideWhenUsed="0"/>
-    <w:lsdException w:name="Colorful List Accent 2" w:semiHidden="0" w:uiPriority="72" w:unhideWhenUsed="0"/>
-    <w:lsdException w:name="Colorful Grid Accent 2" w:semiHidden="0" w:uiPriority="73" w:unhideWhenUsed="0"/>
-    <w:lsdException w:name="Light Shading Accent 3" w:semiHidden="0" w:uiPriority="60" w:unhideWhenUsed="0"/>
-    <w:lsdException w:name="Light List Accent 3" w:semiHidden="0" w:uiPriority="61" w:unhideWhenUsed="0"/>
-    <w:lsdException w:name="Light Grid Accent 3" w:semiHidden="0" w:uiPriority="62" w:unhideWhenUsed="0"/>
-    <w:lsdException w:name="Medium Shading 1 Accent 3" w:semiHidden="0" w:uiPriority="63" w:unhideWhenUsed="0"/>
-    <w:lsdException w:name="Medium Shading 2 Accent 3" w:semiHidden="0" w:uiPriority="64" w:unhideWhenUsed="0"/>
-    <w:lsdException w:name="Medium List 1 Accent 3" w:semiHidden="0" w:uiPriority="65" w:unhideWhenUsed="0"/>
-    <w:lsdException w:name="Medium List 2 Accent 3" w:semiHidden="0" w:uiPriority="66" w:unhideWhenUsed="0"/>
-    <w:lsdException w:name="Medium Grid 1 Accent 3" w:semiHidden="0" w:uiPriority="67" w:unhideWhenUsed="0"/>
-    <w:lsdException w:name="Medium Grid 2 Accent 3" w:semiHidden="0" w:uiPriority="68" w:unhideWhenUsed="0"/>
-    <w:lsdException w:name="Medium Grid 3 Accent 3" w:semiHidden="0" w:uiPriority="69" w:unhideWhenUsed="0"/>
-    <w:lsdException w:name="Dark List Accent 3" w:semiHidden="0" w:uiPriority="70" w:unhideWhenUsed="0"/>
-    <w:lsdException w:name="Colorful Shading Accent 3" w:semiHidden="0" w:uiPriority="71" w:unhideWhenUsed="0"/>
-    <w:lsdException w:name="Colorful List Accent 3" w:semiHidden="0" w:uiPriority="72" w:unhideWhenUsed="0"/>
-    <w:lsdException w:name="Colorful Grid Accent 3" w:semiHidden="0" w:uiPriority="73" w:unhideWhenUsed="0"/>
-    <w:lsdException w:name="Light Shading Accent 4" w:semiHidden="0" w:uiPriority="60" w:unhideWhenUsed="0"/>
-    <w:lsdException w:name="Light List Accent 4" w:semiHidden="0" w:uiPriority="61" w:unhideWhenUsed="0"/>
-    <w:lsdException w:name="Light Grid Accent 4" w:semiHidden="0" w:uiPriority="62" w:unhideWhenUsed="0"/>
-    <w:lsdException w:name="Medium Shading 1 Accent 4" w:semiHidden="0" w:uiPriority="63" w:unhideWhenUsed="0"/>
-    <w:lsdException w:name="Medium Shading 2 Accent 4" w:semiHidden="0" w:uiPriority="64" w:unhideWhenUsed="0"/>
-    <w:lsdException w:name="Medium List 1 Accent 4" w:semiHidden="0" w:uiPriority="65" w:unhideWhenUsed="0"/>
-    <w:lsdException w:name="Medium List 2 Accent 4" w:semiHidden="0" w:uiPriority="66" w:unhideWhenUsed="0"/>
-    <w:lsdException w:name="Medium Grid 1 Accent 4" w:semiHidden="0" w:uiPriority="67" w:unhideWhenUsed="0"/>
-    <w:lsdException w:name="Medium Grid 2 Accent 4" w:semiHidden="0" w:uiPriority="68" w:unhideWhenUsed="0"/>
-    <w:lsdException w:name="Medium Grid 3 Accent 4" w:semiHidden="0" w:uiPriority="69" w:unhideWhenUsed="0"/>
-    <w:lsdException w:name="Dark List Accent 4" w:semiHidden="0" w:uiPriority="70" w:unhideWhenUsed="0"/>
-    <w:lsdException w:name="Colorful Shading Accent 4" w:semiHidden="0" w:uiPriority="71" w:unhideWhenUsed="0"/>
-    <w:lsdException w:name="Colorful List Accent 4" w:semiHidden="0" w:uiPriority="72" w:unhideWhenUsed="0"/>
-    <w:lsdException w:name="Colorful Grid Accent 4" w:semiHidden="0" w:uiPriority="73" w:unhideWhenUsed="0"/>
-    <w:lsdException w:name="Light Shading Accent 5" w:semiHidden="0" w:uiPriority="60" w:unhideWhenUsed="0"/>
-    <w:lsdException w:name="Light List Accent 5" w:semiHidden="0" w:uiPriority="61" w:unhideWhenUsed="0"/>
-    <w:lsdException w:name="Light Grid Accent 5" w:semiHidden="0" w:uiPriority="62" w:unhideWhenUsed="0"/>
-    <w:lsdException w:name="Medium Shading 1 Accent 5" w:semiHidden="0" w:uiPriority="63" w:unhideWhenUsed="0"/>
-    <w:lsdException w:name="Medium Shading 2 Accent 5" w:semiHidden="0" w:uiPriority="64" w:unhideWhenUsed="0"/>
-    <w:lsdException w:name="Medium List 1 Accent 5" w:semiHidden="0" w:uiPriority="65" w:unhideWhenUsed="0"/>
-    <w:lsdException w:name="Medium List 2 Accent 5" w:semiHidden="0" w:uiPriority="66" w:unhideWhenUsed="0"/>
-    <w:lsdException w:name="Medium Grid 1 Accent 5" w:semiHidden="0" w:uiPriority="67" w:unhideWhenUsed="0"/>
-    <w:lsdException w:name="Medium Grid 2 Accent 5" w:semiHidden="0" w:uiPriority="68" w:unhideWhenUsed="0"/>
-    <w:lsdException w:name="Medium Grid 3 Accent 5" w:semiHidden="0" w:uiPriority="69" w:unhideWhenUsed="0"/>
-    <w:lsdException w:name="Dark List Accent 5" w:semiHidden="0" w:uiPriority="70" w:unhideWhenUsed="0"/>
-    <w:lsdException w:name="Colorful Shading Accent 5" w:semiHidden="0" w:uiPriority="71" w:unhideWhenUsed="0"/>
-    <w:lsdException w:name="Colorful List Accent 5" w:semiHidden="0" w:uiPriority="72" w:unhideWhenUsed="0"/>
-    <w:lsdException w:name="Colorful Grid Accent 5" w:semiHidden="0" w:uiPriority="73" w:unhideWhenUsed="0"/>
-    <w:lsdException w:name="Light Shading Accent 6" w:semiHidden="0" w:uiPriority="60" w:unhideWhenUsed="0"/>
-    <w:lsdException w:name="Light List Accent 6" w:semiHidden="0" w:uiPriority="61" w:unhideWhenUsed="0"/>
-    <w:lsdException w:name="Light Grid Accent 6" w:semiHidden="0" w:uiPriority="62" w:unhideWhenUsed="0"/>
-    <w:lsdException w:name="Medium Shading 1 Accent 6" w:semiHidden="0" w:uiPriority="63" w:unhideWhenUsed="0"/>
-    <w:lsdException w:name="Medium Shading 2 Accent 6" w:semiHidden="0" w:uiPriority="64" w:unhideWhenUsed="0"/>
-    <w:lsdException w:name="Medium List 1 Accent 6" w:semiHidden="0" w:uiPriority="65" w:unhideWhenUsed="0"/>
-    <w:lsdException w:name="Medium List 2 Accent 6" w:semiHidden="0" w:uiPriority="66" w:unhideWhenUsed="0"/>
-    <w:lsdException w:name="Medium Grid 1 Accent 6" w:semiHidden="0" w:uiPriority="67" w:unhideWhenUsed="0"/>
-    <w:lsdException w:name="Medium Grid 2 Accent 6" w:semiHidden="0" w:uiPriority="68" w:unhideWhenUsed="0"/>
-    <w:lsdException w:name="Medium Grid 3 Accent 6" w:semiHidden="0" w:uiPriority="69" w:unhideWhenUsed="0"/>
-    <w:lsdException w:name="Dark List Accent 6" w:semiHidden="0" w:uiPriority="70" w:unhideWhenUsed="0"/>
-    <w:lsdException w:name="Colorful Shading Accent 6" w:semiHidden="0" w:uiPriority="71" w:unhideWhenUsed="0"/>
-    <w:lsdException w:name="Colorful List Accent 6" w:semiHidden="0" w:uiPriority="72" w:unhideWhenUsed="0"/>
-    <w:lsdException w:name="Colorful Grid Accent 6" w:semiHidden="0" w:uiPriority="73" w:unhideWhenUsed="0"/>
-    <w:lsdException w:name="Subtle Emphasis" w:semiHidden="0" w:uiPriority="19" w:unhideWhenUsed="0" w:qFormat="1"/>
-    <w:lsdException w:name="Intense Emphasis" w:semiHidden="0" w:uiPriority="21" w:unhideWhenUsed="0" w:qFormat="1"/>
-    <w:lsdException w:name="Subtle Reference" w:semiHidden="0" w:uiPriority="31" w:unhideWhenUsed="0" w:qFormat="1"/>
-    <w:lsdException w:name="Intense Reference" w:semiHidden="0" w:uiPriority="32" w:unhideWhenUsed="0" w:qFormat="1"/>
-    <w:lsdException w:name="Book Title" w:semiHidden="0" w:uiPriority="33" w:unhideWhenUsed="0" w:qFormat="1"/>
-    <w:lsdException w:name="Bibliography" w:uiPriority="37"/>
-    <w:lsdException w:name="TOC Heading" w:uiPriority="39" w:qFormat="1"/>
+  <w:latentStyles w:defLockedState="0" w:defUIPriority="99" w:defSemiHidden="0" w:defUnhideWhenUsed="0" w:defQFormat="0" w:count="371">
+    <w:lsdException w:name="Normal" w:uiPriority="0" w:qFormat="1"/>
+    <w:lsdException w:name="heading 1" w:uiPriority="9" w:qFormat="1"/>
+    <w:lsdException w:name="heading 2" w:semiHidden="1" w:uiPriority="9" w:unhideWhenUsed="1" w:qFormat="1"/>
+    <w:lsdException w:name="heading 3" w:semiHidden="1" w:uiPriority="9" w:unhideWhenUsed="1" w:qFormat="1"/>
+    <w:lsdException w:name="heading 4" w:semiHidden="1" w:uiPriority="9" w:unhideWhenUsed="1" w:qFormat="1"/>
+    <w:lsdException w:name="heading 5" w:semiHidden="1" w:uiPriority="9" w:unhideWhenUsed="1" w:qFormat="1"/>
+    <w:lsdException w:name="heading 6" w:semiHidden="1" w:uiPriority="9" w:unhideWhenUsed="1" w:qFormat="1"/>
+    <w:lsdException w:name="heading 7" w:semiHidden="1" w:uiPriority="9" w:unhideWhenUsed="1" w:qFormat="1"/>
+    <w:lsdException w:name="heading 8" w:semiHidden="1" w:uiPriority="9" w:unhideWhenUsed="1" w:qFormat="1"/>
+    <w:lsdException w:name="heading 9" w:semiHidden="1" w:uiPriority="9" w:unhideWhenUsed="1" w:qFormat="1"/>
+    <w:lsdException w:name="index 1" w:semiHidden="1" w:unhideWhenUsed="1"/>
+    <w:lsdException w:name="index 2" w:semiHidden="1" w:unhideWhenUsed="1"/>
+    <w:lsdException w:name="index 3" w:semiHidden="1" w:unhideWhenUsed="1"/>
+    <w:lsdException w:name="index 4" w:semiHidden="1" w:unhideWhenUsed="1"/>
+    <w:lsdException w:name="index 5" w:semiHidden="1" w:unhideWhenUsed="1"/>
+    <w:lsdException w:name="index 6" w:semiHidden="1" w:unhideWhenUsed="1"/>
+    <w:lsdException w:name="index 7" w:semiHidden="1" w:unhideWhenUsed="1"/>
+    <w:lsdException w:name="index 8" w:semiHidden="1" w:unhideWhenUsed="1"/>
+    <w:lsdException w:name="index 9" w:semiHidden="1" w:unhideWhenUsed="1"/>
+    <w:lsdException w:name="toc 1" w:semiHidden="1" w:uiPriority="39" w:unhideWhenUsed="1"/>
+    <w:lsdException w:name="toc 2" w:semiHidden="1" w:uiPriority="39" w:unhideWhenUsed="1"/>
+    <w:lsdException w:name="toc 3" w:semiHidden="1" w:uiPriority="39" w:unhideWhenUsed="1"/>
+    <w:lsdException w:name="toc 4" w:semiHidden="1" w:uiPriority="39" w:unhideWhenUsed="1"/>
+    <w:lsdException w:name="toc 5" w:semiHidden="1" w:uiPriority="39" w:unhideWhenUsed="1"/>
+    <w:lsdException w:name="toc 6" w:semiHidden="1" w:uiPriority="39" w:unhideWhenUsed="1"/>
+    <w:lsdException w:name="toc 7" w:semiHidden="1" w:uiPriority="39" w:unhideWhenUsed="1"/>
+    <w:lsdException w:name="toc 8" w:semiHidden="1" w:uiPriority="39" w:unhideWhenUsed="1"/>
+    <w:lsdException w:name="toc 9" w:semiHidden="1" w:uiPriority="39" w:unhideWhenUsed="1"/>
+    <w:lsdException w:name="Normal Indent" w:semiHidden="1" w:unhideWhenUsed="1"/>
+    <w:lsdException w:name="footnote text" w:semiHidden="1" w:unhideWhenUsed="1"/>
+    <w:lsdException w:name="annotation text" w:semiHidden="1" w:unhideWhenUsed="1"/>
+    <w:lsdException w:name="header" w:semiHidden="1" w:unhideWhenUsed="1"/>
+    <w:lsdException w:name="footer" w:semiHidden="1" w:unhideWhenUsed="1"/>
+    <w:lsdException w:name="index heading" w:semiHidden="1" w:unhideWhenUsed="1"/>
+    <w:lsdException w:name="caption" w:semiHidden="1" w:uiPriority="35" w:unhideWhenUsed="1" w:qFormat="1"/>
+    <w:lsdException w:name="table of figures" w:semiHidden="1" w:unhideWhenUsed="1"/>
+    <w:lsdException w:name="envelope address" w:semiHidden="1" w:unhideWhenUsed="1"/>
+    <w:lsdException w:name="envelope return" w:semiHidden="1" w:unhideWhenUsed="1"/>
+    <w:lsdException w:name="footnote reference" w:semiHidden="1" w:unhideWhenUsed="1"/>
+    <w:lsdException w:name="annotation reference" w:semiHidden="1" w:unhideWhenUsed="1"/>
+    <w:lsdException w:name="line number" w:semiHidden="1" w:unhideWhenUsed="1"/>
+    <w:lsdException w:name="page number" w:semiHidden="1" w:unhideWhenUsed="1"/>
+    <w:lsdException w:name="endnote reference" w:semiHidden="1" w:unhideWhenUsed="1"/>
+    <w:lsdException w:name="endnote text" w:semiHidden="1" w:unhideWhenUsed="1"/>
+    <w:lsdException w:name="table of authorities" w:semiHidden="1" w:unhideWhenUsed="1"/>
+    <w:lsdException w:name="macro" w:semiHidden="1" w:unhideWhenUsed="1"/>
+    <w:lsdException w:name="toa heading" w:semiHidden="1" w:unhideWhenUsed="1"/>
+    <w:lsdException w:name="List" w:semiHidden="1" w:unhideWhenUsed="1"/>
+    <w:lsdException w:name="List Bullet" w:semiHidden="1" w:unhideWhenUsed="1"/>
+    <w:lsdException w:name="List Number" w:semiHidden="1" w:unhideWhenUsed="1"/>
+    <w:lsdException w:name="List 2" w:semiHidden="1" w:unhideWhenUsed="1"/>
+    <w:lsdException w:name="List 3" w:semiHidden="1" w:unhideWhenUsed="1"/>
+    <w:lsdException w:name="List 4" w:semiHidden="1" w:unhideWhenUsed="1"/>
+    <w:lsdException w:name="List 5" w:semiHidden="1" w:unhideWhenUsed="1"/>
+    <w:lsdException w:name="List Bullet 2" w:semiHidden="1" w:unhideWhenUsed="1"/>
+    <w:lsdException w:name="List Bullet 3" w:semiHidden="1" w:unhideWhenUsed="1"/>
+    <w:lsdException w:name="List Bullet 4" w:semiHidden="1" w:unhideWhenUsed="1"/>
+    <w:lsdException w:name="List Bullet 5" w:semiHidden="1" w:unhideWhenUsed="1"/>
+    <w:lsdException w:name="List Number 2" w:semiHidden="1" w:unhideWhenUsed="1"/>
+    <w:lsdException w:name="List Number 3" w:semiHidden="1" w:unhideWhenUsed="1"/>
+    <w:lsdException w:name="List Number 4" w:semiHidden="1" w:unhideWhenUsed="1"/>
+    <w:lsdException w:name="List Number 5" w:semiHidden="1" w:unhideWhenUsed="1"/>
+    <w:lsdException w:name="Title" w:uiPriority="10" w:qFormat="1"/>
+    <w:lsdException w:name="Closing" w:semiHidden="1" w:unhideWhenUsed="1"/>
+    <w:lsdException w:name="Signature" w:semiHidden="1" w:unhideWhenUsed="1"/>
+    <w:lsdException w:name="Default Paragraph Font" w:semiHidden="1" w:uiPriority="1" w:unhideWhenUsed="1"/>
+    <w:lsdException w:name="Body Text" w:semiHidden="1" w:unhideWhenUsed="1"/>
+    <w:lsdException w:name="Body Text Indent" w:semiHidden="1" w:unhideWhenUsed="1"/>
+    <w:lsdException w:name="List Continue" w:semiHidden="1" w:unhideWhenUsed="1"/>
+    <w:lsdException w:name="List Continue 2" w:semiHidden="1" w:unhideWhenUsed="1"/>
+    <w:lsdException w:name="List Continue 3" w:semiHidden="1" w:unhideWhenUsed="1"/>
+    <w:lsdException w:name="List Continue 4" w:semiHidden="1" w:unhideWhenUsed="1"/>
+    <w:lsdException w:name="List Continue 5" w:semiHidden="1" w:unhideWhenUsed="1"/>
+    <w:lsdException w:name="Message Header" w:semiHidden="1" w:unhideWhenUsed="1"/>
+    <w:lsdException w:name="Subtitle" w:uiPriority="11" w:qFormat="1"/>
+    <w:lsdException w:name="Salutation" w:semiHidden="1" w:unhideWhenUsed="1"/>
+    <w:lsdException w:name="Date" w:semiHidden="1" w:unhideWhenUsed="1"/>
+    <w:lsdException w:name="Body Text First Indent" w:semiHidden="1" w:unhideWhenUsed="1"/>
+    <w:lsdException w:name="Body Text First Indent 2" w:semiHidden="1" w:unhideWhenUsed="1"/>
+    <w:lsdException w:name="Note Heading" w:semiHidden="1" w:unhideWhenUsed="1"/>
+    <w:lsdException w:name="Body Text 2" w:semiHidden="1" w:unhideWhenUsed="1"/>
+    <w:lsdException w:name="Body Text 3" w:semiHidden="1" w:unhideWhenUsed="1"/>
+    <w:lsdException w:name="Body Text Indent 2" w:semiHidden="1" w:unhideWhenUsed="1"/>
+    <w:lsdException w:name="Body Text Indent 3" w:semiHidden="1" w:unhideWhenUsed="1"/>
+    <w:lsdException w:name="Block Text" w:semiHidden="1" w:unhideWhenUsed="1"/>
+    <w:lsdException w:name="Hyperlink" w:semiHidden="1" w:unhideWhenUsed="1"/>
+    <w:lsdException w:name="FollowedHyperlink" w:semiHidden="1" w:unhideWhenUsed="1"/>
+    <w:lsdException w:name="Strong" w:uiPriority="22" w:qFormat="1"/>
+    <w:lsdException w:name="Emphasis" w:uiPriority="20" w:qFormat="1"/>
+    <w:lsdException w:name="Document Map" w:semiHidden="1" w:unhideWhenUsed="1"/>
+    <w:lsdException w:name="Plain Text" w:semiHidden="1" w:unhideWhenUsed="1"/>
+    <w:lsdException w:name="E-mail Signature" w:semiHidden="1" w:unhideWhenUsed="1"/>
+    <w:lsdException w:name="HTML Top of Form" w:semiHidden="1" w:unhideWhenUsed="1"/>
+    <w:lsdException w:name="HTML Bottom of Form" w:semiHidden="1" w:unhideWhenUsed="1"/>
+    <w:lsdException w:name="Normal (Web)" w:semiHidden="1" w:unhideWhenUsed="1"/>
+    <w:lsdException w:name="HTML Acronym" w:semiHidden="1" w:unhideWhenUsed="1"/>
+    <w:lsdException w:name="HTML Address" w:semiHidden="1" w:unhideWhenUsed="1"/>
+    <w:lsdException w:name="HTML Cite" w:semiHidden="1" w:unhideWhenUsed="1"/>
+    <w:lsdException w:name="HTML Code" w:semiHidden="1" w:unhideWhenUsed="1"/>
+    <w:lsdException w:name="HTML Definition" w:semiHidden="1" w:unhideWhenUsed="1"/>
+    <w:lsdException w:name="HTML Keyboard" w:semiHidden="1" w:unhideWhenUsed="1"/>
+    <w:lsdException w:name="HTML Preformatted" w:semiHidden="1" w:unhideWhenUsed="1"/>
+    <w:lsdException w:name="HTML Sample" w:semiHidden="1" w:unhideWhenUsed="1"/>
+    <w:lsdException w:name="HTML Typewriter" w:semiHidden="1" w:unhideWhenUsed="1"/>
+    <w:lsdException w:name="HTML Variable" w:semiHidden="1" w:unhideWhenUsed="1"/>
+    <w:lsdException w:name="Normal Table" w:semiHidden="1" w:unhideWhenUsed="1"/>
+    <w:lsdException w:name="annotation subject" w:semiHidden="1" w:unhideWhenUsed="1"/>
+    <w:lsdException w:name="No List" w:semiHidden="1" w:unhideWhenUsed="1"/>
+    <w:lsdException w:name="Outline List 1" w:semiHidden="1" w:unhideWhenUsed="1"/>
+    <w:lsdException w:name="Outline List 2" w:semiHidden="1" w:unhideWhenUsed="1"/>
+    <w:lsdException w:name="Outline List 3" w:semiHidden="1" w:unhideWhenUsed="1"/>
+    <w:lsdException w:name="Table Simple 1" w:semiHidden="1" w:unhideWhenUsed="1"/>
+    <w:lsdException w:name="Table Simple 2" w:semiHidden="1" w:unhideWhenUsed="1"/>
+    <w:lsdException w:name="Table Simple 3" w:semiHidden="1" w:unhideWhenUsed="1"/>
+    <w:lsdException w:name="Table Classic 1" w:semiHidden="1" w:unhideWhenUsed="1"/>
+    <w:lsdException w:name="Table Classic 2" w:semiHidden="1" w:unhideWhenUsed="1"/>
+    <w:lsdException w:name="Table Classic 3" w:semiHidden="1" w:unhideWhenUsed="1"/>
+    <w:lsdException w:name="Table Classic 4" w:semiHidden="1" w:unhideWhenUsed="1"/>
+    <w:lsdException w:name="Table Colorful 1" w:semiHidden="1" w:unhideWhenUsed="1"/>
+    <w:lsdException w:name="Table Colorful 2" w:semiHidden="1" w:unhideWhenUsed="1"/>
+    <w:lsdException w:name="Table Colorful 3" w:semiHidden="1" w:unhideWhenUsed="1"/>
+    <w:lsdException w:name="Table Columns 1" w:semiHidden="1" w:unhideWhenUsed="1"/>
+    <w:lsdException w:name="Table Columns 2" w:semiHidden="1" w:unhideWhenUsed="1"/>
+    <w:lsdException w:name="Table Columns 3" w:semiHidden="1" w:unhideWhenUsed="1"/>
+    <w:lsdException w:name="Table Columns 4" w:semiHidden="1" w:unhideWhenUsed="1"/>
+    <w:lsdException w:name="Table Columns 5" w:semiHidden="1" w:unhideWhenUsed="1"/>
+    <w:lsdException w:name="Table Grid 1" w:semiHidden="1" w:unhideWhenUsed="1"/>
+    <w:lsdException w:name="Table Grid 2" w:semiHidden="1" w:unhideWhenUsed="1"/>
+    <w:lsdException w:name="Table Grid 3" w:semiHidden="1" w:unhideWhenUsed="1"/>
+    <w:lsdException w:name="Table Grid 4" w:semiHidden="1" w:unhideWhenUsed="1"/>
+    <w:lsdException w:name="Table Grid 5" w:semiHidden="1" w:unhideWhenUsed="1"/>
+    <w:lsdException w:name="Table Grid 6" w:semiHidden="1" w:unhideWhenUsed="1"/>
+    <w:lsdException w:name="Table Grid 7" w:semiHidden="1" w:unhideWhenUsed="1"/>
+    <w:lsdException w:name="Table Grid 8" w:semiHidden="1" w:unhideWhenUsed="1"/>
+    <w:lsdException w:name="Table List 1" w:semiHidden="1" w:unhideWhenUsed="1"/>
+    <w:lsdException w:name="Table List 2" w:semiHidden="1" w:unhideWhenUsed="1"/>
+    <w:lsdException w:name="Table List 3" w:semiHidden="1" w:unhideWhenUsed="1"/>
+    <w:lsdException w:name="Table List 4" w:semiHidden="1" w:unhideWhenUsed="1"/>
+    <w:lsdException w:name="Table List 5" w:semiHidden="1" w:unhideWhenUsed="1"/>
+    <w:lsdException w:name="Table List 6" w:semiHidden="1" w:unhideWhenUsed="1"/>
+    <w:lsdException w:name="Table List 7" w:semiHidden="1" w:unhideWhenUsed="1"/>
+    <w:lsdException w:name="Table List 8" w:semiHidden="1" w:unhideWhenUsed="1"/>
+    <w:lsdException w:name="Table 3D effects 1" w:semiHidden="1" w:unhideWhenUsed="1"/>
+    <w:lsdException w:name="Table 3D effects 2" w:semiHidden="1" w:unhideWhenUsed="1"/>
+    <w:lsdException w:name="Table 3D effects 3" w:semiHidden="1" w:unhideWhenUsed="1"/>
+    <w:lsdException w:name="Table Contemporary" w:semiHidden="1" w:unhideWhenUsed="1"/>
+    <w:lsdException w:name="Table Elegant" w:semiHidden="1" w:unhideWhenUsed="1"/>
+    <w:lsdException w:name="Table Professional" w:semiHidden="1" w:unhideWhenUsed="1"/>
+    <w:lsdException w:name="Table Subtle 1" w:semiHidden="1" w:unhideWhenUsed="1"/>
+    <w:lsdException w:name="Table Subtle 2" w:semiHidden="1" w:unhideWhenUsed="1"/>
+    <w:lsdException w:name="Table Web 1" w:semiHidden="1" w:unhideWhenUsed="1"/>
+    <w:lsdException w:name="Table Web 2" w:semiHidden="1" w:unhideWhenUsed="1"/>
+    <w:lsdException w:name="Table Web 3" w:semiHidden="1" w:unhideWhenUsed="1"/>
+    <w:lsdException w:name="Balloon Text" w:semiHidden="1" w:unhideWhenUsed="1"/>
+    <w:lsdException w:name="Table Grid" w:uiPriority="39"/>
+    <w:lsdException w:name="Table Theme" w:semiHidden="1" w:unhideWhenUsed="1"/>
+    <w:lsdException w:name="Placeholder Text" w:semiHidden="1"/>
+    <w:lsdException w:name="No Spacing" w:uiPriority="1" w:qFormat="1"/>
+    <w:lsdException w:name="Light Shading" w:uiPriority="60"/>
+    <w:lsdException w:name="Light List" w:uiPriority="61"/>
+    <w:lsdException w:name="Light Grid" w:uiPriority="62"/>
+    <w:lsdException w:name="Medium Shading 1" w:uiPriority="63"/>
+    <w:lsdException w:name="Medium Shading 2" w:uiPriority="64"/>
+    <w:lsdException w:name="Medium List 1" w:uiPriority="65"/>
+    <w:lsdException w:name="Medium List 2" w:uiPriority="66"/>
+    <w:lsdException w:name="Medium Grid 1" w:uiPriority="67"/>
+    <w:lsdException w:name="Medium Grid 2" w:uiPriority="68"/>
+    <w:lsdException w:name="Medium Grid 3" w:uiPriority="69"/>
+    <w:lsdException w:name="Dark List" w:uiPriority="70"/>
+    <w:lsdException w:name="Colorful Shading" w:uiPriority="71"/>
+    <w:lsdException w:name="Colorful List" w:uiPriority="72"/>
+    <w:lsdException w:name="Colorful Grid" w:uiPriority="73"/>
+    <w:lsdException w:name="Light Shading Accent 1" w:uiPriority="60"/>
+    <w:lsdException w:name="Light List Accent 1" w:uiPriority="61"/>
+    <w:lsdException w:name="Light Grid Accent 1" w:uiPriority="62"/>
+    <w:lsdException w:name="Medium Shading 1 Accent 1" w:uiPriority="63"/>
+    <w:lsdException w:name="Medium Shading 2 Accent 1" w:uiPriority="64"/>
+    <w:lsdException w:name="Medium List 1 Accent 1" w:uiPriority="65"/>
+    <w:lsdException w:name="Revision" w:semiHidden="1"/>
+    <w:lsdException w:name="List Paragraph" w:uiPriority="34" w:qFormat="1"/>
+    <w:lsdException w:name="Quote" w:uiPriority="29" w:qFormat="1"/>
+    <w:lsdException w:name="Intense Quote" w:uiPriority="30" w:qFormat="1"/>
+    <w:lsdException w:name="Medium List 2 Accent 1" w:uiPriority="66"/>
+    <w:lsdException w:name="Medium Grid 1 Accent 1" w:uiPriority="67"/>
+    <w:lsdException w:name="Medium Grid 2 Accent 1" w:uiPriority="68"/>
+    <w:lsdException w:name="Medium Grid 3 Accent 1" w:uiPriority="69"/>
+    <w:lsdException w:name="Dark List Accent 1" w:uiPriority="70"/>
+    <w:lsdException w:name="Colorful Shading Accent 1" w:uiPriority="71"/>
+    <w:lsdException w:name="Colorful List Accent 1" w:uiPriority="72"/>
+    <w:lsdException w:name="Colorful Grid Accent 1" w:uiPriority="73"/>
+    <w:lsdException w:name="Light Shading Accent 2" w:uiPriority="60"/>
+    <w:lsdException w:name="Light List Accent 2" w:uiPriority="61"/>
+    <w:lsdException w:name="Light Grid Accent 2" w:uiPriority="62"/>
+    <w:lsdException w:name="Medium Shading 1 Accent 2" w:uiPriority="63"/>
+    <w:lsdException w:name="Medium Shading 2 Accent 2" w:uiPriority="64"/>
+    <w:lsdException w:name="Medium List 1 Accent 2" w:uiPriority="65"/>
+    <w:lsdException w:name="Medium List 2 Accent 2" w:uiPriority="66"/>
+    <w:lsdException w:name="Medium Grid 1 Accent 2" w:uiPriority="67"/>
+    <w:lsdException w:name="Medium Grid 2 Accent 2" w:uiPriority="68"/>
+    <w:lsdException w:name="Medium Grid 3 Accent 2" w:uiPriority="69"/>
+    <w:lsdException w:name="Dark List Accent 2" w:uiPriority="70"/>
+    <w:lsdException w:name="Colorful Shading Accent 2" w:uiPriority="71"/>
+    <w:lsdException w:name="Colorful List Accent 2" w:uiPriority="72"/>
+    <w:lsdException w:name="Colorful Grid Accent 2" w:uiPriority="73"/>
+    <w:lsdException w:name="Light Shading Accent 3" w:uiPriority="60"/>
+    <w:lsdException w:name="Light List Accent 3" w:uiPriority="61"/>
+    <w:lsdException w:name="Light Grid Accent 3" w:uiPriority="62"/>
+    <w:lsdException w:name="Medium Shading 1 Accent 3" w:uiPriority="63"/>
+    <w:lsdException w:name="Medium Shading 2 Accent 3" w:uiPriority="64"/>
+    <w:lsdException w:name="Medium List 1 Accent 3" w:uiPriority="65"/>
+    <w:lsdException w:name="Medium List 2 Accent 3" w:uiPriority="66"/>
+    <w:lsdException w:name="Medium Grid 1 Accent 3" w:uiPriority="67"/>
+    <w:lsdException w:name="Medium Grid 2 Accent 3" w:uiPriority="68"/>
+    <w:lsdException w:name="Medium Grid 3 Accent 3" w:uiPriority="69"/>
+    <w:lsdException w:name="Dark List Accent 3" w:uiPriority="70"/>
+    <w:lsdException w:name="Colorful Shading Accent 3" w:uiPriority="71"/>
+    <w:lsdException w:name="Colorful List Accent 3" w:uiPriority="72"/>
+    <w:lsdException w:name="Colorful Grid Accent 3" w:uiPriority="73"/>
+    <w:lsdException w:name="Light Shading Accent 4" w:uiPriority="60"/>
+    <w:lsdException w:name="Light List Accent 4" w:uiPriority="61"/>
+    <w:lsdException w:name="Light Grid Accent 4" w:uiPriority="62"/>
+    <w:lsdException w:name="Medium Shading 1 Accent 4" w:uiPriority="63"/>
+    <w:lsdException w:name="Medium Shading 2 Accent 4" w:uiPriority="64"/>
+    <w:lsdException w:name="Medium List 1 Accent 4" w:uiPriority="65"/>
+    <w:lsdException w:name="Medium List 2 Accent 4" w:uiPriority="66"/>
+    <w:lsdException w:name="Medium Grid 1 Accent 4" w:uiPriority="67"/>
+    <w:lsdException w:name="Medium Grid 2 Accent 4" w:uiPriority="68"/>
+    <w:lsdException w:name="Medium Grid 3 Accent 4" w:uiPriority="69"/>
+    <w:lsdException w:name="Dark List Accent 4" w:uiPriority="70"/>
+    <w:lsdException w:name="Colorful Shading Accent 4" w:uiPriority="71"/>
+    <w:lsdException w:name="Colorful List Accent 4" w:uiPriority="72"/>
+    <w:lsdException w:name="Colorful Grid Accent 4" w:uiPriority="73"/>
+    <w:lsdException w:name="Light Shading Accent 5" w:uiPriority="60"/>
+    <w:lsdException w:name="Light List Accent 5" w:uiPriority="61"/>
+    <w:lsdException w:name="Light Grid Accent 5" w:uiPriority="62"/>
+    <w:lsdException w:name="Medium Shading 1 Accent 5" w:uiPriority="63"/>
+    <w:lsdException w:name="Medium Shading 2 Accent 5" w:uiPriority="64"/>
+    <w:lsdException w:name="Medium List 1 Accent 5" w:uiPriority="65"/>
+    <w:lsdException w:name="Medium List 2 Accent 5" w:uiPriority="66"/>
+    <w:lsdException w:name="Medium Grid 1 Accent 5" w:uiPriority="67"/>
+    <w:lsdException w:name="Medium Grid 2 Accent 5" w:uiPriority="68"/>
+    <w:lsdException w:name="Medium Grid 3 Accent 5" w:uiPriority="69"/>
+    <w:lsdException w:name="Dark List Accent 5" w:uiPriority="70"/>
+    <w:lsdException w:name="Colorful Shading Accent 5" w:uiPriority="71"/>
+    <w:lsdException w:name="Colorful List Accent 5" w:uiPriority="72"/>
+    <w:lsdException w:name="Colorful Grid Accent 5" w:uiPriority="73"/>
+    <w:lsdException w:name="Light Shading Accent 6" w:uiPriority="60"/>
+    <w:lsdException w:name="Light List Accent 6" w:uiPriority="61"/>
+    <w:lsdException w:name="Light Grid Accent 6" w:uiPriority="62"/>
+    <w:lsdException w:name="Medium Shading 1 Accent 6" w:uiPriority="63"/>
+    <w:lsdException w:name="Medium Shading 2 Accent 6" w:uiPriority="64"/>
+    <w:lsdException w:name="Medium List 1 Accent 6" w:uiPriority="65"/>
+    <w:lsdException w:name="Medium List 2 Accent 6" w:uiPriority="66"/>
+    <w:lsdException w:name="Medium Grid 1 Accent 6" w:uiPriority="67"/>
+    <w:lsdException w:name="Medium Grid 2 Accent 6" w:uiPriority="68"/>
+    <w:lsdException w:name="Medium Grid 3 Accent 6" w:uiPriority="69"/>
+    <w:lsdException w:name="Dark List Accent 6" w:uiPriority="70"/>
+    <w:lsdException w:name="Colorful Shading Accent 6" w:uiPriority="71"/>
+    <w:lsdException w:name="Colorful List Accent 6" w:uiPriority="72"/>
+    <w:lsdException w:name="Colorful Grid Accent 6" w:uiPriority="73"/>
+    <w:lsdException w:name="Subtle Emphasis" w:uiPriority="19" w:qFormat="1"/>
+    <w:lsdException w:name="Intense Emphasis" w:uiPriority="21" w:qFormat="1"/>
+    <w:lsdException w:name="Subtle Reference" w:uiPriority="31" w:qFormat="1"/>
+    <w:lsdException w:name="Intense Reference" w:uiPriority="32" w:qFormat="1"/>
+    <w:lsdException w:name="Book Title" w:uiPriority="33" w:qFormat="1"/>
+    <w:lsdException w:name="Bibliography" w:semiHidden="1" w:uiPriority="37" w:unhideWhenUsed="1"/>
+    <w:lsdException w:name="TOC Heading" w:semiHidden="1" w:uiPriority="39" w:unhideWhenUsed="1" w:qFormat="1"/>
+    <w:lsdException w:name="Grid Table 4" w:uiPriority="49"/>
+    <w:lsdException w:name="Grid Table 5 Dark" w:uiPriority="50"/>
+    <w:lsdException w:name="Grid Table 6 Colorful" w:uiPriority="51"/>
+    <w:lsdException w:name="Grid Table 7 Colorful" w:uiPriority="52"/>
+    <w:lsdException w:name="Grid Table 1 Light Accent 1" w:uiPriority="46"/>
+    <w:lsdException w:name="Grid Table 2 Accent 1" w:uiPriority="47"/>
+    <w:lsdException w:name="Grid Table 3 Accent 1" w:uiPriority="48"/>
+    <w:lsdException w:name="Grid Table 4 Accent 1" w:uiPriority="49"/>
+    <w:lsdException w:name="Grid Table 5 Dark Accent 1" w:uiPriority="50"/>
+    <w:lsdException w:name="Grid Table 6 Colorful Accent 1" w:uiPriority="51"/>
+    <w:lsdException w:name="Grid Table 7 Colorful Accent 1" w:uiPriority="52"/>
+    <w:lsdException w:name="Grid Table 1 Light Accent 2" w:uiPriority="46"/>
+    <w:lsdException w:name="Grid Table 2 Accent 2" w:uiPriority="47"/>
+    <w:lsdException w:name="Grid Table 3 Accent 2" w:uiPriority="48"/>
+    <w:lsdException w:name="Grid Table 4 Accent 2" w:uiPriority="49"/>
+    <w:lsdException w:name="Grid Table 5 Dark Accent 2" w:uiPriority="50"/>
+    <w:lsdException w:name="Grid Table 6 Colorful Accent 2" w:uiPriority="51"/>
+    <w:lsdException w:name="Grid Table 7 Colorful Accent 2" w:uiPriority="52"/>
+    <w:lsdException w:name="Grid Table 1 Light Accent 3" w:uiPriority="46"/>
+    <w:lsdException w:name="Grid Table 2 Accent 3" w:uiPriority="47"/>
+    <w:lsdException w:name="Grid Table 3 Accent 3" w:uiPriority="48"/>
+    <w:lsdException w:name="Grid Table 4 Accent 3" w:uiPriority="49"/>
+    <w:lsdException w:name="Grid Table 5 Dark Accent 3" w:uiPriority="50"/>
+    <w:lsdException w:name="Grid Table 6 Colorful Accent 3" w:uiPriority="51"/>
+    <w:lsdException w:name="Grid Table 7 Colorful Accent 3" w:uiPriority="52"/>
+    <w:lsdException w:name="Grid Table 1 Light Accent 4" w:uiPriority="46"/>
+    <w:lsdException w:name="Grid Table 2 Accent 4" w:uiPriority="47"/>
+    <w:lsdException w:name="Grid Table 3 Accent 4" w:uiPriority="48"/>
+    <w:lsdException w:name="Grid Table 4 Accent 4" w:uiPriority="49"/>
+    <w:lsdException w:name="Grid Table 5 Dark Accent 4" w:uiPriority="50"/>
+    <w:lsdException w:name="Grid Table 6 Colorful Accent 4" w:uiPriority="51"/>
+    <w:lsdException w:name="Grid Table 7 Colorful Accent 4" w:uiPriority="52"/>
+    <w:lsdException w:name="Grid Table 1 Light Accent 5" w:uiPriority="46"/>
+    <w:lsdException w:name="Grid Table 2 Accent 5" w:uiPriority="47"/>
+    <w:lsdException w:name="Grid Table 3 Accent 5" w:uiPriority="48"/>
+    <w:lsdException w:name="Grid Table 4 Accent 5" w:uiPriority="49"/>
+    <w:lsdException w:name="Grid Table 5 Dark Accent 5" w:uiPriority="50"/>
+    <w:lsdException w:name="Grid Table 6 Colorful Accent 5" w:uiPriority="51"/>
+    <w:lsdException w:name="Grid Table 7 Colorful Accent 5" w:uiPriority="52"/>
+    <w:lsdException w:name="Grid Table 1 Light Accent 6" w:uiPriority="46"/>
+    <w:lsdException w:name="Grid Table 2 Accent 6" w:uiPriority="47"/>
+    <w:lsdException w:name="Grid Table 3 Accent 6" w:uiPriority="48"/>
+    <w:lsdException w:name="Grid Table 4 Accent 6" w:uiPriority="49"/>
+    <w:lsdException w:name="Grid Table 5 Dark Accent 6" w:uiPriority="50"/>
+    <w:lsdException w:name="Grid Table 6 Colorful Accent 6" w:uiPriority="51"/>
+    <w:lsdException w:name="Grid Table 7 Colorful Accent 6" w:uiPriority="52"/>
+    <w:lsdException w:name="List Table 1 Light" w:uiPriority="46"/>
+    <w:lsdException w:name="List Table 2" w:uiPriority="47"/>
+    <w:lsdException w:name="List Table 3" w:uiPriority="48"/>
+    <w:lsdException w:name="List Table 4" w:uiPriority="49"/>
+    <w:lsdException w:name="List Table 5 Dark" w:uiPriority="50"/>
+    <w:lsdException w:name="List Table 6 Colorful" w:uiPriority="51"/>
+    <w:lsdException w:name="List Table 7 Colorful" w:uiPriority="52"/>
+    <w:lsdException w:name="List Table 1 Light Accent 1" w:uiPriority="46"/>
+    <w:lsdException w:name="List Table 2 Accent 1" w:uiPriority="47"/>
+    <w:lsdException w:name="List Table 3 Accent 1" w:uiPriority="48"/>
+    <w:lsdException w:name="List Table 4 Accent 1" w:uiPriority="49"/>
+    <w:lsdException w:name="List Table 5 Dark Accent 1" w:uiPriority="50"/>
+    <w:lsdException w:name="List Table 6 Colorful Accent 1" w:uiPriority="51"/>
+    <w:lsdException w:name="List Table 7 Colorful Accent 1" w:uiPriority="52"/>
+    <w:lsdException w:name="List Table 1 Light Accent 2" w:uiPriority="46"/>
+    <w:lsdException w:name="List Table 2 Accent 2" w:uiPriority="47"/>
+    <w:lsdException w:name="List Table 3 Accent 2" w:uiPriority="48"/>
+    <w:lsdException w:name="List Table 4 Accent 2" w:uiPriority="49"/>
+    <w:lsdException w:name="List Table 5 Dark Accent 2" w:uiPriority="50"/>
+    <w:lsdException w:name="List Table 6 Colorful Accent 2" w:uiPriority="51"/>
+    <w:lsdException w:name="List Table 7 Colorful Accent 2" w:uiPriority="52"/>
+    <w:lsdException w:name="List Table 1 Light Accent 3" w:uiPriority="46"/>
+    <w:lsdException w:name="List Table 2 Accent 3" w:uiPriority="47"/>
+    <w:lsdException w:name="List Table 3 Accent 3" w:uiPriority="48"/>
+    <w:lsdException w:name="List Table 4 Accent 3" w:uiPriority="49"/>
+    <w:lsdException w:name="List Table 5 Dark Accent 3" w:uiPriority="50"/>
+    <w:lsdException w:name="List Table 6 Colorful Accent 3" w:uiPriority="51"/>
+    <w:lsdException w:name="List Table 7 Colorful Accent 3" w:uiPriority="52"/>
+    <w:lsdException w:name="List Table 1 Light Accent 4" w:uiPriority="46"/>
+    <w:lsdException w:name="List Table 2 Accent 4" w:uiPriority="47"/>
+    <w:lsdException w:name="List Table 3 Accent 4" w:uiPriority="48"/>
+    <w:lsdException w:name="List Table 4 Accent 4" w:uiPriority="49"/>
+    <w:lsdException w:name="List Table 5 Dark Accent 4" w:uiPriority="50"/>
+    <w:lsdException w:name="List Table 6 Colorful Accent 4" w:uiPriority="51"/>
+    <w:lsdException w:name="List Table 7 Colorful Accent 4" w:uiPriority="52"/>
+    <w:lsdException w:name="List Table 1 Light Accent 5" w:uiPriority="46"/>
+    <w:lsdException w:name="List Table 2 Accent 5" w:uiPriority="47"/>
+    <w:lsdException w:name="List Table 3 Accent 5" w:uiPriority="48"/>
+    <w:lsdException w:name="List Table 4 Accent 5" w:uiPriority="49"/>
+    <w:lsdException w:name="List Table 5 Dark Accent 5" w:uiPriority="50"/>
+    <w:lsdException w:name="List Table 6 Colorful Accent 5" w:uiPriority="51"/>
+    <w:lsdException w:name="List Table 7 Colorful Accent 5" w:uiPriority="52"/>
+    <w:lsdException w:name="List Table 1 Light Accent 6" w:uiPriority="46"/>
+    <w:lsdException w:name="List Table 2 Accent 6" w:uiPriority="47"/>
+    <w:lsdException w:name="List Table 3 Accent 6" w:uiPriority="48"/>
+    <w:lsdException w:name="List Table 4 Accent 6" w:uiPriority="49"/>
+    <w:lsdException w:name="List Table 5 Dark Accent 6" w:uiPriority="50"/>
+    <w:lsdException w:name="List Table 6 Colorful Accent 6" w:uiPriority="51"/>
+    <w:lsdException w:name="List Table 7 Colorful Accent 6" w:uiPriority="52"/>
   </w:latentStyles>
   <w:style w:type="paragraph" w:default="1" w:styleId="Normal">
     <w:name w:val="Normal"/>
@@ -2363,7 +2283,7 @@
   <a:extraClrSchemeLst/>
   <a:extLst>
     <a:ext uri="{05A4C25C-085E-4340-85A3-A5531E510DB2}">
-      <thm15:themeFamily xmlns="" xmlns:thm15="http://schemas.microsoft.com/office/thememl/2012/main" name="Office Theme" id="{62F939B6-93AF-4DB8-9C6B-D6C7DFDC589F}" vid="{4A3C46E8-61CC-4603-A589-7422A47A8E4A}"/>
+      <thm15:themeFamily xmlns:thm15="http://schemas.microsoft.com/office/thememl/2012/main" name="Office Theme" id="{62F939B6-93AF-4DB8-9C6B-D6C7DFDC589F}" vid="{4A3C46E8-61CC-4603-A589-7422A47A8E4A}"/>
     </a:ext>
   </a:extLst>
 </a:theme>
@@ -2374,7 +2294,7 @@
 </file>
 
 <file path=customXml/itemProps1.xml><?xml version="1.0" encoding="utf-8"?>
-<ds:datastoreItem xmlns:ds="http://schemas.openxmlformats.org/officeDocument/2006/customXml" ds:itemID="{3BECC05C-960C-134A-8352-FFBFB4F84ED0}">
+<ds:datastoreItem xmlns:ds="http://schemas.openxmlformats.org/officeDocument/2006/customXml" ds:itemID="{FDBD93A2-49A5-4B8E-A1BC-20A29B98A36A}">
   <ds:schemaRefs>
     <ds:schemaRef ds:uri="http://schemas.openxmlformats.org/officeDocument/2006/bibliography"/>
   </ds:schemaRefs>

</xml_diff>

<commit_message>
Edited Grammar in User Stories
</commit_message>
<xml_diff>
--- a/Phase1/UserStoriesGrouped.docx
+++ b/Phase1/UserStoriesGrouped.docx
@@ -1,6 +1,6 @@
 
 <file path=word/document.xml><?xml version="1.0" encoding="utf-8"?>
-<w:document xmlns:wpc="http://schemas.microsoft.com/office/word/2010/wordprocessingCanvas" xmlns:mc="http://schemas.openxmlformats.org/markup-compatibility/2006" xmlns:o="urn:schemas-microsoft-com:office:office" xmlns:r="http://schemas.openxmlformats.org/officeDocument/2006/relationships" xmlns:m="http://schemas.openxmlformats.org/officeDocument/2006/math" xmlns:v="urn:schemas-microsoft-com:vml" xmlns:wp14="http://schemas.microsoft.com/office/word/2010/wordprocessingDrawing" xmlns:wp="http://schemas.openxmlformats.org/drawingml/2006/wordprocessingDrawing" xmlns:w10="urn:schemas-microsoft-com:office:word" xmlns:w="http://schemas.openxmlformats.org/wordprocessingml/2006/main" xmlns:w14="http://schemas.microsoft.com/office/word/2010/wordml" xmlns:w15="http://schemas.microsoft.com/office/word/2012/wordml" xmlns:wpg="http://schemas.microsoft.com/office/word/2010/wordprocessingGroup" xmlns:wpi="http://schemas.microsoft.com/office/word/2010/wordprocessingInk" xmlns:wne="http://schemas.microsoft.com/office/word/2006/wordml" xmlns:wps="http://schemas.microsoft.com/office/word/2010/wordprocessingShape" mc:Ignorable="w14 w15 wp14">
+<w:document xmlns:wpc="http://schemas.microsoft.com/office/word/2010/wordprocessingCanvas" xmlns:mo="http://schemas.microsoft.com/office/mac/office/2008/main" xmlns:mc="http://schemas.openxmlformats.org/markup-compatibility/2006" xmlns:mv="urn:schemas-microsoft-com:mac:vml" xmlns:o="urn:schemas-microsoft-com:office:office" xmlns:r="http://schemas.openxmlformats.org/officeDocument/2006/relationships" xmlns:m="http://schemas.openxmlformats.org/officeDocument/2006/math" xmlns:v="urn:schemas-microsoft-com:vml" xmlns:wp14="http://schemas.microsoft.com/office/word/2010/wordprocessingDrawing" xmlns:wp="http://schemas.openxmlformats.org/drawingml/2006/wordprocessingDrawing" xmlns:w10="urn:schemas-microsoft-com:office:word" xmlns:w="http://schemas.openxmlformats.org/wordprocessingml/2006/main" xmlns:w14="http://schemas.microsoft.com/office/word/2010/wordml" xmlns:wpg="http://schemas.microsoft.com/office/word/2010/wordprocessingGroup" xmlns:wpi="http://schemas.microsoft.com/office/word/2010/wordprocessingInk" xmlns:wne="http://schemas.microsoft.com/office/word/2006/wordml" xmlns:wps="http://schemas.microsoft.com/office/word/2010/wordprocessingShape" mc:Ignorable="w14 wp14">
   <w:body>
     <w:tbl>
       <w:tblPr>
@@ -1118,7 +1118,7 @@
       </w:tr>
       <w:tr>
         <w:trPr>
-          <w:trHeight w:val="132"/>
+          <w:trHeight w:val="170"/>
         </w:trPr>
         <w:tc>
           <w:tcPr>
@@ -1164,18 +1164,115 @@
               </w:numPr>
             </w:pPr>
             <w:r>
-              <w:t xml:space="preserve">As a </w:t>
-            </w:r>
-            <w:r>
-              <w:t>Research Assis</w:t>
-            </w:r>
+              <w:t>As a Research Assistant, I want to help button, so that they non technological-savvy can ask for help easily.</w:t>
+            </w:r>
+          </w:p>
+        </w:tc>
+      </w:tr>
+      <w:tr>
+        <w:trPr>
+          <w:trHeight w:val="170"/>
+        </w:trPr>
+        <w:tc>
+          <w:tcPr>
+            <w:tcW w:w="1418" w:type="dxa"/>
+            <w:vAlign w:val="center"/>
+          </w:tcPr>
+          <w:p>
+            <w:pPr>
+              <w:pStyle w:val="Standard"/>
+              <w:jc w:val="center"/>
+            </w:pPr>
+            <w:r>
+              <w:t>2</w:t>
+            </w:r>
+          </w:p>
+        </w:tc>
+        <w:tc>
+          <w:tcPr>
+            <w:tcW w:w="1134" w:type="dxa"/>
+            <w:vAlign w:val="center"/>
+          </w:tcPr>
+          <w:p>
+            <w:pPr>
+              <w:pStyle w:val="Standard"/>
+              <w:jc w:val="center"/>
+            </w:pPr>
+            <w:r>
+              <w:t>H</w:t>
+            </w:r>
+          </w:p>
+        </w:tc>
+        <w:tc>
+          <w:tcPr>
+            <w:tcW w:w="6770" w:type="dxa"/>
+            <w:vAlign w:val="center"/>
+          </w:tcPr>
+          <w:p>
+            <w:pPr>
+              <w:pStyle w:val="Standard"/>
+              <w:numPr>
+                <w:ilvl w:val="0"/>
+                <w:numId w:val="1"/>
+              </w:numPr>
+            </w:pPr>
             <w:bookmarkStart w:id="0" w:name="_GoBack"/>
             <w:bookmarkEnd w:id="0"/>
             <w:r>
-              <w:t>tant</w:t>
-            </w:r>
-            <w:r>
-              <w:t>, I want to help button, so that they non technological-savvy can ask for help easily.</w:t>
+              <w:t>As a Researcher, I want to define a list of Twitter accounts to monitor, so that I can set the scope of my research.</w:t>
+            </w:r>
+          </w:p>
+        </w:tc>
+      </w:tr>
+      <w:tr>
+        <w:trPr>
+          <w:trHeight w:val="170"/>
+        </w:trPr>
+        <w:tc>
+          <w:tcPr>
+            <w:tcW w:w="1418" w:type="dxa"/>
+            <w:vAlign w:val="center"/>
+          </w:tcPr>
+          <w:p>
+            <w:pPr>
+              <w:pStyle w:val="Standard"/>
+              <w:jc w:val="center"/>
+            </w:pPr>
+            <w:r>
+              <w:t>3</w:t>
+            </w:r>
+          </w:p>
+        </w:tc>
+        <w:tc>
+          <w:tcPr>
+            <w:tcW w:w="1134" w:type="dxa"/>
+            <w:vAlign w:val="center"/>
+          </w:tcPr>
+          <w:p>
+            <w:pPr>
+              <w:pStyle w:val="Standard"/>
+              <w:jc w:val="center"/>
+            </w:pPr>
+            <w:r>
+              <w:t>H</w:t>
+            </w:r>
+          </w:p>
+        </w:tc>
+        <w:tc>
+          <w:tcPr>
+            <w:tcW w:w="6770" w:type="dxa"/>
+            <w:vAlign w:val="center"/>
+          </w:tcPr>
+          <w:p>
+            <w:pPr>
+              <w:pStyle w:val="Standard"/>
+              <w:numPr>
+                <w:ilvl w:val="0"/>
+                <w:numId w:val="1"/>
+              </w:numPr>
+            </w:pPr>
+            <w:r>
+              <w:t>As a Researcher, I want to be able to look into Twitter accounts of inputted user names and search keywords/hashtags, so that it can be used for my research analysis.</w:t>
             </w:r>
           </w:p>
         </w:tc>
@@ -1209,7 +1306,7 @@
 </file>
 
 <file path=word/endnotes.xml><?xml version="1.0" encoding="utf-8"?>
-<w:endnotes xmlns:wpc="http://schemas.microsoft.com/office/word/2010/wordprocessingCanvas" xmlns:mc="http://schemas.openxmlformats.org/markup-compatibility/2006" xmlns:o="urn:schemas-microsoft-com:office:office" xmlns:r="http://schemas.openxmlformats.org/officeDocument/2006/relationships" xmlns:m="http://schemas.openxmlformats.org/officeDocument/2006/math" xmlns:v="urn:schemas-microsoft-com:vml" xmlns:wp14="http://schemas.microsoft.com/office/word/2010/wordprocessingDrawing" xmlns:wp="http://schemas.openxmlformats.org/drawingml/2006/wordprocessingDrawing" xmlns:w10="urn:schemas-microsoft-com:office:word" xmlns:w="http://schemas.openxmlformats.org/wordprocessingml/2006/main" xmlns:w14="http://schemas.microsoft.com/office/word/2010/wordml" xmlns:w15="http://schemas.microsoft.com/office/word/2012/wordml" xmlns:wpg="http://schemas.microsoft.com/office/word/2010/wordprocessingGroup" xmlns:wpi="http://schemas.microsoft.com/office/word/2010/wordprocessingInk" xmlns:wne="http://schemas.microsoft.com/office/word/2006/wordml" xmlns:wps="http://schemas.microsoft.com/office/word/2010/wordprocessingShape" mc:Ignorable="w14 w15 wp14">
+<w:endnotes xmlns:wpc="http://schemas.microsoft.com/office/word/2010/wordprocessingCanvas" xmlns:mo="http://schemas.microsoft.com/office/mac/office/2008/main" xmlns:mc="http://schemas.openxmlformats.org/markup-compatibility/2006" xmlns:mv="urn:schemas-microsoft-com:mac:vml" xmlns:o="urn:schemas-microsoft-com:office:office" xmlns:r="http://schemas.openxmlformats.org/officeDocument/2006/relationships" xmlns:m="http://schemas.openxmlformats.org/officeDocument/2006/math" xmlns:v="urn:schemas-microsoft-com:vml" xmlns:wp14="http://schemas.microsoft.com/office/word/2010/wordprocessingDrawing" xmlns:wp="http://schemas.openxmlformats.org/drawingml/2006/wordprocessingDrawing" xmlns:w10="urn:schemas-microsoft-com:office:word" xmlns:w="http://schemas.openxmlformats.org/wordprocessingml/2006/main" xmlns:w14="http://schemas.microsoft.com/office/word/2010/wordml" xmlns:wpg="http://schemas.microsoft.com/office/word/2010/wordprocessingGroup" xmlns:wpi="http://schemas.microsoft.com/office/word/2010/wordprocessingInk" xmlns:wne="http://schemas.microsoft.com/office/word/2006/wordml" xmlns:wps="http://schemas.microsoft.com/office/word/2010/wordprocessingShape" mc:Ignorable="w14 wp14">
   <w:endnote w:type="separator" w:id="-1">
     <w:p>
       <w:r>
@@ -1228,7 +1325,7 @@
 </file>
 
 <file path=word/footnotes.xml><?xml version="1.0" encoding="utf-8"?>
-<w:footnotes xmlns:wpc="http://schemas.microsoft.com/office/word/2010/wordprocessingCanvas" xmlns:mc="http://schemas.openxmlformats.org/markup-compatibility/2006" xmlns:o="urn:schemas-microsoft-com:office:office" xmlns:r="http://schemas.openxmlformats.org/officeDocument/2006/relationships" xmlns:m="http://schemas.openxmlformats.org/officeDocument/2006/math" xmlns:v="urn:schemas-microsoft-com:vml" xmlns:wp14="http://schemas.microsoft.com/office/word/2010/wordprocessingDrawing" xmlns:wp="http://schemas.openxmlformats.org/drawingml/2006/wordprocessingDrawing" xmlns:w10="urn:schemas-microsoft-com:office:word" xmlns:w="http://schemas.openxmlformats.org/wordprocessingml/2006/main" xmlns:w14="http://schemas.microsoft.com/office/word/2010/wordml" xmlns:w15="http://schemas.microsoft.com/office/word/2012/wordml" xmlns:wpg="http://schemas.microsoft.com/office/word/2010/wordprocessingGroup" xmlns:wpi="http://schemas.microsoft.com/office/word/2010/wordprocessingInk" xmlns:wne="http://schemas.microsoft.com/office/word/2006/wordml" xmlns:wps="http://schemas.microsoft.com/office/word/2010/wordprocessingShape" mc:Ignorable="w14 w15 wp14">
+<w:footnotes xmlns:wpc="http://schemas.microsoft.com/office/word/2010/wordprocessingCanvas" xmlns:mo="http://schemas.microsoft.com/office/mac/office/2008/main" xmlns:mc="http://schemas.openxmlformats.org/markup-compatibility/2006" xmlns:mv="urn:schemas-microsoft-com:mac:vml" xmlns:o="urn:schemas-microsoft-com:office:office" xmlns:r="http://schemas.openxmlformats.org/officeDocument/2006/relationships" xmlns:m="http://schemas.openxmlformats.org/officeDocument/2006/math" xmlns:v="urn:schemas-microsoft-com:vml" xmlns:wp14="http://schemas.microsoft.com/office/word/2010/wordprocessingDrawing" xmlns:wp="http://schemas.openxmlformats.org/drawingml/2006/wordprocessingDrawing" xmlns:w10="urn:schemas-microsoft-com:office:word" xmlns:w="http://schemas.openxmlformats.org/wordprocessingml/2006/main" xmlns:w14="http://schemas.microsoft.com/office/word/2010/wordml" xmlns:wpg="http://schemas.microsoft.com/office/word/2010/wordprocessingGroup" xmlns:wpi="http://schemas.microsoft.com/office/word/2010/wordprocessingInk" xmlns:wne="http://schemas.microsoft.com/office/word/2006/wordml" xmlns:wps="http://schemas.microsoft.com/office/word/2010/wordprocessingShape" mc:Ignorable="w14 wp14">
   <w:footnote w:type="separator" w:id="-1">
     <w:p>
       <w:r>
@@ -1250,7 +1347,7 @@
 </file>
 
 <file path=word/numbering.xml><?xml version="1.0" encoding="utf-8"?>
-<w:numbering xmlns:wpc="http://schemas.microsoft.com/office/word/2010/wordprocessingCanvas" xmlns:mc="http://schemas.openxmlformats.org/markup-compatibility/2006" xmlns:o="urn:schemas-microsoft-com:office:office" xmlns:r="http://schemas.openxmlformats.org/officeDocument/2006/relationships" xmlns:m="http://schemas.openxmlformats.org/officeDocument/2006/math" xmlns:v="urn:schemas-microsoft-com:vml" xmlns:wp14="http://schemas.microsoft.com/office/word/2010/wordprocessingDrawing" xmlns:wp="http://schemas.openxmlformats.org/drawingml/2006/wordprocessingDrawing" xmlns:w10="urn:schemas-microsoft-com:office:word" xmlns:w="http://schemas.openxmlformats.org/wordprocessingml/2006/main" xmlns:w14="http://schemas.microsoft.com/office/word/2010/wordml" xmlns:w15="http://schemas.microsoft.com/office/word/2012/wordml" xmlns:wpg="http://schemas.microsoft.com/office/word/2010/wordprocessingGroup" xmlns:wpi="http://schemas.microsoft.com/office/word/2010/wordprocessingInk" xmlns:wne="http://schemas.microsoft.com/office/word/2006/wordml" xmlns:wps="http://schemas.microsoft.com/office/word/2010/wordprocessingShape" mc:Ignorable="w14 w15 wp14">
+<w:numbering xmlns:wpc="http://schemas.microsoft.com/office/word/2010/wordprocessingCanvas" xmlns:mo="http://schemas.microsoft.com/office/mac/office/2008/main" xmlns:mc="http://schemas.openxmlformats.org/markup-compatibility/2006" xmlns:mv="urn:schemas-microsoft-com:mac:vml" xmlns:o="urn:schemas-microsoft-com:office:office" xmlns:r="http://schemas.openxmlformats.org/officeDocument/2006/relationships" xmlns:m="http://schemas.openxmlformats.org/officeDocument/2006/math" xmlns:v="urn:schemas-microsoft-com:vml" xmlns:wp14="http://schemas.microsoft.com/office/word/2010/wordprocessingDrawing" xmlns:wp="http://schemas.openxmlformats.org/drawingml/2006/wordprocessingDrawing" xmlns:w10="urn:schemas-microsoft-com:office:word" xmlns:w="http://schemas.openxmlformats.org/wordprocessingml/2006/main" xmlns:w14="http://schemas.microsoft.com/office/word/2010/wordml" xmlns:wpg="http://schemas.microsoft.com/office/word/2010/wordprocessingGroup" xmlns:wpi="http://schemas.microsoft.com/office/word/2010/wordprocessingInk" xmlns:wne="http://schemas.microsoft.com/office/word/2006/wordml" xmlns:wps="http://schemas.microsoft.com/office/word/2010/wordprocessingShape" mc:Ignorable="w14 wp14">
   <w:abstractNum w:abstractNumId="0">
     <w:nsid w:val="0CA96D3B"/>
     <w:multiLevelType w:val="multilevel"/>
@@ -1522,7 +1619,7 @@
 </file>
 
 <file path=word/styles.xml><?xml version="1.0" encoding="utf-8"?>
-<w:styles xmlns:mc="http://schemas.openxmlformats.org/markup-compatibility/2006" xmlns:r="http://schemas.openxmlformats.org/officeDocument/2006/relationships" xmlns:w="http://schemas.openxmlformats.org/wordprocessingml/2006/main" xmlns:w14="http://schemas.microsoft.com/office/word/2010/wordml" xmlns:w15="http://schemas.microsoft.com/office/word/2012/wordml" mc:Ignorable="w14 w15">
+<w:styles xmlns:mc="http://schemas.openxmlformats.org/markup-compatibility/2006" xmlns:r="http://schemas.openxmlformats.org/officeDocument/2006/relationships" xmlns:w="http://schemas.openxmlformats.org/wordprocessingml/2006/main" xmlns:w14="http://schemas.microsoft.com/office/word/2010/wordml" mc:Ignorable="w14">
   <w:docDefaults>
     <w:rPrDefault>
       <w:rPr>
@@ -1542,369 +1639,444 @@
       </w:pPr>
     </w:pPrDefault>
   </w:docDefaults>
-  <w:latentStyles w:defLockedState="0" w:defUIPriority="99" w:defSemiHidden="0" w:defUnhideWhenUsed="0" w:defQFormat="0" w:count="371">
-    <w:lsdException w:name="Normal" w:uiPriority="0" w:qFormat="1"/>
-    <w:lsdException w:name="heading 1" w:uiPriority="9" w:qFormat="1"/>
-    <w:lsdException w:name="heading 2" w:semiHidden="1" w:uiPriority="9" w:unhideWhenUsed="1" w:qFormat="1"/>
-    <w:lsdException w:name="heading 3" w:semiHidden="1" w:uiPriority="9" w:unhideWhenUsed="1" w:qFormat="1"/>
-    <w:lsdException w:name="heading 4" w:semiHidden="1" w:uiPriority="9" w:unhideWhenUsed="1" w:qFormat="1"/>
-    <w:lsdException w:name="heading 5" w:semiHidden="1" w:uiPriority="9" w:unhideWhenUsed="1" w:qFormat="1"/>
-    <w:lsdException w:name="heading 6" w:semiHidden="1" w:uiPriority="9" w:unhideWhenUsed="1" w:qFormat="1"/>
-    <w:lsdException w:name="heading 7" w:semiHidden="1" w:uiPriority="9" w:unhideWhenUsed="1" w:qFormat="1"/>
-    <w:lsdException w:name="heading 8" w:semiHidden="1" w:uiPriority="9" w:unhideWhenUsed="1" w:qFormat="1"/>
-    <w:lsdException w:name="heading 9" w:semiHidden="1" w:uiPriority="9" w:unhideWhenUsed="1" w:qFormat="1"/>
-    <w:lsdException w:name="index 1" w:semiHidden="1" w:unhideWhenUsed="1"/>
-    <w:lsdException w:name="index 2" w:semiHidden="1" w:unhideWhenUsed="1"/>
-    <w:lsdException w:name="index 3" w:semiHidden="1" w:unhideWhenUsed="1"/>
-    <w:lsdException w:name="index 4" w:semiHidden="1" w:unhideWhenUsed="1"/>
-    <w:lsdException w:name="index 5" w:semiHidden="1" w:unhideWhenUsed="1"/>
-    <w:lsdException w:name="index 6" w:semiHidden="1" w:unhideWhenUsed="1"/>
-    <w:lsdException w:name="index 7" w:semiHidden="1" w:unhideWhenUsed="1"/>
-    <w:lsdException w:name="index 8" w:semiHidden="1" w:unhideWhenUsed="1"/>
-    <w:lsdException w:name="index 9" w:semiHidden="1" w:unhideWhenUsed="1"/>
-    <w:lsdException w:name="toc 1" w:semiHidden="1" w:uiPriority="39" w:unhideWhenUsed="1"/>
-    <w:lsdException w:name="toc 2" w:semiHidden="1" w:uiPriority="39" w:unhideWhenUsed="1"/>
-    <w:lsdException w:name="toc 3" w:semiHidden="1" w:uiPriority="39" w:unhideWhenUsed="1"/>
-    <w:lsdException w:name="toc 4" w:semiHidden="1" w:uiPriority="39" w:unhideWhenUsed="1"/>
-    <w:lsdException w:name="toc 5" w:semiHidden="1" w:uiPriority="39" w:unhideWhenUsed="1"/>
-    <w:lsdException w:name="toc 6" w:semiHidden="1" w:uiPriority="39" w:unhideWhenUsed="1"/>
-    <w:lsdException w:name="toc 7" w:semiHidden="1" w:uiPriority="39" w:unhideWhenUsed="1"/>
-    <w:lsdException w:name="toc 8" w:semiHidden="1" w:uiPriority="39" w:unhideWhenUsed="1"/>
-    <w:lsdException w:name="toc 9" w:semiHidden="1" w:uiPriority="39" w:unhideWhenUsed="1"/>
-    <w:lsdException w:name="Normal Indent" w:semiHidden="1" w:unhideWhenUsed="1"/>
-    <w:lsdException w:name="footnote text" w:semiHidden="1" w:unhideWhenUsed="1"/>
-    <w:lsdException w:name="annotation text" w:semiHidden="1" w:unhideWhenUsed="1"/>
-    <w:lsdException w:name="header" w:semiHidden="1" w:unhideWhenUsed="1"/>
-    <w:lsdException w:name="footer" w:semiHidden="1" w:unhideWhenUsed="1"/>
-    <w:lsdException w:name="index heading" w:semiHidden="1" w:unhideWhenUsed="1"/>
-    <w:lsdException w:name="caption" w:semiHidden="1" w:uiPriority="35" w:unhideWhenUsed="1" w:qFormat="1"/>
-    <w:lsdException w:name="table of figures" w:semiHidden="1" w:unhideWhenUsed="1"/>
-    <w:lsdException w:name="envelope address" w:semiHidden="1" w:unhideWhenUsed="1"/>
-    <w:lsdException w:name="envelope return" w:semiHidden="1" w:unhideWhenUsed="1"/>
-    <w:lsdException w:name="footnote reference" w:semiHidden="1" w:unhideWhenUsed="1"/>
-    <w:lsdException w:name="annotation reference" w:semiHidden="1" w:unhideWhenUsed="1"/>
-    <w:lsdException w:name="line number" w:semiHidden="1" w:unhideWhenUsed="1"/>
-    <w:lsdException w:name="page number" w:semiHidden="1" w:unhideWhenUsed="1"/>
-    <w:lsdException w:name="endnote reference" w:semiHidden="1" w:unhideWhenUsed="1"/>
-    <w:lsdException w:name="endnote text" w:semiHidden="1" w:unhideWhenUsed="1"/>
-    <w:lsdException w:name="table of authorities" w:semiHidden="1" w:unhideWhenUsed="1"/>
-    <w:lsdException w:name="macro" w:semiHidden="1" w:unhideWhenUsed="1"/>
-    <w:lsdException w:name="toa heading" w:semiHidden="1" w:unhideWhenUsed="1"/>
-    <w:lsdException w:name="List" w:semiHidden="1" w:unhideWhenUsed="1"/>
-    <w:lsdException w:name="List Bullet" w:semiHidden="1" w:unhideWhenUsed="1"/>
-    <w:lsdException w:name="List Number" w:semiHidden="1" w:unhideWhenUsed="1"/>
-    <w:lsdException w:name="List 2" w:semiHidden="1" w:unhideWhenUsed="1"/>
-    <w:lsdException w:name="List 3" w:semiHidden="1" w:unhideWhenUsed="1"/>
-    <w:lsdException w:name="List 4" w:semiHidden="1" w:unhideWhenUsed="1"/>
-    <w:lsdException w:name="List 5" w:semiHidden="1" w:unhideWhenUsed="1"/>
-    <w:lsdException w:name="List Bullet 2" w:semiHidden="1" w:unhideWhenUsed="1"/>
-    <w:lsdException w:name="List Bullet 3" w:semiHidden="1" w:unhideWhenUsed="1"/>
-    <w:lsdException w:name="List Bullet 4" w:semiHidden="1" w:unhideWhenUsed="1"/>
-    <w:lsdException w:name="List Bullet 5" w:semiHidden="1" w:unhideWhenUsed="1"/>
-    <w:lsdException w:name="List Number 2" w:semiHidden="1" w:unhideWhenUsed="1"/>
-    <w:lsdException w:name="List Number 3" w:semiHidden="1" w:unhideWhenUsed="1"/>
-    <w:lsdException w:name="List Number 4" w:semiHidden="1" w:unhideWhenUsed="1"/>
-    <w:lsdException w:name="List Number 5" w:semiHidden="1" w:unhideWhenUsed="1"/>
-    <w:lsdException w:name="Title" w:uiPriority="10" w:qFormat="1"/>
-    <w:lsdException w:name="Closing" w:semiHidden="1" w:unhideWhenUsed="1"/>
-    <w:lsdException w:name="Signature" w:semiHidden="1" w:unhideWhenUsed="1"/>
-    <w:lsdException w:name="Default Paragraph Font" w:semiHidden="1" w:uiPriority="1" w:unhideWhenUsed="1"/>
-    <w:lsdException w:name="Body Text" w:semiHidden="1" w:unhideWhenUsed="1"/>
-    <w:lsdException w:name="Body Text Indent" w:semiHidden="1" w:unhideWhenUsed="1"/>
-    <w:lsdException w:name="List Continue" w:semiHidden="1" w:unhideWhenUsed="1"/>
-    <w:lsdException w:name="List Continue 2" w:semiHidden="1" w:unhideWhenUsed="1"/>
-    <w:lsdException w:name="List Continue 3" w:semiHidden="1" w:unhideWhenUsed="1"/>
-    <w:lsdException w:name="List Continue 4" w:semiHidden="1" w:unhideWhenUsed="1"/>
-    <w:lsdException w:name="List Continue 5" w:semiHidden="1" w:unhideWhenUsed="1"/>
-    <w:lsdException w:name="Message Header" w:semiHidden="1" w:unhideWhenUsed="1"/>
-    <w:lsdException w:name="Subtitle" w:uiPriority="11" w:qFormat="1"/>
-    <w:lsdException w:name="Salutation" w:semiHidden="1" w:unhideWhenUsed="1"/>
-    <w:lsdException w:name="Date" w:semiHidden="1" w:unhideWhenUsed="1"/>
-    <w:lsdException w:name="Body Text First Indent" w:semiHidden="1" w:unhideWhenUsed="1"/>
-    <w:lsdException w:name="Body Text First Indent 2" w:semiHidden="1" w:unhideWhenUsed="1"/>
-    <w:lsdException w:name="Note Heading" w:semiHidden="1" w:unhideWhenUsed="1"/>
-    <w:lsdException w:name="Body Text 2" w:semiHidden="1" w:unhideWhenUsed="1"/>
-    <w:lsdException w:name="Body Text 3" w:semiHidden="1" w:unhideWhenUsed="1"/>
-    <w:lsdException w:name="Body Text Indent 2" w:semiHidden="1" w:unhideWhenUsed="1"/>
-    <w:lsdException w:name="Body Text Indent 3" w:semiHidden="1" w:unhideWhenUsed="1"/>
-    <w:lsdException w:name="Block Text" w:semiHidden="1" w:unhideWhenUsed="1"/>
-    <w:lsdException w:name="Hyperlink" w:semiHidden="1" w:unhideWhenUsed="1"/>
-    <w:lsdException w:name="FollowedHyperlink" w:semiHidden="1" w:unhideWhenUsed="1"/>
-    <w:lsdException w:name="Strong" w:uiPriority="22" w:qFormat="1"/>
-    <w:lsdException w:name="Emphasis" w:uiPriority="20" w:qFormat="1"/>
-    <w:lsdException w:name="Document Map" w:semiHidden="1" w:unhideWhenUsed="1"/>
-    <w:lsdException w:name="Plain Text" w:semiHidden="1" w:unhideWhenUsed="1"/>
-    <w:lsdException w:name="E-mail Signature" w:semiHidden="1" w:unhideWhenUsed="1"/>
-    <w:lsdException w:name="HTML Top of Form" w:semiHidden="1" w:unhideWhenUsed="1"/>
-    <w:lsdException w:name="HTML Bottom of Form" w:semiHidden="1" w:unhideWhenUsed="1"/>
-    <w:lsdException w:name="Normal (Web)" w:semiHidden="1" w:unhideWhenUsed="1"/>
-    <w:lsdException w:name="HTML Acronym" w:semiHidden="1" w:unhideWhenUsed="1"/>
-    <w:lsdException w:name="HTML Address" w:semiHidden="1" w:unhideWhenUsed="1"/>
-    <w:lsdException w:name="HTML Cite" w:semiHidden="1" w:unhideWhenUsed="1"/>
-    <w:lsdException w:name="HTML Code" w:semiHidden="1" w:unhideWhenUsed="1"/>
-    <w:lsdException w:name="HTML Definition" w:semiHidden="1" w:unhideWhenUsed="1"/>
-    <w:lsdException w:name="HTML Keyboard" w:semiHidden="1" w:unhideWhenUsed="1"/>
-    <w:lsdException w:name="HTML Preformatted" w:semiHidden="1" w:unhideWhenUsed="1"/>
-    <w:lsdException w:name="HTML Sample" w:semiHidden="1" w:unhideWhenUsed="1"/>
-    <w:lsdException w:name="HTML Typewriter" w:semiHidden="1" w:unhideWhenUsed="1"/>
-    <w:lsdException w:name="HTML Variable" w:semiHidden="1" w:unhideWhenUsed="1"/>
-    <w:lsdException w:name="Normal Table" w:semiHidden="1" w:unhideWhenUsed="1"/>
-    <w:lsdException w:name="annotation subject" w:semiHidden="1" w:unhideWhenUsed="1"/>
-    <w:lsdException w:name="No List" w:semiHidden="1" w:unhideWhenUsed="1"/>
-    <w:lsdException w:name="Outline List 1" w:semiHidden="1" w:unhideWhenUsed="1"/>
-    <w:lsdException w:name="Outline List 2" w:semiHidden="1" w:unhideWhenUsed="1"/>
-    <w:lsdException w:name="Outline List 3" w:semiHidden="1" w:unhideWhenUsed="1"/>
-    <w:lsdException w:name="Table Simple 1" w:semiHidden="1" w:unhideWhenUsed="1"/>
-    <w:lsdException w:name="Table Simple 2" w:semiHidden="1" w:unhideWhenUsed="1"/>
-    <w:lsdException w:name="Table Simple 3" w:semiHidden="1" w:unhideWhenUsed="1"/>
-    <w:lsdException w:name="Table Classic 1" w:semiHidden="1" w:unhideWhenUsed="1"/>
-    <w:lsdException w:name="Table Classic 2" w:semiHidden="1" w:unhideWhenUsed="1"/>
-    <w:lsdException w:name="Table Classic 3" w:semiHidden="1" w:unhideWhenUsed="1"/>
-    <w:lsdException w:name="Table Classic 4" w:semiHidden="1" w:unhideWhenUsed="1"/>
-    <w:lsdException w:name="Table Colorful 1" w:semiHidden="1" w:unhideWhenUsed="1"/>
-    <w:lsdException w:name="Table Colorful 2" w:semiHidden="1" w:unhideWhenUsed="1"/>
-    <w:lsdException w:name="Table Colorful 3" w:semiHidden="1" w:unhideWhenUsed="1"/>
-    <w:lsdException w:name="Table Columns 1" w:semiHidden="1" w:unhideWhenUsed="1"/>
-    <w:lsdException w:name="Table Columns 2" w:semiHidden="1" w:unhideWhenUsed="1"/>
-    <w:lsdException w:name="Table Columns 3" w:semiHidden="1" w:unhideWhenUsed="1"/>
-    <w:lsdException w:name="Table Columns 4" w:semiHidden="1" w:unhideWhenUsed="1"/>
-    <w:lsdException w:name="Table Columns 5" w:semiHidden="1" w:unhideWhenUsed="1"/>
-    <w:lsdException w:name="Table Grid 1" w:semiHidden="1" w:unhideWhenUsed="1"/>
-    <w:lsdException w:name="Table Grid 2" w:semiHidden="1" w:unhideWhenUsed="1"/>
-    <w:lsdException w:name="Table Grid 3" w:semiHidden="1" w:unhideWhenUsed="1"/>
-    <w:lsdException w:name="Table Grid 4" w:semiHidden="1" w:unhideWhenUsed="1"/>
-    <w:lsdException w:name="Table Grid 5" w:semiHidden="1" w:unhideWhenUsed="1"/>
-    <w:lsdException w:name="Table Grid 6" w:semiHidden="1" w:unhideWhenUsed="1"/>
-    <w:lsdException w:name="Table Grid 7" w:semiHidden="1" w:unhideWhenUsed="1"/>
-    <w:lsdException w:name="Table Grid 8" w:semiHidden="1" w:unhideWhenUsed="1"/>
-    <w:lsdException w:name="Table List 1" w:semiHidden="1" w:unhideWhenUsed="1"/>
-    <w:lsdException w:name="Table List 2" w:semiHidden="1" w:unhideWhenUsed="1"/>
-    <w:lsdException w:name="Table List 3" w:semiHidden="1" w:unhideWhenUsed="1"/>
-    <w:lsdException w:name="Table List 4" w:semiHidden="1" w:unhideWhenUsed="1"/>
-    <w:lsdException w:name="Table List 5" w:semiHidden="1" w:unhideWhenUsed="1"/>
-    <w:lsdException w:name="Table List 6" w:semiHidden="1" w:unhideWhenUsed="1"/>
-    <w:lsdException w:name="Table List 7" w:semiHidden="1" w:unhideWhenUsed="1"/>
-    <w:lsdException w:name="Table List 8" w:semiHidden="1" w:unhideWhenUsed="1"/>
-    <w:lsdException w:name="Table 3D effects 1" w:semiHidden="1" w:unhideWhenUsed="1"/>
-    <w:lsdException w:name="Table 3D effects 2" w:semiHidden="1" w:unhideWhenUsed="1"/>
-    <w:lsdException w:name="Table 3D effects 3" w:semiHidden="1" w:unhideWhenUsed="1"/>
-    <w:lsdException w:name="Table Contemporary" w:semiHidden="1" w:unhideWhenUsed="1"/>
-    <w:lsdException w:name="Table Elegant" w:semiHidden="1" w:unhideWhenUsed="1"/>
-    <w:lsdException w:name="Table Professional" w:semiHidden="1" w:unhideWhenUsed="1"/>
-    <w:lsdException w:name="Table Subtle 1" w:semiHidden="1" w:unhideWhenUsed="1"/>
-    <w:lsdException w:name="Table Subtle 2" w:semiHidden="1" w:unhideWhenUsed="1"/>
-    <w:lsdException w:name="Table Web 1" w:semiHidden="1" w:unhideWhenUsed="1"/>
-    <w:lsdException w:name="Table Web 2" w:semiHidden="1" w:unhideWhenUsed="1"/>
-    <w:lsdException w:name="Table Web 3" w:semiHidden="1" w:unhideWhenUsed="1"/>
-    <w:lsdException w:name="Balloon Text" w:semiHidden="1" w:unhideWhenUsed="1"/>
-    <w:lsdException w:name="Table Grid" w:uiPriority="39"/>
-    <w:lsdException w:name="Table Theme" w:semiHidden="1" w:unhideWhenUsed="1"/>
-    <w:lsdException w:name="Placeholder Text" w:semiHidden="1"/>
-    <w:lsdException w:name="No Spacing" w:uiPriority="1" w:qFormat="1"/>
-    <w:lsdException w:name="Light Shading" w:uiPriority="60"/>
-    <w:lsdException w:name="Light List" w:uiPriority="61"/>
-    <w:lsdException w:name="Light Grid" w:uiPriority="62"/>
-    <w:lsdException w:name="Medium Shading 1" w:uiPriority="63"/>
-    <w:lsdException w:name="Medium Shading 2" w:uiPriority="64"/>
-    <w:lsdException w:name="Medium List 1" w:uiPriority="65"/>
-    <w:lsdException w:name="Medium List 2" w:uiPriority="66"/>
-    <w:lsdException w:name="Medium Grid 1" w:uiPriority="67"/>
-    <w:lsdException w:name="Medium Grid 2" w:uiPriority="68"/>
-    <w:lsdException w:name="Medium Grid 3" w:uiPriority="69"/>
-    <w:lsdException w:name="Dark List" w:uiPriority="70"/>
-    <w:lsdException w:name="Colorful Shading" w:uiPriority="71"/>
-    <w:lsdException w:name="Colorful List" w:uiPriority="72"/>
-    <w:lsdException w:name="Colorful Grid" w:uiPriority="73"/>
-    <w:lsdException w:name="Light Shading Accent 1" w:uiPriority="60"/>
-    <w:lsdException w:name="Light List Accent 1" w:uiPriority="61"/>
-    <w:lsdException w:name="Light Grid Accent 1" w:uiPriority="62"/>
-    <w:lsdException w:name="Medium Shading 1 Accent 1" w:uiPriority="63"/>
-    <w:lsdException w:name="Medium Shading 2 Accent 1" w:uiPriority="64"/>
-    <w:lsdException w:name="Medium List 1 Accent 1" w:uiPriority="65"/>
-    <w:lsdException w:name="Revision" w:semiHidden="1"/>
-    <w:lsdException w:name="List Paragraph" w:uiPriority="34" w:qFormat="1"/>
-    <w:lsdException w:name="Quote" w:uiPriority="29" w:qFormat="1"/>
-    <w:lsdException w:name="Intense Quote" w:uiPriority="30" w:qFormat="1"/>
-    <w:lsdException w:name="Medium List 2 Accent 1" w:uiPriority="66"/>
-    <w:lsdException w:name="Medium Grid 1 Accent 1" w:uiPriority="67"/>
-    <w:lsdException w:name="Medium Grid 2 Accent 1" w:uiPriority="68"/>
-    <w:lsdException w:name="Medium Grid 3 Accent 1" w:uiPriority="69"/>
-    <w:lsdException w:name="Dark List Accent 1" w:uiPriority="70"/>
-    <w:lsdException w:name="Colorful Shading Accent 1" w:uiPriority="71"/>
-    <w:lsdException w:name="Colorful List Accent 1" w:uiPriority="72"/>
-    <w:lsdException w:name="Colorful Grid Accent 1" w:uiPriority="73"/>
-    <w:lsdException w:name="Light Shading Accent 2" w:uiPriority="60"/>
-    <w:lsdException w:name="Light List Accent 2" w:uiPriority="61"/>
-    <w:lsdException w:name="Light Grid Accent 2" w:uiPriority="62"/>
-    <w:lsdException w:name="Medium Shading 1 Accent 2" w:uiPriority="63"/>
-    <w:lsdException w:name="Medium Shading 2 Accent 2" w:uiPriority="64"/>
-    <w:lsdException w:name="Medium List 1 Accent 2" w:uiPriority="65"/>
-    <w:lsdException w:name="Medium List 2 Accent 2" w:uiPriority="66"/>
-    <w:lsdException w:name="Medium Grid 1 Accent 2" w:uiPriority="67"/>
-    <w:lsdException w:name="Medium Grid 2 Accent 2" w:uiPriority="68"/>
-    <w:lsdException w:name="Medium Grid 3 Accent 2" w:uiPriority="69"/>
-    <w:lsdException w:name="Dark List Accent 2" w:uiPriority="70"/>
-    <w:lsdException w:name="Colorful Shading Accent 2" w:uiPriority="71"/>
-    <w:lsdException w:name="Colorful List Accent 2" w:uiPriority="72"/>
-    <w:lsdException w:name="Colorful Grid Accent 2" w:uiPriority="73"/>
-    <w:lsdException w:name="Light Shading Accent 3" w:uiPriority="60"/>
-    <w:lsdException w:name="Light List Accent 3" w:uiPriority="61"/>
-    <w:lsdException w:name="Light Grid Accent 3" w:uiPriority="62"/>
-    <w:lsdException w:name="Medium Shading 1 Accent 3" w:uiPriority="63"/>
-    <w:lsdException w:name="Medium Shading 2 Accent 3" w:uiPriority="64"/>
-    <w:lsdException w:name="Medium List 1 Accent 3" w:uiPriority="65"/>
-    <w:lsdException w:name="Medium List 2 Accent 3" w:uiPriority="66"/>
-    <w:lsdException w:name="Medium Grid 1 Accent 3" w:uiPriority="67"/>
-    <w:lsdException w:name="Medium Grid 2 Accent 3" w:uiPriority="68"/>
-    <w:lsdException w:name="Medium Grid 3 Accent 3" w:uiPriority="69"/>
-    <w:lsdException w:name="Dark List Accent 3" w:uiPriority="70"/>
-    <w:lsdException w:name="Colorful Shading Accent 3" w:uiPriority="71"/>
-    <w:lsdException w:name="Colorful List Accent 3" w:uiPriority="72"/>
-    <w:lsdException w:name="Colorful Grid Accent 3" w:uiPriority="73"/>
-    <w:lsdException w:name="Light Shading Accent 4" w:uiPriority="60"/>
-    <w:lsdException w:name="Light List Accent 4" w:uiPriority="61"/>
-    <w:lsdException w:name="Light Grid Accent 4" w:uiPriority="62"/>
-    <w:lsdException w:name="Medium Shading 1 Accent 4" w:uiPriority="63"/>
-    <w:lsdException w:name="Medium Shading 2 Accent 4" w:uiPriority="64"/>
-    <w:lsdException w:name="Medium List 1 Accent 4" w:uiPriority="65"/>
-    <w:lsdException w:name="Medium List 2 Accent 4" w:uiPriority="66"/>
-    <w:lsdException w:name="Medium Grid 1 Accent 4" w:uiPriority="67"/>
-    <w:lsdException w:name="Medium Grid 2 Accent 4" w:uiPriority="68"/>
-    <w:lsdException w:name="Medium Grid 3 Accent 4" w:uiPriority="69"/>
-    <w:lsdException w:name="Dark List Accent 4" w:uiPriority="70"/>
-    <w:lsdException w:name="Colorful Shading Accent 4" w:uiPriority="71"/>
-    <w:lsdException w:name="Colorful List Accent 4" w:uiPriority="72"/>
-    <w:lsdException w:name="Colorful Grid Accent 4" w:uiPriority="73"/>
-    <w:lsdException w:name="Light Shading Accent 5" w:uiPriority="60"/>
-    <w:lsdException w:name="Light List Accent 5" w:uiPriority="61"/>
-    <w:lsdException w:name="Light Grid Accent 5" w:uiPriority="62"/>
-    <w:lsdException w:name="Medium Shading 1 Accent 5" w:uiPriority="63"/>
-    <w:lsdException w:name="Medium Shading 2 Accent 5" w:uiPriority="64"/>
-    <w:lsdException w:name="Medium List 1 Accent 5" w:uiPriority="65"/>
-    <w:lsdException w:name="Medium List 2 Accent 5" w:uiPriority="66"/>
-    <w:lsdException w:name="Medium Grid 1 Accent 5" w:uiPriority="67"/>
-    <w:lsdException w:name="Medium Grid 2 Accent 5" w:uiPriority="68"/>
-    <w:lsdException w:name="Medium Grid 3 Accent 5" w:uiPriority="69"/>
-    <w:lsdException w:name="Dark List Accent 5" w:uiPriority="70"/>
-    <w:lsdException w:name="Colorful Shading Accent 5" w:uiPriority="71"/>
-    <w:lsdException w:name="Colorful List Accent 5" w:uiPriority="72"/>
-    <w:lsdException w:name="Colorful Grid Accent 5" w:uiPriority="73"/>
-    <w:lsdException w:name="Light Shading Accent 6" w:uiPriority="60"/>
-    <w:lsdException w:name="Light List Accent 6" w:uiPriority="61"/>
-    <w:lsdException w:name="Light Grid Accent 6" w:uiPriority="62"/>
-    <w:lsdException w:name="Medium Shading 1 Accent 6" w:uiPriority="63"/>
-    <w:lsdException w:name="Medium Shading 2 Accent 6" w:uiPriority="64"/>
-    <w:lsdException w:name="Medium List 1 Accent 6" w:uiPriority="65"/>
-    <w:lsdException w:name="Medium List 2 Accent 6" w:uiPriority="66"/>
-    <w:lsdException w:name="Medium Grid 1 Accent 6" w:uiPriority="67"/>
-    <w:lsdException w:name="Medium Grid 2 Accent 6" w:uiPriority="68"/>
-    <w:lsdException w:name="Medium Grid 3 Accent 6" w:uiPriority="69"/>
-    <w:lsdException w:name="Dark List Accent 6" w:uiPriority="70"/>
-    <w:lsdException w:name="Colorful Shading Accent 6" w:uiPriority="71"/>
-    <w:lsdException w:name="Colorful List Accent 6" w:uiPriority="72"/>
-    <w:lsdException w:name="Colorful Grid Accent 6" w:uiPriority="73"/>
-    <w:lsdException w:name="Subtle Emphasis" w:uiPriority="19" w:qFormat="1"/>
-    <w:lsdException w:name="Intense Emphasis" w:uiPriority="21" w:qFormat="1"/>
-    <w:lsdException w:name="Subtle Reference" w:uiPriority="31" w:qFormat="1"/>
-    <w:lsdException w:name="Intense Reference" w:uiPriority="32" w:qFormat="1"/>
-    <w:lsdException w:name="Book Title" w:uiPriority="33" w:qFormat="1"/>
-    <w:lsdException w:name="Bibliography" w:semiHidden="1" w:uiPriority="37" w:unhideWhenUsed="1"/>
-    <w:lsdException w:name="TOC Heading" w:semiHidden="1" w:uiPriority="39" w:unhideWhenUsed="1" w:qFormat="1"/>
-    <w:lsdException w:name="Grid Table 4" w:uiPriority="49"/>
-    <w:lsdException w:name="Grid Table 5 Dark" w:uiPriority="50"/>
-    <w:lsdException w:name="Grid Table 6 Colorful" w:uiPriority="51"/>
-    <w:lsdException w:name="Grid Table 7 Colorful" w:uiPriority="52"/>
-    <w:lsdException w:name="Grid Table 1 Light Accent 1" w:uiPriority="46"/>
-    <w:lsdException w:name="Grid Table 2 Accent 1" w:uiPriority="47"/>
-    <w:lsdException w:name="Grid Table 3 Accent 1" w:uiPriority="48"/>
-    <w:lsdException w:name="Grid Table 4 Accent 1" w:uiPriority="49"/>
-    <w:lsdException w:name="Grid Table 5 Dark Accent 1" w:uiPriority="50"/>
-    <w:lsdException w:name="Grid Table 6 Colorful Accent 1" w:uiPriority="51"/>
-    <w:lsdException w:name="Grid Table 7 Colorful Accent 1" w:uiPriority="52"/>
-    <w:lsdException w:name="Grid Table 1 Light Accent 2" w:uiPriority="46"/>
-    <w:lsdException w:name="Grid Table 2 Accent 2" w:uiPriority="47"/>
-    <w:lsdException w:name="Grid Table 3 Accent 2" w:uiPriority="48"/>
-    <w:lsdException w:name="Grid Table 4 Accent 2" w:uiPriority="49"/>
-    <w:lsdException w:name="Grid Table 5 Dark Accent 2" w:uiPriority="50"/>
-    <w:lsdException w:name="Grid Table 6 Colorful Accent 2" w:uiPriority="51"/>
-    <w:lsdException w:name="Grid Table 7 Colorful Accent 2" w:uiPriority="52"/>
-    <w:lsdException w:name="Grid Table 1 Light Accent 3" w:uiPriority="46"/>
-    <w:lsdException w:name="Grid Table 2 Accent 3" w:uiPriority="47"/>
-    <w:lsdException w:name="Grid Table 3 Accent 3" w:uiPriority="48"/>
-    <w:lsdException w:name="Grid Table 4 Accent 3" w:uiPriority="49"/>
-    <w:lsdException w:name="Grid Table 5 Dark Accent 3" w:uiPriority="50"/>
-    <w:lsdException w:name="Grid Table 6 Colorful Accent 3" w:uiPriority="51"/>
-    <w:lsdException w:name="Grid Table 7 Colorful Accent 3" w:uiPriority="52"/>
-    <w:lsdException w:name="Grid Table 1 Light Accent 4" w:uiPriority="46"/>
-    <w:lsdException w:name="Grid Table 2 Accent 4" w:uiPriority="47"/>
-    <w:lsdException w:name="Grid Table 3 Accent 4" w:uiPriority="48"/>
-    <w:lsdException w:name="Grid Table 4 Accent 4" w:uiPriority="49"/>
-    <w:lsdException w:name="Grid Table 5 Dark Accent 4" w:uiPriority="50"/>
-    <w:lsdException w:name="Grid Table 6 Colorful Accent 4" w:uiPriority="51"/>
-    <w:lsdException w:name="Grid Table 7 Colorful Accent 4" w:uiPriority="52"/>
-    <w:lsdException w:name="Grid Table 1 Light Accent 5" w:uiPriority="46"/>
-    <w:lsdException w:name="Grid Table 2 Accent 5" w:uiPriority="47"/>
-    <w:lsdException w:name="Grid Table 3 Accent 5" w:uiPriority="48"/>
-    <w:lsdException w:name="Grid Table 4 Accent 5" w:uiPriority="49"/>
-    <w:lsdException w:name="Grid Table 5 Dark Accent 5" w:uiPriority="50"/>
-    <w:lsdException w:name="Grid Table 6 Colorful Accent 5" w:uiPriority="51"/>
-    <w:lsdException w:name="Grid Table 7 Colorful Accent 5" w:uiPriority="52"/>
-    <w:lsdException w:name="Grid Table 1 Light Accent 6" w:uiPriority="46"/>
-    <w:lsdException w:name="Grid Table 2 Accent 6" w:uiPriority="47"/>
-    <w:lsdException w:name="Grid Table 3 Accent 6" w:uiPriority="48"/>
-    <w:lsdException w:name="Grid Table 4 Accent 6" w:uiPriority="49"/>
-    <w:lsdException w:name="Grid Table 5 Dark Accent 6" w:uiPriority="50"/>
-    <w:lsdException w:name="Grid Table 6 Colorful Accent 6" w:uiPriority="51"/>
-    <w:lsdException w:name="Grid Table 7 Colorful Accent 6" w:uiPriority="52"/>
-    <w:lsdException w:name="List Table 1 Light" w:uiPriority="46"/>
-    <w:lsdException w:name="List Table 2" w:uiPriority="47"/>
-    <w:lsdException w:name="List Table 3" w:uiPriority="48"/>
-    <w:lsdException w:name="List Table 4" w:uiPriority="49"/>
-    <w:lsdException w:name="List Table 5 Dark" w:uiPriority="50"/>
-    <w:lsdException w:name="List Table 6 Colorful" w:uiPriority="51"/>
-    <w:lsdException w:name="List Table 7 Colorful" w:uiPriority="52"/>
-    <w:lsdException w:name="List Table 1 Light Accent 1" w:uiPriority="46"/>
-    <w:lsdException w:name="List Table 2 Accent 1" w:uiPriority="47"/>
-    <w:lsdException w:name="List Table 3 Accent 1" w:uiPriority="48"/>
-    <w:lsdException w:name="List Table 4 Accent 1" w:uiPriority="49"/>
-    <w:lsdException w:name="List Table 5 Dark Accent 1" w:uiPriority="50"/>
-    <w:lsdException w:name="List Table 6 Colorful Accent 1" w:uiPriority="51"/>
-    <w:lsdException w:name="List Table 7 Colorful Accent 1" w:uiPriority="52"/>
-    <w:lsdException w:name="List Table 1 Light Accent 2" w:uiPriority="46"/>
-    <w:lsdException w:name="List Table 2 Accent 2" w:uiPriority="47"/>
-    <w:lsdException w:name="List Table 3 Accent 2" w:uiPriority="48"/>
-    <w:lsdException w:name="List Table 4 Accent 2" w:uiPriority="49"/>
-    <w:lsdException w:name="List Table 5 Dark Accent 2" w:uiPriority="50"/>
-    <w:lsdException w:name="List Table 6 Colorful Accent 2" w:uiPriority="51"/>
-    <w:lsdException w:name="List Table 7 Colorful Accent 2" w:uiPriority="52"/>
-    <w:lsdException w:name="List Table 1 Light Accent 3" w:uiPriority="46"/>
-    <w:lsdException w:name="List Table 2 Accent 3" w:uiPriority="47"/>
-    <w:lsdException w:name="List Table 3 Accent 3" w:uiPriority="48"/>
-    <w:lsdException w:name="List Table 4 Accent 3" w:uiPriority="49"/>
-    <w:lsdException w:name="List Table 5 Dark Accent 3" w:uiPriority="50"/>
-    <w:lsdException w:name="List Table 6 Colorful Accent 3" w:uiPriority="51"/>
-    <w:lsdException w:name="List Table 7 Colorful Accent 3" w:uiPriority="52"/>
-    <w:lsdException w:name="List Table 1 Light Accent 4" w:uiPriority="46"/>
-    <w:lsdException w:name="List Table 2 Accent 4" w:uiPriority="47"/>
-    <w:lsdException w:name="List Table 3 Accent 4" w:uiPriority="48"/>
-    <w:lsdException w:name="List Table 4 Accent 4" w:uiPriority="49"/>
-    <w:lsdException w:name="List Table 5 Dark Accent 4" w:uiPriority="50"/>
-    <w:lsdException w:name="List Table 6 Colorful Accent 4" w:uiPriority="51"/>
-    <w:lsdException w:name="List Table 7 Colorful Accent 4" w:uiPriority="52"/>
-    <w:lsdException w:name="List Table 1 Light Accent 5" w:uiPriority="46"/>
-    <w:lsdException w:name="List Table 2 Accent 5" w:uiPriority="47"/>
-    <w:lsdException w:name="List Table 3 Accent 5" w:uiPriority="48"/>
-    <w:lsdException w:name="List Table 4 Accent 5" w:uiPriority="49"/>
-    <w:lsdException w:name="List Table 5 Dark Accent 5" w:uiPriority="50"/>
-    <w:lsdException w:name="List Table 6 Colorful Accent 5" w:uiPriority="51"/>
-    <w:lsdException w:name="List Table 7 Colorful Accent 5" w:uiPriority="52"/>
-    <w:lsdException w:name="List Table 1 Light Accent 6" w:uiPriority="46"/>
-    <w:lsdException w:name="List Table 2 Accent 6" w:uiPriority="47"/>
-    <w:lsdException w:name="List Table 3 Accent 6" w:uiPriority="48"/>
-    <w:lsdException w:name="List Table 4 Accent 6" w:uiPriority="49"/>
-    <w:lsdException w:name="List Table 5 Dark Accent 6" w:uiPriority="50"/>
-    <w:lsdException w:name="List Table 6 Colorful Accent 6" w:uiPriority="51"/>
-    <w:lsdException w:name="List Table 7 Colorful Accent 6" w:uiPriority="52"/>
+  <w:latentStyles w:defLockedState="0" w:defUIPriority="99" w:defSemiHidden="1" w:defUnhideWhenUsed="1" w:defQFormat="0" w:count="276">
+    <w:lsdException w:name="Normal" w:semiHidden="0" w:uiPriority="0" w:unhideWhenUsed="0" w:qFormat="1"/>
+    <w:lsdException w:name="heading 1" w:semiHidden="0" w:uiPriority="9" w:unhideWhenUsed="0" w:qFormat="1"/>
+    <w:lsdException w:name="heading 2" w:uiPriority="9" w:qFormat="1"/>
+    <w:lsdException w:name="heading 3" w:uiPriority="9" w:qFormat="1"/>
+    <w:lsdException w:name="heading 4" w:uiPriority="9" w:qFormat="1"/>
+    <w:lsdException w:name="heading 5" w:uiPriority="9" w:qFormat="1"/>
+    <w:lsdException w:name="heading 6" w:uiPriority="9" w:qFormat="1"/>
+    <w:lsdException w:name="heading 7" w:uiPriority="9" w:qFormat="1"/>
+    <w:lsdException w:name="heading 8" w:uiPriority="9" w:qFormat="1"/>
+    <w:lsdException w:name="heading 9" w:uiPriority="9" w:qFormat="1"/>
+    <w:lsdException w:name="toc 1" w:uiPriority="39"/>
+    <w:lsdException w:name="toc 2" w:uiPriority="39"/>
+    <w:lsdException w:name="toc 3" w:uiPriority="39"/>
+    <w:lsdException w:name="toc 4" w:uiPriority="39"/>
+    <w:lsdException w:name="toc 5" w:uiPriority="39"/>
+    <w:lsdException w:name="toc 6" w:uiPriority="39"/>
+    <w:lsdException w:name="toc 7" w:uiPriority="39"/>
+    <w:lsdException w:name="toc 8" w:uiPriority="39"/>
+    <w:lsdException w:name="toc 9" w:uiPriority="39"/>
+    <w:lsdException w:name="caption" w:uiPriority="35" w:qFormat="1"/>
+    <w:lsdException w:name="Title" w:semiHidden="0" w:uiPriority="10" w:unhideWhenUsed="0" w:qFormat="1"/>
+    <w:lsdException w:name="Default Paragraph Font" w:uiPriority="1"/>
+    <w:lsdException w:name="Subtitle" w:semiHidden="0" w:uiPriority="11" w:unhideWhenUsed="0" w:qFormat="1"/>
+    <w:lsdException w:name="Strong" w:semiHidden="0" w:uiPriority="22" w:unhideWhenUsed="0" w:qFormat="1"/>
+    <w:lsdException w:name="Emphasis" w:semiHidden="0" w:uiPriority="20" w:unhideWhenUsed="0" w:qFormat="1"/>
+    <w:lsdException w:name="Table Grid" w:semiHidden="0" w:uiPriority="39" w:unhideWhenUsed="0"/>
+    <w:lsdException w:name="Note Level 1" w:semiHidden="0" w:unhideWhenUsed="0"/>
+    <w:lsdException w:name="Note Level 2" w:semiHidden="0" w:unhideWhenUsed="0"/>
+    <w:lsdException w:name="Note Level 3" w:semiHidden="0" w:unhideWhenUsed="0"/>
+    <w:lsdException w:name="Note Level 4" w:semiHidden="0" w:unhideWhenUsed="0"/>
+    <w:lsdException w:name="Note Level 5" w:semiHidden="0" w:unhideWhenUsed="0"/>
+    <w:lsdException w:name="Note Level 6" w:semiHidden="0" w:unhideWhenUsed="0"/>
+    <w:lsdException w:name="Note Level 7" w:semiHidden="0" w:unhideWhenUsed="0"/>
+    <w:lsdException w:name="Note Level 8" w:semiHidden="0" w:unhideWhenUsed="0"/>
+    <w:lsdException w:name="Note Level 9" w:semiHidden="0" w:unhideWhenUsed="0"/>
+    <w:lsdException w:name="Placeholder Text" w:unhideWhenUsed="0"/>
+    <w:lsdException w:name="No Spacing" w:semiHidden="0" w:uiPriority="1" w:unhideWhenUsed="0" w:qFormat="1"/>
+    <w:lsdException w:name="Light Shading" w:semiHidden="0" w:uiPriority="60" w:unhideWhenUsed="0"/>
+    <w:lsdException w:name="Light List" w:semiHidden="0" w:uiPriority="61" w:unhideWhenUsed="0"/>
+    <w:lsdException w:name="Light Grid" w:semiHidden="0" w:uiPriority="62" w:unhideWhenUsed="0"/>
+    <w:lsdException w:name="Medium Shading 1" w:semiHidden="0" w:uiPriority="63" w:unhideWhenUsed="0"/>
+    <w:lsdException w:name="Medium Shading 2" w:semiHidden="0" w:uiPriority="64" w:unhideWhenUsed="0"/>
+    <w:lsdException w:name="Medium List 1" w:semiHidden="0" w:uiPriority="65" w:unhideWhenUsed="0"/>
+    <w:lsdException w:name="Medium List 2" w:semiHidden="0" w:uiPriority="66" w:unhideWhenUsed="0"/>
+    <w:lsdException w:name="Medium Grid 1" w:semiHidden="0" w:uiPriority="67" w:unhideWhenUsed="0"/>
+    <w:lsdException w:name="Medium Grid 2" w:semiHidden="0" w:uiPriority="68" w:unhideWhenUsed="0"/>
+    <w:lsdException w:name="Medium Grid 3" w:semiHidden="0" w:uiPriority="69" w:unhideWhenUsed="0"/>
+    <w:lsdException w:name="Dark List" w:semiHidden="0" w:uiPriority="70" w:unhideWhenUsed="0"/>
+    <w:lsdException w:name="Colorful Shading" w:semiHidden="0" w:uiPriority="71" w:unhideWhenUsed="0"/>
+    <w:lsdException w:name="Colorful List" w:semiHidden="0" w:uiPriority="72" w:unhideWhenUsed="0"/>
+    <w:lsdException w:name="Colorful Grid" w:semiHidden="0" w:uiPriority="73" w:unhideWhenUsed="0"/>
+    <w:lsdException w:name="Light Shading Accent 1" w:semiHidden="0" w:uiPriority="60" w:unhideWhenUsed="0"/>
+    <w:lsdException w:name="Light List Accent 1" w:semiHidden="0" w:uiPriority="61" w:unhideWhenUsed="0"/>
+    <w:lsdException w:name="Light Grid Accent 1" w:semiHidden="0" w:uiPriority="62" w:unhideWhenUsed="0"/>
+    <w:lsdException w:name="Medium Shading 1 Accent 1" w:semiHidden="0" w:uiPriority="63" w:unhideWhenUsed="0"/>
+    <w:lsdException w:name="Medium Shading 2 Accent 1" w:semiHidden="0" w:uiPriority="64" w:unhideWhenUsed="0"/>
+    <w:lsdException w:name="Medium List 1 Accent 1" w:semiHidden="0" w:uiPriority="65" w:unhideWhenUsed="0"/>
+    <w:lsdException w:name="Revision" w:unhideWhenUsed="0"/>
+    <w:lsdException w:name="List Paragraph" w:semiHidden="0" w:uiPriority="34" w:unhideWhenUsed="0" w:qFormat="1"/>
+    <w:lsdException w:name="Quote" w:semiHidden="0" w:uiPriority="29" w:unhideWhenUsed="0" w:qFormat="1"/>
+    <w:lsdException w:name="Intense Quote" w:semiHidden="0" w:uiPriority="30" w:unhideWhenUsed="0" w:qFormat="1"/>
+    <w:lsdException w:name="Medium List 2 Accent 1" w:semiHidden="0" w:uiPriority="66" w:unhideWhenUsed="0"/>
+    <w:lsdException w:name="Medium Grid 1 Accent 1" w:semiHidden="0" w:uiPriority="67" w:unhideWhenUsed="0"/>
+    <w:lsdException w:name="Medium Grid 2 Accent 1" w:semiHidden="0" w:uiPriority="68" w:unhideWhenUsed="0"/>
+    <w:lsdException w:name="Medium Grid 3 Accent 1" w:semiHidden="0" w:uiPriority="69" w:unhideWhenUsed="0"/>
+    <w:lsdException w:name="Dark List Accent 1" w:semiHidden="0" w:uiPriority="70" w:unhideWhenUsed="0"/>
+    <w:lsdException w:name="Colorful Shading Accent 1" w:semiHidden="0" w:uiPriority="71" w:unhideWhenUsed="0"/>
+    <w:lsdException w:name="Colorful List Accent 1" w:semiHidden="0" w:uiPriority="72" w:unhideWhenUsed="0"/>
+    <w:lsdException w:name="Colorful Grid Accent 1" w:semiHidden="0" w:uiPriority="73" w:unhideWhenUsed="0"/>
+    <w:lsdException w:name="Light Shading Accent 2" w:semiHidden="0" w:uiPriority="60" w:unhideWhenUsed="0"/>
+    <w:lsdException w:name="Light List Accent 2" w:semiHidden="0" w:uiPriority="61" w:unhideWhenUsed="0"/>
+    <w:lsdException w:name="Light Grid Accent 2" w:semiHidden="0" w:uiPriority="62" w:unhideWhenUsed="0"/>
+    <w:lsdException w:name="Medium Shading 1 Accent 2" w:semiHidden="0" w:uiPriority="63" w:unhideWhenUsed="0"/>
+    <w:lsdException w:name="Medium Shading 2 Accent 2" w:semiHidden="0" w:uiPriority="64" w:unhideWhenUsed="0"/>
+    <w:lsdException w:name="Medium List 1 Accent 2" w:semiHidden="0" w:uiPriority="65" w:unhideWhenUsed="0"/>
+    <w:lsdException w:name="Medium List 2 Accent 2" w:semiHidden="0" w:uiPriority="66" w:unhideWhenUsed="0"/>
+    <w:lsdException w:name="Medium Grid 1 Accent 2" w:semiHidden="0" w:uiPriority="67" w:unhideWhenUsed="0"/>
+    <w:lsdException w:name="Medium Grid 2 Accent 2" w:semiHidden="0" w:uiPriority="68" w:unhideWhenUsed="0"/>
+    <w:lsdException w:name="Medium Grid 3 Accent 2" w:semiHidden="0" w:uiPriority="69" w:unhideWhenUsed="0"/>
+    <w:lsdException w:name="Dark List Accent 2" w:semiHidden="0" w:uiPriority="70" w:unhideWhenUsed="0"/>
+    <w:lsdException w:name="Colorful Shading Accent 2" w:semiHidden="0" w:uiPriority="71" w:unhideWhenUsed="0"/>
+    <w:lsdException w:name="Colorful List Accent 2" w:semiHidden="0" w:uiPriority="72" w:unhideWhenUsed="0"/>
+    <w:lsdException w:name="Colorful Grid Accent 2" w:semiHidden="0" w:uiPriority="73" w:unhideWhenUsed="0"/>
+    <w:lsdException w:name="Light Shading Accent 3" w:semiHidden="0" w:uiPriority="60" w:unhideWhenUsed="0"/>
+    <w:lsdException w:name="Light List Accent 3" w:semiHidden="0" w:uiPriority="61" w:unhideWhenUsed="0"/>
+    <w:lsdException w:name="Light Grid Accent 3" w:semiHidden="0" w:uiPriority="62" w:unhideWhenUsed="0"/>
+    <w:lsdException w:name="Medium Shading 1 Accent 3" w:semiHidden="0" w:uiPriority="63" w:unhideWhenUsed="0"/>
+    <w:lsdException w:name="Medium Shading 2 Accent 3" w:semiHidden="0" w:uiPriority="64" w:unhideWhenUsed="0"/>
+    <w:lsdException w:name="Medium List 1 Accent 3" w:semiHidden="0" w:uiPriority="65" w:unhideWhenUsed="0"/>
+    <w:lsdException w:name="Medium List 2 Accent 3" w:semiHidden="0" w:uiPriority="66" w:unhideWhenUsed="0"/>
+    <w:lsdException w:name="Medium Grid 1 Accent 3" w:semiHidden="0" w:uiPriority="67" w:unhideWhenUsed="0"/>
+    <w:lsdException w:name="Medium Grid 2 Accent 3" w:semiHidden="0" w:uiPriority="68" w:unhideWhenUsed="0"/>
+    <w:lsdException w:name="Medium Grid 3 Accent 3" w:semiHidden="0" w:uiPriority="69" w:unhideWhenUsed="0"/>
+    <w:lsdException w:name="Dark List Accent 3" w:semiHidden="0" w:uiPriority="70" w:unhideWhenUsed="0"/>
+    <w:lsdException w:name="Colorful Shading Accent 3" w:semiHidden="0" w:uiPriority="71" w:unhideWhenUsed="0"/>
+    <w:lsdException w:name="Colorful List Accent 3" w:semiHidden="0" w:uiPriority="72" w:unhideWhenUsed="0"/>
+    <w:lsdException w:name="Colorful Grid Accent 3" w:semiHidden="0" w:uiPriority="73" w:unhideWhenUsed="0"/>
+    <w:lsdException w:name="Light Shading Accent 4" w:semiHidden="0" w:uiPriority="60" w:unhideWhenUsed="0"/>
+    <w:lsdException w:name="Light List Accent 4" w:semiHidden="0" w:uiPriority="61" w:unhideWhenUsed="0"/>
+    <w:lsdException w:name="Light Grid Accent 4" w:semiHidden="0" w:uiPriority="62" w:unhideWhenUsed="0"/>
+    <w:lsdException w:name="Medium Shading 1 Accent 4" w:semiHidden="0" w:uiPriority="63" w:unhideWhenUsed="0"/>
+    <w:lsdException w:name="Medium Shading 2 Accent 4" w:semiHidden="0" w:uiPriority="64" w:unhideWhenUsed="0"/>
+    <w:lsdException w:name="Medium List 1 Accent 4" w:semiHidden="0" w:uiPriority="65" w:unhideWhenUsed="0"/>
+    <w:lsdException w:name="Medium List 2 Accent 4" w:semiHidden="0" w:uiPriority="66" w:unhideWhenUsed="0"/>
+    <w:lsdException w:name="Medium Grid 1 Accent 4" w:semiHidden="0" w:uiPriority="67" w:unhideWhenUsed="0"/>
+    <w:lsdException w:name="Medium Grid 2 Accent 4" w:semiHidden="0" w:uiPriority="68" w:unhideWhenUsed="0"/>
+    <w:lsdException w:name="Medium Grid 3 Accent 4" w:semiHidden="0" w:uiPriority="69" w:unhideWhenUsed="0"/>
+    <w:lsdException w:name="Dark List Accent 4" w:semiHidden="0" w:uiPriority="70" w:unhideWhenUsed="0"/>
+    <w:lsdException w:name="Colorful Shading Accent 4" w:semiHidden="0" w:uiPriority="71" w:unhideWhenUsed="0"/>
+    <w:lsdException w:name="Colorful List Accent 4" w:semiHidden="0" w:uiPriority="72" w:unhideWhenUsed="0"/>
+    <w:lsdException w:name="Colorful Grid Accent 4" w:semiHidden="0" w:uiPriority="73" w:unhideWhenUsed="0"/>
+    <w:lsdException w:name="Light Shading Accent 5" w:semiHidden="0" w:uiPriority="60" w:unhideWhenUsed="0"/>
+    <w:lsdException w:name="Light List Accent 5" w:semiHidden="0" w:uiPriority="61" w:unhideWhenUsed="0"/>
+    <w:lsdException w:name="Light Grid Accent 5" w:semiHidden="0" w:uiPriority="62" w:unhideWhenUsed="0"/>
+    <w:lsdException w:name="Medium Shading 1 Accent 5" w:semiHidden="0" w:uiPriority="63" w:unhideWhenUsed="0"/>
+    <w:lsdException w:name="Medium Shading 2 Accent 5" w:semiHidden="0" w:uiPriority="64" w:unhideWhenUsed="0"/>
+    <w:lsdException w:name="Medium List 1 Accent 5" w:semiHidden="0" w:uiPriority="65" w:unhideWhenUsed="0"/>
+    <w:lsdException w:name="Medium List 2 Accent 5" w:semiHidden="0" w:uiPriority="66" w:unhideWhenUsed="0"/>
+    <w:lsdException w:name="Medium Grid 1 Accent 5" w:semiHidden="0" w:uiPriority="67" w:unhideWhenUsed="0"/>
+    <w:lsdException w:name="Medium Grid 2 Accent 5" w:semiHidden="0" w:uiPriority="68" w:unhideWhenUsed="0"/>
+    <w:lsdException w:name="Medium Grid 3 Accent 5" w:semiHidden="0" w:uiPriority="69" w:unhideWhenUsed="0"/>
+    <w:lsdException w:name="Dark List Accent 5" w:semiHidden="0" w:uiPriority="70" w:unhideWhenUsed="0"/>
+    <w:lsdException w:name="Colorful Shading Accent 5" w:semiHidden="0" w:uiPriority="71" w:unhideWhenUsed="0"/>
+    <w:lsdException w:name="Colorful List Accent 5" w:semiHidden="0" w:uiPriority="72" w:unhideWhenUsed="0"/>
+    <w:lsdException w:name="Colorful Grid Accent 5" w:semiHidden="0" w:uiPriority="73" w:unhideWhenUsed="0"/>
+    <w:lsdException w:name="Light Shading Accent 6" w:semiHidden="0" w:uiPriority="60" w:unhideWhenUsed="0"/>
+    <w:lsdException w:name="Light List Accent 6" w:semiHidden="0" w:uiPriority="61" w:unhideWhenUsed="0"/>
+    <w:lsdException w:name="Light Grid Accent 6" w:semiHidden="0" w:uiPriority="62" w:unhideWhenUsed="0"/>
+    <w:lsdException w:name="Medium Shading 1 Accent 6" w:semiHidden="0" w:uiPriority="63" w:unhideWhenUsed="0"/>
+    <w:lsdException w:name="Medium Shading 2 Accent 6" w:semiHidden="0" w:uiPriority="64" w:unhideWhenUsed="0"/>
+    <w:lsdException w:name="Medium List 1 Accent 6" w:semiHidden="0" w:uiPriority="65" w:unhideWhenUsed="0"/>
+    <w:lsdException w:name="Medium List 2 Accent 6" w:semiHidden="0" w:uiPriority="66" w:unhideWhenUsed="0"/>
+    <w:lsdException w:name="Medium Grid 1 Accent 6" w:semiHidden="0" w:uiPriority="67" w:unhideWhenUsed="0"/>
+    <w:lsdException w:name="Medium Grid 2 Accent 6" w:semiHidden="0" w:uiPriority="68" w:unhideWhenUsed="0"/>
+    <w:lsdException w:name="Medium Grid 3 Accent 6" w:semiHidden="0" w:uiPriority="69" w:unhideWhenUsed="0"/>
+    <w:lsdException w:name="Dark List Accent 6" w:semiHidden="0" w:uiPriority="70" w:unhideWhenUsed="0"/>
+    <w:lsdException w:name="Colorful Shading Accent 6" w:semiHidden="0" w:uiPriority="71" w:unhideWhenUsed="0"/>
+    <w:lsdException w:name="Colorful List Accent 6" w:semiHidden="0" w:uiPriority="72" w:unhideWhenUsed="0"/>
+    <w:lsdException w:name="Colorful Grid Accent 6" w:semiHidden="0" w:uiPriority="73" w:unhideWhenUsed="0"/>
+    <w:lsdException w:name="Subtle Emphasis" w:semiHidden="0" w:uiPriority="19" w:unhideWhenUsed="0" w:qFormat="1"/>
+    <w:lsdException w:name="Intense Emphasis" w:semiHidden="0" w:uiPriority="21" w:unhideWhenUsed="0" w:qFormat="1"/>
+    <w:lsdException w:name="Subtle Reference" w:semiHidden="0" w:uiPriority="31" w:unhideWhenUsed="0" w:qFormat="1"/>
+    <w:lsdException w:name="Intense Reference" w:semiHidden="0" w:uiPriority="32" w:unhideWhenUsed="0" w:qFormat="1"/>
+    <w:lsdException w:name="Book Title" w:semiHidden="0" w:uiPriority="33" w:unhideWhenUsed="0" w:qFormat="1"/>
+    <w:lsdException w:name="Bibliography" w:uiPriority="37"/>
+    <w:lsdException w:name="TOC Heading" w:uiPriority="39" w:qFormat="1"/>
+  </w:latentStyles>
+  <w:style w:type="paragraph" w:default="1" w:styleId="Normal">
+    <w:name w:val="Normal"/>
+    <w:qFormat/>
+  </w:style>
+  <w:style w:type="character" w:default="1" w:styleId="DefaultParagraphFont">
+    <w:name w:val="Default Paragraph Font"/>
+    <w:uiPriority w:val="1"/>
+    <w:semiHidden/>
+    <w:unhideWhenUsed/>
+  </w:style>
+  <w:style w:type="table" w:default="1" w:styleId="TableNormal">
+    <w:name w:val="Normal Table"/>
+    <w:uiPriority w:val="99"/>
+    <w:semiHidden/>
+    <w:unhideWhenUsed/>
+    <w:tblPr>
+      <w:tblInd w:w="0" w:type="dxa"/>
+      <w:tblCellMar>
+        <w:top w:w="0" w:type="dxa"/>
+        <w:left w:w="108" w:type="dxa"/>
+        <w:bottom w:w="0" w:type="dxa"/>
+        <w:right w:w="108" w:type="dxa"/>
+      </w:tblCellMar>
+    </w:tblPr>
+  </w:style>
+  <w:style w:type="numbering" w:default="1" w:styleId="NoList">
+    <w:name w:val="No List"/>
+    <w:uiPriority w:val="99"/>
+    <w:semiHidden/>
+    <w:unhideWhenUsed/>
+  </w:style>
+  <w:style w:type="paragraph" w:customStyle="1" w:styleId="Standard">
+    <w:name w:val="Standard"/>
+  </w:style>
+  <w:style w:type="paragraph" w:customStyle="1" w:styleId="Heading">
+    <w:name w:val="Heading"/>
+    <w:basedOn w:val="Standard"/>
+    <w:next w:val="Textbody"/>
+    <w:pPr>
+      <w:keepNext/>
+      <w:spacing w:before="240" w:after="120"/>
+    </w:pPr>
+    <w:rPr>
+      <w:rFonts w:ascii="Arial" w:hAnsi="Arial"/>
+      <w:sz w:val="28"/>
+      <w:szCs w:val="28"/>
+    </w:rPr>
+  </w:style>
+  <w:style w:type="paragraph" w:customStyle="1" w:styleId="Textbody">
+    <w:name w:val="Text body"/>
+    <w:basedOn w:val="Standard"/>
+    <w:pPr>
+      <w:spacing w:after="120"/>
+    </w:pPr>
+  </w:style>
+  <w:style w:type="paragraph" w:styleId="List">
+    <w:name w:val="List"/>
+    <w:basedOn w:val="Textbody"/>
+  </w:style>
+  <w:style w:type="paragraph" w:styleId="Caption">
+    <w:name w:val="caption"/>
+    <w:basedOn w:val="Standard"/>
+    <w:pPr>
+      <w:suppressLineNumbers/>
+      <w:spacing w:before="120" w:after="120"/>
+    </w:pPr>
+    <w:rPr>
+      <w:i/>
+      <w:iCs/>
+    </w:rPr>
+  </w:style>
+  <w:style w:type="paragraph" w:customStyle="1" w:styleId="Index">
+    <w:name w:val="Index"/>
+    <w:basedOn w:val="Standard"/>
+    <w:pPr>
+      <w:suppressLineNumbers/>
+    </w:pPr>
+  </w:style>
+  <w:style w:type="paragraph" w:customStyle="1" w:styleId="TableContents">
+    <w:name w:val="Table Contents"/>
+    <w:basedOn w:val="Standard"/>
+    <w:pPr>
+      <w:suppressLineNumbers/>
+    </w:pPr>
+  </w:style>
+  <w:style w:type="paragraph" w:customStyle="1" w:styleId="TableHeading">
+    <w:name w:val="Table Heading"/>
+    <w:basedOn w:val="TableContents"/>
+    <w:pPr>
+      <w:jc w:val="center"/>
+    </w:pPr>
+    <w:rPr>
+      <w:b/>
+      <w:bCs/>
+    </w:rPr>
+  </w:style>
+  <w:style w:type="table" w:styleId="TableGrid">
+    <w:name w:val="Table Grid"/>
+    <w:basedOn w:val="TableNormal"/>
+    <w:uiPriority w:val="39"/>
+    <w:rsid w:val="00A83C98"/>
+    <w:tblPr>
+      <w:tblInd w:w="0" w:type="dxa"/>
+      <w:tblBorders>
+        <w:top w:val="single" w:sz="4" w:space="0" w:color="auto"/>
+        <w:left w:val="single" w:sz="4" w:space="0" w:color="auto"/>
+        <w:bottom w:val="single" w:sz="4" w:space="0" w:color="auto"/>
+        <w:right w:val="single" w:sz="4" w:space="0" w:color="auto"/>
+        <w:insideH w:val="single" w:sz="4" w:space="0" w:color="auto"/>
+        <w:insideV w:val="single" w:sz="4" w:space="0" w:color="auto"/>
+      </w:tblBorders>
+      <w:tblCellMar>
+        <w:top w:w="0" w:type="dxa"/>
+        <w:left w:w="108" w:type="dxa"/>
+        <w:bottom w:w="0" w:type="dxa"/>
+        <w:right w:w="108" w:type="dxa"/>
+      </w:tblCellMar>
+    </w:tblPr>
+  </w:style>
+</w:styles>
+</file>
+
+<file path=word/stylesWithEffects.xml><?xml version="1.0" encoding="utf-8"?>
+<w:styles xmlns:wpc="http://schemas.microsoft.com/office/word/2010/wordprocessingCanvas" xmlns:mo="http://schemas.microsoft.com/office/mac/office/2008/main" xmlns:mc="http://schemas.openxmlformats.org/markup-compatibility/2006" xmlns:mv="urn:schemas-microsoft-com:mac:vml" xmlns:o="urn:schemas-microsoft-com:office:office" xmlns:r="http://schemas.openxmlformats.org/officeDocument/2006/relationships" xmlns:m="http://schemas.openxmlformats.org/officeDocument/2006/math" xmlns:v="urn:schemas-microsoft-com:vml" xmlns:wp14="http://schemas.microsoft.com/office/word/2010/wordprocessingDrawing" xmlns:wp="http://schemas.openxmlformats.org/drawingml/2006/wordprocessingDrawing" xmlns:w10="urn:schemas-microsoft-com:office:word" xmlns:w="http://schemas.openxmlformats.org/wordprocessingml/2006/main" xmlns:w14="http://schemas.microsoft.com/office/word/2010/wordml" xmlns:wpg="http://schemas.microsoft.com/office/word/2010/wordprocessingGroup" xmlns:wpi="http://schemas.microsoft.com/office/word/2010/wordprocessingInk" xmlns:wne="http://schemas.microsoft.com/office/word/2006/wordml" xmlns:wps="http://schemas.microsoft.com/office/word/2010/wordprocessingShape" mc:Ignorable="w14 wp14">
+  <w:docDefaults>
+    <w:rPrDefault>
+      <w:rPr>
+        <w:rFonts w:ascii="Times New Roman" w:eastAsia="Droid Sans Fallback" w:hAnsi="Times New Roman" w:cs="Lohit Hindi"/>
+        <w:kern w:val="3"/>
+        <w:sz w:val="24"/>
+        <w:szCs w:val="24"/>
+        <w:lang w:val="en-CA" w:eastAsia="zh-CN" w:bidi="hi-IN"/>
+      </w:rPr>
+    </w:rPrDefault>
+    <w:pPrDefault>
+      <w:pPr>
+        <w:widowControl w:val="0"/>
+        <w:suppressAutoHyphens/>
+        <w:autoSpaceDN w:val="0"/>
+        <w:textAlignment w:val="baseline"/>
+      </w:pPr>
+    </w:pPrDefault>
+  </w:docDefaults>
+  <w:latentStyles w:defLockedState="0" w:defUIPriority="99" w:defSemiHidden="1" w:defUnhideWhenUsed="1" w:defQFormat="0" w:count="276">
+    <w:lsdException w:name="Normal" w:semiHidden="0" w:uiPriority="0" w:unhideWhenUsed="0" w:qFormat="1"/>
+    <w:lsdException w:name="heading 1" w:semiHidden="0" w:uiPriority="9" w:unhideWhenUsed="0" w:qFormat="1"/>
+    <w:lsdException w:name="heading 2" w:uiPriority="9" w:qFormat="1"/>
+    <w:lsdException w:name="heading 3" w:uiPriority="9" w:qFormat="1"/>
+    <w:lsdException w:name="heading 4" w:uiPriority="9" w:qFormat="1"/>
+    <w:lsdException w:name="heading 5" w:uiPriority="9" w:qFormat="1"/>
+    <w:lsdException w:name="heading 6" w:uiPriority="9" w:qFormat="1"/>
+    <w:lsdException w:name="heading 7" w:uiPriority="9" w:qFormat="1"/>
+    <w:lsdException w:name="heading 8" w:uiPriority="9" w:qFormat="1"/>
+    <w:lsdException w:name="heading 9" w:uiPriority="9" w:qFormat="1"/>
+    <w:lsdException w:name="toc 1" w:uiPriority="39"/>
+    <w:lsdException w:name="toc 2" w:uiPriority="39"/>
+    <w:lsdException w:name="toc 3" w:uiPriority="39"/>
+    <w:lsdException w:name="toc 4" w:uiPriority="39"/>
+    <w:lsdException w:name="toc 5" w:uiPriority="39"/>
+    <w:lsdException w:name="toc 6" w:uiPriority="39"/>
+    <w:lsdException w:name="toc 7" w:uiPriority="39"/>
+    <w:lsdException w:name="toc 8" w:uiPriority="39"/>
+    <w:lsdException w:name="toc 9" w:uiPriority="39"/>
+    <w:lsdException w:name="caption" w:uiPriority="35" w:qFormat="1"/>
+    <w:lsdException w:name="Title" w:semiHidden="0" w:uiPriority="10" w:unhideWhenUsed="0" w:qFormat="1"/>
+    <w:lsdException w:name="Default Paragraph Font" w:uiPriority="1"/>
+    <w:lsdException w:name="Subtitle" w:semiHidden="0" w:uiPriority="11" w:unhideWhenUsed="0" w:qFormat="1"/>
+    <w:lsdException w:name="Strong" w:semiHidden="0" w:uiPriority="22" w:unhideWhenUsed="0" w:qFormat="1"/>
+    <w:lsdException w:name="Emphasis" w:semiHidden="0" w:uiPriority="20" w:unhideWhenUsed="0" w:qFormat="1"/>
+    <w:lsdException w:name="Table Grid" w:semiHidden="0" w:uiPriority="39" w:unhideWhenUsed="0"/>
+    <w:lsdException w:name="Note Level 1" w:semiHidden="0" w:unhideWhenUsed="0"/>
+    <w:lsdException w:name="Note Level 2" w:semiHidden="0" w:unhideWhenUsed="0"/>
+    <w:lsdException w:name="Note Level 3" w:semiHidden="0" w:unhideWhenUsed="0"/>
+    <w:lsdException w:name="Note Level 4" w:semiHidden="0" w:unhideWhenUsed="0"/>
+    <w:lsdException w:name="Note Level 5" w:semiHidden="0" w:unhideWhenUsed="0"/>
+    <w:lsdException w:name="Note Level 6" w:semiHidden="0" w:unhideWhenUsed="0"/>
+    <w:lsdException w:name="Note Level 7" w:semiHidden="0" w:unhideWhenUsed="0"/>
+    <w:lsdException w:name="Note Level 8" w:semiHidden="0" w:unhideWhenUsed="0"/>
+    <w:lsdException w:name="Note Level 9" w:semiHidden="0" w:unhideWhenUsed="0"/>
+    <w:lsdException w:name="Placeholder Text" w:unhideWhenUsed="0"/>
+    <w:lsdException w:name="No Spacing" w:semiHidden="0" w:uiPriority="1" w:unhideWhenUsed="0" w:qFormat="1"/>
+    <w:lsdException w:name="Light Shading" w:semiHidden="0" w:uiPriority="60" w:unhideWhenUsed="0"/>
+    <w:lsdException w:name="Light List" w:semiHidden="0" w:uiPriority="61" w:unhideWhenUsed="0"/>
+    <w:lsdException w:name="Light Grid" w:semiHidden="0" w:uiPriority="62" w:unhideWhenUsed="0"/>
+    <w:lsdException w:name="Medium Shading 1" w:semiHidden="0" w:uiPriority="63" w:unhideWhenUsed="0"/>
+    <w:lsdException w:name="Medium Shading 2" w:semiHidden="0" w:uiPriority="64" w:unhideWhenUsed="0"/>
+    <w:lsdException w:name="Medium List 1" w:semiHidden="0" w:uiPriority="65" w:unhideWhenUsed="0"/>
+    <w:lsdException w:name="Medium List 2" w:semiHidden="0" w:uiPriority="66" w:unhideWhenUsed="0"/>
+    <w:lsdException w:name="Medium Grid 1" w:semiHidden="0" w:uiPriority="67" w:unhideWhenUsed="0"/>
+    <w:lsdException w:name="Medium Grid 2" w:semiHidden="0" w:uiPriority="68" w:unhideWhenUsed="0"/>
+    <w:lsdException w:name="Medium Grid 3" w:semiHidden="0" w:uiPriority="69" w:unhideWhenUsed="0"/>
+    <w:lsdException w:name="Dark List" w:semiHidden="0" w:uiPriority="70" w:unhideWhenUsed="0"/>
+    <w:lsdException w:name="Colorful Shading" w:semiHidden="0" w:uiPriority="71" w:unhideWhenUsed="0"/>
+    <w:lsdException w:name="Colorful List" w:semiHidden="0" w:uiPriority="72" w:unhideWhenUsed="0"/>
+    <w:lsdException w:name="Colorful Grid" w:semiHidden="0" w:uiPriority="73" w:unhideWhenUsed="0"/>
+    <w:lsdException w:name="Light Shading Accent 1" w:semiHidden="0" w:uiPriority="60" w:unhideWhenUsed="0"/>
+    <w:lsdException w:name="Light List Accent 1" w:semiHidden="0" w:uiPriority="61" w:unhideWhenUsed="0"/>
+    <w:lsdException w:name="Light Grid Accent 1" w:semiHidden="0" w:uiPriority="62" w:unhideWhenUsed="0"/>
+    <w:lsdException w:name="Medium Shading 1 Accent 1" w:semiHidden="0" w:uiPriority="63" w:unhideWhenUsed="0"/>
+    <w:lsdException w:name="Medium Shading 2 Accent 1" w:semiHidden="0" w:uiPriority="64" w:unhideWhenUsed="0"/>
+    <w:lsdException w:name="Medium List 1 Accent 1" w:semiHidden="0" w:uiPriority="65" w:unhideWhenUsed="0"/>
+    <w:lsdException w:name="Revision" w:unhideWhenUsed="0"/>
+    <w:lsdException w:name="List Paragraph" w:semiHidden="0" w:uiPriority="34" w:unhideWhenUsed="0" w:qFormat="1"/>
+    <w:lsdException w:name="Quote" w:semiHidden="0" w:uiPriority="29" w:unhideWhenUsed="0" w:qFormat="1"/>
+    <w:lsdException w:name="Intense Quote" w:semiHidden="0" w:uiPriority="30" w:unhideWhenUsed="0" w:qFormat="1"/>
+    <w:lsdException w:name="Medium List 2 Accent 1" w:semiHidden="0" w:uiPriority="66" w:unhideWhenUsed="0"/>
+    <w:lsdException w:name="Medium Grid 1 Accent 1" w:semiHidden="0" w:uiPriority="67" w:unhideWhenUsed="0"/>
+    <w:lsdException w:name="Medium Grid 2 Accent 1" w:semiHidden="0" w:uiPriority="68" w:unhideWhenUsed="0"/>
+    <w:lsdException w:name="Medium Grid 3 Accent 1" w:semiHidden="0" w:uiPriority="69" w:unhideWhenUsed="0"/>
+    <w:lsdException w:name="Dark List Accent 1" w:semiHidden="0" w:uiPriority="70" w:unhideWhenUsed="0"/>
+    <w:lsdException w:name="Colorful Shading Accent 1" w:semiHidden="0" w:uiPriority="71" w:unhideWhenUsed="0"/>
+    <w:lsdException w:name="Colorful List Accent 1" w:semiHidden="0" w:uiPriority="72" w:unhideWhenUsed="0"/>
+    <w:lsdException w:name="Colorful Grid Accent 1" w:semiHidden="0" w:uiPriority="73" w:unhideWhenUsed="0"/>
+    <w:lsdException w:name="Light Shading Accent 2" w:semiHidden="0" w:uiPriority="60" w:unhideWhenUsed="0"/>
+    <w:lsdException w:name="Light List Accent 2" w:semiHidden="0" w:uiPriority="61" w:unhideWhenUsed="0"/>
+    <w:lsdException w:name="Light Grid Accent 2" w:semiHidden="0" w:uiPriority="62" w:unhideWhenUsed="0"/>
+    <w:lsdException w:name="Medium Shading 1 Accent 2" w:semiHidden="0" w:uiPriority="63" w:unhideWhenUsed="0"/>
+    <w:lsdException w:name="Medium Shading 2 Accent 2" w:semiHidden="0" w:uiPriority="64" w:unhideWhenUsed="0"/>
+    <w:lsdException w:name="Medium List 1 Accent 2" w:semiHidden="0" w:uiPriority="65" w:unhideWhenUsed="0"/>
+    <w:lsdException w:name="Medium List 2 Accent 2" w:semiHidden="0" w:uiPriority="66" w:unhideWhenUsed="0"/>
+    <w:lsdException w:name="Medium Grid 1 Accent 2" w:semiHidden="0" w:uiPriority="67" w:unhideWhenUsed="0"/>
+    <w:lsdException w:name="Medium Grid 2 Accent 2" w:semiHidden="0" w:uiPriority="68" w:unhideWhenUsed="0"/>
+    <w:lsdException w:name="Medium Grid 3 Accent 2" w:semiHidden="0" w:uiPriority="69" w:unhideWhenUsed="0"/>
+    <w:lsdException w:name="Dark List Accent 2" w:semiHidden="0" w:uiPriority="70" w:unhideWhenUsed="0"/>
+    <w:lsdException w:name="Colorful Shading Accent 2" w:semiHidden="0" w:uiPriority="71" w:unhideWhenUsed="0"/>
+    <w:lsdException w:name="Colorful List Accent 2" w:semiHidden="0" w:uiPriority="72" w:unhideWhenUsed="0"/>
+    <w:lsdException w:name="Colorful Grid Accent 2" w:semiHidden="0" w:uiPriority="73" w:unhideWhenUsed="0"/>
+    <w:lsdException w:name="Light Shading Accent 3" w:semiHidden="0" w:uiPriority="60" w:unhideWhenUsed="0"/>
+    <w:lsdException w:name="Light List Accent 3" w:semiHidden="0" w:uiPriority="61" w:unhideWhenUsed="0"/>
+    <w:lsdException w:name="Light Grid Accent 3" w:semiHidden="0" w:uiPriority="62" w:unhideWhenUsed="0"/>
+    <w:lsdException w:name="Medium Shading 1 Accent 3" w:semiHidden="0" w:uiPriority="63" w:unhideWhenUsed="0"/>
+    <w:lsdException w:name="Medium Shading 2 Accent 3" w:semiHidden="0" w:uiPriority="64" w:unhideWhenUsed="0"/>
+    <w:lsdException w:name="Medium List 1 Accent 3" w:semiHidden="0" w:uiPriority="65" w:unhideWhenUsed="0"/>
+    <w:lsdException w:name="Medium List 2 Accent 3" w:semiHidden="0" w:uiPriority="66" w:unhideWhenUsed="0"/>
+    <w:lsdException w:name="Medium Grid 1 Accent 3" w:semiHidden="0" w:uiPriority="67" w:unhideWhenUsed="0"/>
+    <w:lsdException w:name="Medium Grid 2 Accent 3" w:semiHidden="0" w:uiPriority="68" w:unhideWhenUsed="0"/>
+    <w:lsdException w:name="Medium Grid 3 Accent 3" w:semiHidden="0" w:uiPriority="69" w:unhideWhenUsed="0"/>
+    <w:lsdException w:name="Dark List Accent 3" w:semiHidden="0" w:uiPriority="70" w:unhideWhenUsed="0"/>
+    <w:lsdException w:name="Colorful Shading Accent 3" w:semiHidden="0" w:uiPriority="71" w:unhideWhenUsed="0"/>
+    <w:lsdException w:name="Colorful List Accent 3" w:semiHidden="0" w:uiPriority="72" w:unhideWhenUsed="0"/>
+    <w:lsdException w:name="Colorful Grid Accent 3" w:semiHidden="0" w:uiPriority="73" w:unhideWhenUsed="0"/>
+    <w:lsdException w:name="Light Shading Accent 4" w:semiHidden="0" w:uiPriority="60" w:unhideWhenUsed="0"/>
+    <w:lsdException w:name="Light List Accent 4" w:semiHidden="0" w:uiPriority="61" w:unhideWhenUsed="0"/>
+    <w:lsdException w:name="Light Grid Accent 4" w:semiHidden="0" w:uiPriority="62" w:unhideWhenUsed="0"/>
+    <w:lsdException w:name="Medium Shading 1 Accent 4" w:semiHidden="0" w:uiPriority="63" w:unhideWhenUsed="0"/>
+    <w:lsdException w:name="Medium Shading 2 Accent 4" w:semiHidden="0" w:uiPriority="64" w:unhideWhenUsed="0"/>
+    <w:lsdException w:name="Medium List 1 Accent 4" w:semiHidden="0" w:uiPriority="65" w:unhideWhenUsed="0"/>
+    <w:lsdException w:name="Medium List 2 Accent 4" w:semiHidden="0" w:uiPriority="66" w:unhideWhenUsed="0"/>
+    <w:lsdException w:name="Medium Grid 1 Accent 4" w:semiHidden="0" w:uiPriority="67" w:unhideWhenUsed="0"/>
+    <w:lsdException w:name="Medium Grid 2 Accent 4" w:semiHidden="0" w:uiPriority="68" w:unhideWhenUsed="0"/>
+    <w:lsdException w:name="Medium Grid 3 Accent 4" w:semiHidden="0" w:uiPriority="69" w:unhideWhenUsed="0"/>
+    <w:lsdException w:name="Dark List Accent 4" w:semiHidden="0" w:uiPriority="70" w:unhideWhenUsed="0"/>
+    <w:lsdException w:name="Colorful Shading Accent 4" w:semiHidden="0" w:uiPriority="71" w:unhideWhenUsed="0"/>
+    <w:lsdException w:name="Colorful List Accent 4" w:semiHidden="0" w:uiPriority="72" w:unhideWhenUsed="0"/>
+    <w:lsdException w:name="Colorful Grid Accent 4" w:semiHidden="0" w:uiPriority="73" w:unhideWhenUsed="0"/>
+    <w:lsdException w:name="Light Shading Accent 5" w:semiHidden="0" w:uiPriority="60" w:unhideWhenUsed="0"/>
+    <w:lsdException w:name="Light List Accent 5" w:semiHidden="0" w:uiPriority="61" w:unhideWhenUsed="0"/>
+    <w:lsdException w:name="Light Grid Accent 5" w:semiHidden="0" w:uiPriority="62" w:unhideWhenUsed="0"/>
+    <w:lsdException w:name="Medium Shading 1 Accent 5" w:semiHidden="0" w:uiPriority="63" w:unhideWhenUsed="0"/>
+    <w:lsdException w:name="Medium Shading 2 Accent 5" w:semiHidden="0" w:uiPriority="64" w:unhideWhenUsed="0"/>
+    <w:lsdException w:name="Medium List 1 Accent 5" w:semiHidden="0" w:uiPriority="65" w:unhideWhenUsed="0"/>
+    <w:lsdException w:name="Medium List 2 Accent 5" w:semiHidden="0" w:uiPriority="66" w:unhideWhenUsed="0"/>
+    <w:lsdException w:name="Medium Grid 1 Accent 5" w:semiHidden="0" w:uiPriority="67" w:unhideWhenUsed="0"/>
+    <w:lsdException w:name="Medium Grid 2 Accent 5" w:semiHidden="0" w:uiPriority="68" w:unhideWhenUsed="0"/>
+    <w:lsdException w:name="Medium Grid 3 Accent 5" w:semiHidden="0" w:uiPriority="69" w:unhideWhenUsed="0"/>
+    <w:lsdException w:name="Dark List Accent 5" w:semiHidden="0" w:uiPriority="70" w:unhideWhenUsed="0"/>
+    <w:lsdException w:name="Colorful Shading Accent 5" w:semiHidden="0" w:uiPriority="71" w:unhideWhenUsed="0"/>
+    <w:lsdException w:name="Colorful List Accent 5" w:semiHidden="0" w:uiPriority="72" w:unhideWhenUsed="0"/>
+    <w:lsdException w:name="Colorful Grid Accent 5" w:semiHidden="0" w:uiPriority="73" w:unhideWhenUsed="0"/>
+    <w:lsdException w:name="Light Shading Accent 6" w:semiHidden="0" w:uiPriority="60" w:unhideWhenUsed="0"/>
+    <w:lsdException w:name="Light List Accent 6" w:semiHidden="0" w:uiPriority="61" w:unhideWhenUsed="0"/>
+    <w:lsdException w:name="Light Grid Accent 6" w:semiHidden="0" w:uiPriority="62" w:unhideWhenUsed="0"/>
+    <w:lsdException w:name="Medium Shading 1 Accent 6" w:semiHidden="0" w:uiPriority="63" w:unhideWhenUsed="0"/>
+    <w:lsdException w:name="Medium Shading 2 Accent 6" w:semiHidden="0" w:uiPriority="64" w:unhideWhenUsed="0"/>
+    <w:lsdException w:name="Medium List 1 Accent 6" w:semiHidden="0" w:uiPriority="65" w:unhideWhenUsed="0"/>
+    <w:lsdException w:name="Medium List 2 Accent 6" w:semiHidden="0" w:uiPriority="66" w:unhideWhenUsed="0"/>
+    <w:lsdException w:name="Medium Grid 1 Accent 6" w:semiHidden="0" w:uiPriority="67" w:unhideWhenUsed="0"/>
+    <w:lsdException w:name="Medium Grid 2 Accent 6" w:semiHidden="0" w:uiPriority="68" w:unhideWhenUsed="0"/>
+    <w:lsdException w:name="Medium Grid 3 Accent 6" w:semiHidden="0" w:uiPriority="69" w:unhideWhenUsed="0"/>
+    <w:lsdException w:name="Dark List Accent 6" w:semiHidden="0" w:uiPriority="70" w:unhideWhenUsed="0"/>
+    <w:lsdException w:name="Colorful Shading Accent 6" w:semiHidden="0" w:uiPriority="71" w:unhideWhenUsed="0"/>
+    <w:lsdException w:name="Colorful List Accent 6" w:semiHidden="0" w:uiPriority="72" w:unhideWhenUsed="0"/>
+    <w:lsdException w:name="Colorful Grid Accent 6" w:semiHidden="0" w:uiPriority="73" w:unhideWhenUsed="0"/>
+    <w:lsdException w:name="Subtle Emphasis" w:semiHidden="0" w:uiPriority="19" w:unhideWhenUsed="0" w:qFormat="1"/>
+    <w:lsdException w:name="Intense Emphasis" w:semiHidden="0" w:uiPriority="21" w:unhideWhenUsed="0" w:qFormat="1"/>
+    <w:lsdException w:name="Subtle Reference" w:semiHidden="0" w:uiPriority="31" w:unhideWhenUsed="0" w:qFormat="1"/>
+    <w:lsdException w:name="Intense Reference" w:semiHidden="0" w:uiPriority="32" w:unhideWhenUsed="0" w:qFormat="1"/>
+    <w:lsdException w:name="Book Title" w:semiHidden="0" w:uiPriority="33" w:unhideWhenUsed="0" w:qFormat="1"/>
+    <w:lsdException w:name="Bibliography" w:uiPriority="37"/>
+    <w:lsdException w:name="TOC Heading" w:uiPriority="39" w:qFormat="1"/>
   </w:latentStyles>
   <w:style w:type="paragraph" w:default="1" w:styleId="Normal">
     <w:name w:val="Normal"/>
@@ -2283,7 +2455,7 @@
   <a:extraClrSchemeLst/>
   <a:extLst>
     <a:ext uri="{05A4C25C-085E-4340-85A3-A5531E510DB2}">
-      <thm15:themeFamily xmlns:thm15="http://schemas.microsoft.com/office/thememl/2012/main" name="Office Theme" id="{62F939B6-93AF-4DB8-9C6B-D6C7DFDC589F}" vid="{4A3C46E8-61CC-4603-A589-7422A47A8E4A}"/>
+      <thm15:themeFamily xmlns:thm15="http://schemas.microsoft.com/office/thememl/2012/main" xmlns="" name="Office Theme" id="{62F939B6-93AF-4DB8-9C6B-D6C7DFDC589F}" vid="{4A3C46E8-61CC-4603-A589-7422A47A8E4A}"/>
     </a:ext>
   </a:extLst>
 </a:theme>
@@ -2294,7 +2466,7 @@
 </file>
 
 <file path=customXml/itemProps1.xml><?xml version="1.0" encoding="utf-8"?>
-<ds:datastoreItem xmlns:ds="http://schemas.openxmlformats.org/officeDocument/2006/customXml" ds:itemID="{FDBD93A2-49A5-4B8E-A1BC-20A29B98A36A}">
+<ds:datastoreItem xmlns:ds="http://schemas.openxmlformats.org/officeDocument/2006/customXml" ds:itemID="{9D8843C0-D9E4-A948-A02C-4E15BDCA6790}">
   <ds:schemaRefs>
     <ds:schemaRef ds:uri="http://schemas.openxmlformats.org/officeDocument/2006/bibliography"/>
   </ds:schemaRefs>

</xml_diff>

<commit_message>
Release plan costs modified based on iteration 3
Cost in hours are more accurate than days
</commit_message>
<xml_diff>
--- a/Phase1/UserStoriesGrouped.docx
+++ b/Phase1/UserStoriesGrouped.docx
@@ -77,7 +77,14 @@
                 <w:b/>
                 <w:bCs/>
               </w:rPr>
-              <w:t>Cost (Days)</w:t>
+              <w:t>Cost (Hours</w:t>
+            </w:r>
+            <w:r>
+              <w:rPr>
+                <w:b/>
+                <w:bCs/>
+              </w:rPr>
+              <w:t>)</w:t>
             </w:r>
           </w:p>
         </w:tc>
@@ -140,7 +147,7 @@
               <w:jc w:val="center"/>
             </w:pPr>
             <w:r>
-              <w:t>5</w:t>
+              <w:t>10</w:t>
             </w:r>
           </w:p>
         </w:tc>
@@ -190,7 +197,7 @@
               <w:jc w:val="center"/>
             </w:pPr>
             <w:r>
-              <w:t>2</w:t>
+              <w:t>4</w:t>
             </w:r>
           </w:p>
         </w:tc>
@@ -240,7 +247,7 @@
               <w:jc w:val="center"/>
             </w:pPr>
             <w:r>
-              <w:t>2</w:t>
+              <w:t>5</w:t>
             </w:r>
           </w:p>
         </w:tc>
@@ -274,7 +281,15 @@
               <w:t>As a Library</w:t>
             </w:r>
             <w:r>
-              <w:t xml:space="preserve"> Programmer, I want the application to use Web ARChive (WARC) file format, so that it is compatible with my working environment.</w:t>
+              <w:t xml:space="preserve"> Programmer, I want the application to use Web </w:t>
+            </w:r>
+            <w:proofErr w:type="spellStart"/>
+            <w:r>
+              <w:t>ARChive</w:t>
+            </w:r>
+            <w:proofErr w:type="spellEnd"/>
+            <w:r>
+              <w:t xml:space="preserve"> (WARC) file format, so that it is compatible with my working environment.</w:t>
             </w:r>
           </w:p>
         </w:tc>
@@ -292,7 +307,7 @@
               <w:jc w:val="center"/>
             </w:pPr>
             <w:r>
-              <w:t>2</w:t>
+              <w:t>5</w:t>
             </w:r>
           </w:p>
         </w:tc>
@@ -341,7 +356,7 @@
               <w:jc w:val="center"/>
             </w:pPr>
             <w:r>
-              <w:t>1</w:t>
+              <w:t>2</w:t>
             </w:r>
           </w:p>
         </w:tc>
@@ -446,7 +461,7 @@
               <w:jc w:val="center"/>
             </w:pPr>
             <w:r>
-              <w:t>3</w:t>
+              <w:t>4</w:t>
             </w:r>
           </w:p>
         </w:tc>
@@ -498,7 +513,7 @@
               <w:jc w:val="center"/>
             </w:pPr>
             <w:r>
-              <w:t>2</w:t>
+              <w:t>3</w:t>
             </w:r>
           </w:p>
         </w:tc>
@@ -859,7 +874,7 @@
               <w:jc w:val="center"/>
             </w:pPr>
             <w:r>
-              <w:t>3</w:t>
+              <w:t>5</w:t>
             </w:r>
           </w:p>
         </w:tc>
@@ -912,7 +927,7 @@
               <w:jc w:val="center"/>
             </w:pPr>
             <w:r>
-              <w:t>2</w:t>
+              <w:t>3</w:t>
             </w:r>
           </w:p>
         </w:tc>
@@ -945,7 +960,11 @@
               </w:numPr>
             </w:pPr>
             <w:r>
-              <w:t>As a Researcher, I want to have a search feature, so that I could find my information more efficiently.</w:t>
+              <w:t xml:space="preserve">As a Researcher, I want to have a search feature, so that I </w:t>
+            </w:r>
+            <w:r>
+              <w:lastRenderedPageBreak/>
+              <w:t>could find my information more efficiently.</w:t>
             </w:r>
           </w:p>
         </w:tc>
@@ -1019,7 +1038,7 @@
               <w:jc w:val="center"/>
             </w:pPr>
             <w:r>
-              <w:t>3</w:t>
+              <w:t>8</w:t>
             </w:r>
           </w:p>
         </w:tc>
@@ -1072,7 +1091,7 @@
               <w:jc w:val="center"/>
             </w:pPr>
             <w:r>
-              <w:t>2</w:t>
+              <w:t>4</w:t>
             </w:r>
           </w:p>
         </w:tc>
@@ -1131,7 +1150,7 @@
               <w:jc w:val="center"/>
             </w:pPr>
             <w:r>
-              <w:t>2</w:t>
+              <w:t>3</w:t>
             </w:r>
           </w:p>
         </w:tc>
@@ -1216,8 +1235,6 @@
                 <w:numId w:val="1"/>
               </w:numPr>
             </w:pPr>
-            <w:bookmarkStart w:id="0" w:name="_GoBack"/>
-            <w:bookmarkEnd w:id="0"/>
             <w:r>
               <w:t>As a Researcher, I want to define a list of Twitter accounts to monitor, so that I can set the scope of my research.</w:t>
             </w:r>
@@ -1241,6 +1258,8 @@
             <w:r>
               <w:t>3</w:t>
             </w:r>
+            <w:bookmarkStart w:id="0" w:name="_GoBack"/>
+            <w:bookmarkEnd w:id="0"/>
           </w:p>
         </w:tc>
         <w:tc>
@@ -1272,7 +1291,15 @@
               </w:numPr>
             </w:pPr>
             <w:r>
-              <w:t>As a Researcher, I want to be able to look into Twitter accounts of inputted user names and search keywords/hashtags, so that it can be used for my research analysis.</w:t>
+              <w:t>As a Researcher, I want to be able to look into Twitter accounts of inputted user names and search keywords/</w:t>
+            </w:r>
+            <w:proofErr w:type="spellStart"/>
+            <w:r>
+              <w:t>hashtags</w:t>
+            </w:r>
+            <w:proofErr w:type="spellEnd"/>
+            <w:r>
+              <w:t>, so that it can be used for my research analysis.</w:t>
             </w:r>
           </w:p>
         </w:tc>
@@ -2455,7 +2482,7 @@
   <a:extraClrSchemeLst/>
   <a:extLst>
     <a:ext uri="{05A4C25C-085E-4340-85A3-A5531E510DB2}">
-      <thm15:themeFamily xmlns:thm15="http://schemas.microsoft.com/office/thememl/2012/main" xmlns="" name="Office Theme" id="{62F939B6-93AF-4DB8-9C6B-D6C7DFDC589F}" vid="{4A3C46E8-61CC-4603-A589-7422A47A8E4A}"/>
+      <thm15:themeFamily xmlns="" xmlns:thm15="http://schemas.microsoft.com/office/thememl/2012/main" name="Office Theme" id="{62F939B6-93AF-4DB8-9C6B-D6C7DFDC589F}" vid="{4A3C46E8-61CC-4603-A589-7422A47A8E4A}"/>
     </a:ext>
   </a:extLst>
 </a:theme>
@@ -2466,7 +2493,7 @@
 </file>
 
 <file path=customXml/itemProps1.xml><?xml version="1.0" encoding="utf-8"?>
-<ds:datastoreItem xmlns:ds="http://schemas.openxmlformats.org/officeDocument/2006/customXml" ds:itemID="{9D8843C0-D9E4-A948-A02C-4E15BDCA6790}">
+<ds:datastoreItem xmlns:ds="http://schemas.openxmlformats.org/officeDocument/2006/customXml" ds:itemID="{1D2C0385-97E6-CD48-B6ED-D93D6D25D500}">
   <ds:schemaRefs>
     <ds:schemaRef ds:uri="http://schemas.openxmlformats.org/officeDocument/2006/bibliography"/>
   </ds:schemaRefs>

</xml_diff>